<commit_message>
ultima edição da documentação 29/04/2019
</commit_message>
<xml_diff>
--- a/Documetacao_OPE.docx
+++ b/Documetacao_OPE.docx
@@ -1,9 +1,16 @@
 
 <file path=word/document.xml><?xml version="1.0" encoding="utf-8"?>
-<w:document xmlns:wpc="http://schemas.microsoft.com/office/word/2010/wordprocessingCanvas" xmlns:cx="http://schemas.microsoft.com/office/drawing/2014/chartex" xmlns:cx1="http://schemas.microsoft.com/office/drawing/2015/9/8/chartex" xmlns:cx2="http://schemas.microsoft.com/office/drawing/2015/10/21/chartex" xmlns:cx3="http://schemas.microsoft.com/office/drawing/2016/5/9/chartex" xmlns:cx4="http://schemas.microsoft.com/office/drawing/2016/5/10/chartex" xmlns:cx5="http://schemas.microsoft.com/office/drawing/2016/5/11/chartex" xmlns:cx6="http://schemas.microsoft.com/office/drawing/2016/5/12/chartex" xmlns:cx7="http://schemas.microsoft.com/office/drawing/2016/5/13/chartex" xmlns:cx8="http://schemas.microsoft.com/office/drawing/2016/5/14/chartex" xmlns:mc="http://schemas.openxmlformats.org/markup-compatibility/2006" xmlns:aink="http://schemas.microsoft.com/office/drawing/2016/ink" xmlns:am3d="http://schemas.microsoft.com/office/drawing/2017/model3d" xmlns:o="urn:schemas-microsoft-com:office:office" xmlns:r="http://schemas.openxmlformats.org/officeDocument/2006/relationships" xmlns:m="http://schemas.openxmlformats.org/officeDocument/2006/math" xmlns:v="urn:schemas-microsoft-com:vml" xmlns:wp14="http://schemas.microsoft.com/office/word/2010/wordprocessingDrawing" xmlns:wp="http://schemas.openxmlformats.org/drawingml/2006/wordprocessingDrawing" xmlns:w10="urn:schemas-microsoft-com:office:word" xmlns:w="http://schemas.openxmlformats.org/wordprocessingml/2006/main" xmlns:w14="http://schemas.microsoft.com/office/word/2010/wordml" xmlns:w15="http://schemas.microsoft.com/office/word/2012/wordml" xmlns:w16cid="http://schemas.microsoft.com/office/word/2016/wordml/cid" xmlns:w16se="http://schemas.microsoft.com/office/word/2015/wordml/symex" xmlns:wpg="http://schemas.microsoft.com/office/word/2010/wordprocessingGroup" xmlns:wpi="http://schemas.microsoft.com/office/word/2010/wordprocessingInk" xmlns:wne="http://schemas.microsoft.com/office/word/2006/wordml" xmlns:wps="http://schemas.microsoft.com/office/word/2010/wordprocessingShape" mc:Ignorable="w14 w15 w16se w16cid wp14">
+<w:document xmlns:wpc="http://schemas.microsoft.com/office/word/2010/wordprocessingCanvas" xmlns:mc="http://schemas.openxmlformats.org/markup-compatibility/2006" xmlns:o="urn:schemas-microsoft-com:office:office" xmlns:r="http://schemas.openxmlformats.org/officeDocument/2006/relationships" xmlns:m="http://schemas.openxmlformats.org/officeDocument/2006/math" xmlns:v="urn:schemas-microsoft-com:vml" xmlns:wp14="http://schemas.microsoft.com/office/word/2010/wordprocessingDrawing" xmlns:wp="http://schemas.openxmlformats.org/drawingml/2006/wordprocessingDrawing" xmlns:w10="urn:schemas-microsoft-com:office:word" xmlns:w="http://schemas.openxmlformats.org/wordprocessingml/2006/main" xmlns:w14="http://schemas.microsoft.com/office/word/2010/wordml" xmlns:w15="http://schemas.microsoft.com/office/word/2012/wordml" xmlns:wpg="http://schemas.microsoft.com/office/word/2010/wordprocessingGroup" xmlns:wpi="http://schemas.microsoft.com/office/word/2010/wordprocessingInk" xmlns:wne="http://schemas.microsoft.com/office/word/2006/wordml" xmlns:wps="http://schemas.microsoft.com/office/word/2010/wordprocessingShape" mc:Ignorable="w14 w15 wp14">
   <w:body>
     <w:sdt>
       <w:sdtPr>
+        <w:rPr>
+          <w:rFonts w:ascii="Arial" w:eastAsiaTheme="minorHAnsi" w:hAnsi="Arial" w:cstheme="minorBidi"/>
+          <w:color w:val="auto"/>
+          <w:sz w:val="24"/>
+          <w:szCs w:val="22"/>
+          <w:lang w:eastAsia="en-US"/>
+        </w:rPr>
         <w:id w:val="1814371695"/>
         <w:docPartObj>
           <w:docPartGallery w:val="Table of Contents"/>
@@ -12,13 +19,8 @@
       </w:sdtPr>
       <w:sdtEndPr>
         <w:rPr>
-          <w:rFonts w:ascii="Arial" w:eastAsiaTheme="minorHAnsi" w:hAnsi="Arial" w:cstheme="minorBidi"/>
           <w:b/>
           <w:bCs/>
-          <w:color w:val="auto"/>
-          <w:sz w:val="24"/>
-          <w:szCs w:val="22"/>
-          <w:lang w:eastAsia="en-US"/>
         </w:rPr>
       </w:sdtEndPr>
       <w:sdtContent>
@@ -3427,19 +3429,17 @@
           <w:docGrid w:linePitch="360"/>
         </w:sectPr>
       </w:pPr>
-      <w:bookmarkStart w:id="0" w:name="_GoBack"/>
-      <w:bookmarkEnd w:id="0"/>
     </w:p>
     <w:p>
       <w:pPr>
         <w:pStyle w:val="Ttulo1"/>
       </w:pPr>
-      <w:bookmarkStart w:id="1" w:name="_Toc528317951"/>
+      <w:bookmarkStart w:id="0" w:name="_Toc528317951"/>
       <w:r>
         <w:lastRenderedPageBreak/>
         <w:t>DECLARAÇÃO DO ESCOPO</w:t>
       </w:r>
-      <w:bookmarkEnd w:id="1"/>
+      <w:bookmarkEnd w:id="0"/>
     </w:p>
     <w:p>
       <w:pPr>
@@ -3602,12 +3602,12 @@
           <w:b w:val="0"/>
         </w:rPr>
       </w:pPr>
-      <w:bookmarkStart w:id="2" w:name="_Toc528317952"/>
+      <w:bookmarkStart w:id="1" w:name="_Toc528317952"/>
       <w:r>
         <w:lastRenderedPageBreak/>
         <w:t>INTEGRANTES DO PROJETO</w:t>
       </w:r>
-      <w:bookmarkEnd w:id="2"/>
+      <w:bookmarkEnd w:id="1"/>
     </w:p>
     <w:p>
       <w:pPr>
@@ -3671,12 +3671,14 @@
         <w:rPr>
           <w:rFonts w:cs="Arial"/>
           <w:szCs w:val="24"/>
+          <w:lang w:val="en-US"/>
         </w:rPr>
       </w:pPr>
       <w:r>
         <w:rPr>
           <w:rFonts w:cs="Arial"/>
           <w:szCs w:val="24"/>
+          <w:lang w:val="en-US"/>
         </w:rPr>
         <w:t xml:space="preserve">E-mail: </w:t>
       </w:r>
@@ -3686,6 +3688,7 @@
             <w:rStyle w:val="Hyperlink"/>
             <w:rFonts w:cs="Arial"/>
             <w:szCs w:val="24"/>
+            <w:lang w:val="en-US"/>
           </w:rPr>
           <w:t>indiomestreborboleta@gmail.com</w:t>
         </w:r>
@@ -3697,12 +3700,14 @@
         <w:rPr>
           <w:rFonts w:cs="Arial"/>
           <w:szCs w:val="24"/>
+          <w:lang w:val="en-US"/>
         </w:rPr>
       </w:pPr>
       <w:r>
         <w:rPr>
           <w:rFonts w:cs="Arial"/>
           <w:szCs w:val="24"/>
+          <w:lang w:val="en-US"/>
         </w:rPr>
         <w:t>Fone/ Whatsapp: +55 (11) 99707-8160</w:t>
       </w:r>
@@ -3713,6 +3718,7 @@
         <w:rPr>
           <w:rFonts w:cs="Arial"/>
           <w:szCs w:val="24"/>
+          <w:lang w:val="en-US"/>
         </w:rPr>
       </w:pPr>
     </w:p>
@@ -3740,10 +3746,10 @@
         <w:tblLook w:val="04A0" w:firstRow="1" w:lastRow="0" w:firstColumn="1" w:lastColumn="0" w:noHBand="0" w:noVBand="1"/>
       </w:tblPr>
       <w:tblGrid>
-        <w:gridCol w:w="3221"/>
-        <w:gridCol w:w="1357"/>
-        <w:gridCol w:w="3822"/>
-        <w:gridCol w:w="2515"/>
+        <w:gridCol w:w="2390"/>
+        <w:gridCol w:w="1272"/>
+        <w:gridCol w:w="5356"/>
+        <w:gridCol w:w="1897"/>
       </w:tblGrid>
       <w:tr>
         <w:trPr>
@@ -3752,7 +3758,7 @@
         <w:tc>
           <w:tcPr>
             <w:cnfStyle w:val="001000000000" w:firstRow="0" w:lastRow="0" w:firstColumn="1" w:lastColumn="0" w:oddVBand="0" w:evenVBand="0" w:oddHBand="0" w:evenHBand="0" w:firstRowFirstColumn="0" w:firstRowLastColumn="0" w:lastRowFirstColumn="0" w:lastRowLastColumn="0"/>
-            <w:tcW w:w="3221" w:type="dxa"/>
+            <w:tcW w:w="2390" w:type="dxa"/>
           </w:tcPr>
           <w:p>
             <w:pPr>
@@ -3774,7 +3780,7 @@
         </w:tc>
         <w:tc>
           <w:tcPr>
-            <w:tcW w:w="1357" w:type="dxa"/>
+            <w:tcW w:w="1272" w:type="dxa"/>
           </w:tcPr>
           <w:p>
             <w:pPr>
@@ -3797,7 +3803,7 @@
         </w:tc>
         <w:tc>
           <w:tcPr>
-            <w:tcW w:w="3822" w:type="dxa"/>
+            <w:tcW w:w="5356" w:type="dxa"/>
           </w:tcPr>
           <w:p>
             <w:pPr>
@@ -3820,7 +3826,7 @@
         </w:tc>
         <w:tc>
           <w:tcPr>
-            <w:tcW w:w="2515" w:type="dxa"/>
+            <w:tcW w:w="1897" w:type="dxa"/>
           </w:tcPr>
           <w:p>
             <w:pPr>
@@ -3849,7 +3855,7 @@
         <w:tc>
           <w:tcPr>
             <w:cnfStyle w:val="001000000000" w:firstRow="0" w:lastRow="0" w:firstColumn="1" w:lastColumn="0" w:oddVBand="0" w:evenVBand="0" w:oddHBand="0" w:evenHBand="0" w:firstRowFirstColumn="0" w:firstRowLastColumn="0" w:lastRowFirstColumn="0" w:lastRowLastColumn="0"/>
-            <w:tcW w:w="3221" w:type="dxa"/>
+            <w:tcW w:w="2390" w:type="dxa"/>
           </w:tcPr>
           <w:p>
             <w:pPr>
@@ -3863,27 +3869,13 @@
               <w:rPr>
                 <w:b w:val="0"/>
               </w:rPr>
-              <w:t xml:space="preserve">Leonardo </w:t>
-            </w:r>
-            <w:proofErr w:type="spellStart"/>
-            <w:r>
-              <w:rPr>
-                <w:b w:val="0"/>
-              </w:rPr>
-              <w:t>Aprigio</w:t>
-            </w:r>
-            <w:proofErr w:type="spellEnd"/>
-            <w:r>
-              <w:rPr>
-                <w:b w:val="0"/>
-              </w:rPr>
-              <w:t xml:space="preserve"> da Silva</w:t>
-            </w:r>
-          </w:p>
-        </w:tc>
-        <w:tc>
-          <w:tcPr>
-            <w:tcW w:w="1357" w:type="dxa"/>
+              <w:t>Leonardo Silva Pires</w:t>
+            </w:r>
+          </w:p>
+        </w:tc>
+        <w:tc>
+          <w:tcPr>
+            <w:tcW w:w="1272" w:type="dxa"/>
           </w:tcPr>
           <w:p>
             <w:pPr>
@@ -3900,13 +3892,13 @@
                 <w:rFonts w:cs="Arial"/>
                 <w:szCs w:val="24"/>
               </w:rPr>
-              <w:t>1801251</w:t>
-            </w:r>
-          </w:p>
-        </w:tc>
-        <w:tc>
-          <w:tcPr>
-            <w:tcW w:w="3822" w:type="dxa"/>
+              <w:t>1800445</w:t>
+            </w:r>
+          </w:p>
+        </w:tc>
+        <w:tc>
+          <w:tcPr>
+            <w:tcW w:w="5356" w:type="dxa"/>
           </w:tcPr>
           <w:p>
             <w:pPr>
@@ -3919,115 +3911,6 @@
               </w:rPr>
             </w:pPr>
             <w:hyperlink r:id="rId10" w:history="1">
-              <w:r>
-                <w:rPr>
-                  <w:rStyle w:val="Hyperlink"/>
-                  <w:rFonts w:cs="Arial"/>
-                  <w:szCs w:val="24"/>
-                </w:rPr>
-                <w:t>leonardo.aprigio.silva@gmail.com</w:t>
-              </w:r>
-            </w:hyperlink>
-          </w:p>
-        </w:tc>
-        <w:tc>
-          <w:tcPr>
-            <w:tcW w:w="2515" w:type="dxa"/>
-          </w:tcPr>
-          <w:p>
-            <w:pPr>
-              <w:spacing w:before="120"/>
-              <w:jc w:val="center"/>
-              <w:cnfStyle w:val="000000100000" w:firstRow="0" w:lastRow="0" w:firstColumn="0" w:lastColumn="0" w:oddVBand="0" w:evenVBand="0" w:oddHBand="1" w:evenHBand="0" w:firstRowFirstColumn="0" w:firstRowLastColumn="0" w:lastRowFirstColumn="0" w:lastRowLastColumn="0"/>
-              <w:rPr>
-                <w:rFonts w:cs="Arial"/>
-                <w:szCs w:val="24"/>
-              </w:rPr>
-            </w:pPr>
-            <w:r>
-              <w:rPr>
-                <w:rFonts w:cs="Arial"/>
-                <w:szCs w:val="24"/>
-              </w:rPr>
-              <w:t>+55</w:t>
-            </w:r>
-            <w:r>
-              <w:rPr>
-                <w:rFonts w:cs="Arial"/>
-                <w:szCs w:val="24"/>
-              </w:rPr>
-              <w:t xml:space="preserve"> </w:t>
-            </w:r>
-            <w:r>
-              <w:rPr>
-                <w:rFonts w:cs="Arial"/>
-                <w:szCs w:val="24"/>
-              </w:rPr>
-              <w:t>(11) 95207-7311</w:t>
-            </w:r>
-          </w:p>
-        </w:tc>
-      </w:tr>
-      <w:tr>
-        <w:tc>
-          <w:tcPr>
-            <w:cnfStyle w:val="001000000000" w:firstRow="0" w:lastRow="0" w:firstColumn="1" w:lastColumn="0" w:oddVBand="0" w:evenVBand="0" w:oddHBand="0" w:evenHBand="0" w:firstRowFirstColumn="0" w:firstRowLastColumn="0" w:lastRowFirstColumn="0" w:lastRowLastColumn="0"/>
-            <w:tcW w:w="3221" w:type="dxa"/>
-          </w:tcPr>
-          <w:p>
-            <w:pPr>
-              <w:pStyle w:val="SemEspaamento"/>
-              <w:jc w:val="left"/>
-              <w:rPr>
-                <w:b w:val="0"/>
-              </w:rPr>
-            </w:pPr>
-            <w:r>
-              <w:rPr>
-                <w:b w:val="0"/>
-              </w:rPr>
-              <w:t>Leonardo Silva Pires</w:t>
-            </w:r>
-          </w:p>
-        </w:tc>
-        <w:tc>
-          <w:tcPr>
-            <w:tcW w:w="1357" w:type="dxa"/>
-          </w:tcPr>
-          <w:p>
-            <w:pPr>
-              <w:spacing w:before="120"/>
-              <w:jc w:val="center"/>
-              <w:cnfStyle w:val="000000000000" w:firstRow="0" w:lastRow="0" w:firstColumn="0" w:lastColumn="0" w:oddVBand="0" w:evenVBand="0" w:oddHBand="0" w:evenHBand="0" w:firstRowFirstColumn="0" w:firstRowLastColumn="0" w:lastRowFirstColumn="0" w:lastRowLastColumn="0"/>
-              <w:rPr>
-                <w:rFonts w:cs="Arial"/>
-                <w:szCs w:val="24"/>
-              </w:rPr>
-            </w:pPr>
-            <w:r>
-              <w:rPr>
-                <w:rFonts w:cs="Arial"/>
-                <w:szCs w:val="24"/>
-              </w:rPr>
-              <w:t>1800445</w:t>
-            </w:r>
-          </w:p>
-        </w:tc>
-        <w:tc>
-          <w:tcPr>
-            <w:tcW w:w="3822" w:type="dxa"/>
-          </w:tcPr>
-          <w:p>
-            <w:pPr>
-              <w:spacing w:before="120"/>
-              <w:jc w:val="center"/>
-              <w:cnfStyle w:val="000000000000" w:firstRow="0" w:lastRow="0" w:firstColumn="0" w:lastColumn="0" w:oddVBand="0" w:evenVBand="0" w:oddHBand="0" w:evenHBand="0" w:firstRowFirstColumn="0" w:firstRowLastColumn="0" w:lastRowFirstColumn="0" w:lastRowLastColumn="0"/>
-              <w:rPr>
-                <w:rFonts w:cs="Arial"/>
-                <w:szCs w:val="24"/>
-              </w:rPr>
-            </w:pPr>
-            <w:hyperlink r:id="rId11" w:history="1">
               <w:r>
                 <w:rPr>
                   <w:rStyle w:val="Hyperlink"/>
@@ -4041,7 +3924,67 @@
         </w:tc>
         <w:tc>
           <w:tcPr>
-            <w:tcW w:w="2515" w:type="dxa"/>
+            <w:tcW w:w="1897" w:type="dxa"/>
+          </w:tcPr>
+          <w:p>
+            <w:pPr>
+              <w:spacing w:before="120"/>
+              <w:jc w:val="center"/>
+              <w:cnfStyle w:val="000000100000" w:firstRow="0" w:lastRow="0" w:firstColumn="0" w:lastColumn="0" w:oddVBand="0" w:evenVBand="0" w:oddHBand="1" w:evenHBand="0" w:firstRowFirstColumn="0" w:firstRowLastColumn="0" w:lastRowFirstColumn="0" w:lastRowLastColumn="0"/>
+              <w:rPr>
+                <w:rFonts w:cs="Arial"/>
+                <w:szCs w:val="24"/>
+              </w:rPr>
+            </w:pPr>
+            <w:r>
+              <w:rPr>
+                <w:rFonts w:cs="Arial"/>
+                <w:szCs w:val="24"/>
+              </w:rPr>
+              <w:t>+55</w:t>
+            </w:r>
+            <w:r>
+              <w:rPr>
+                <w:rFonts w:cs="Arial"/>
+                <w:szCs w:val="24"/>
+              </w:rPr>
+              <w:t xml:space="preserve"> </w:t>
+            </w:r>
+            <w:r>
+              <w:rPr>
+                <w:rFonts w:cs="Arial"/>
+                <w:szCs w:val="24"/>
+              </w:rPr>
+              <w:t>(11) 95871-4956</w:t>
+            </w:r>
+          </w:p>
+        </w:tc>
+      </w:tr>
+      <w:tr>
+        <w:tc>
+          <w:tcPr>
+            <w:cnfStyle w:val="001000000000" w:firstRow="0" w:lastRow="0" w:firstColumn="1" w:lastColumn="0" w:oddVBand="0" w:evenVBand="0" w:oddHBand="0" w:evenHBand="0" w:firstRowFirstColumn="0" w:firstRowLastColumn="0" w:lastRowFirstColumn="0" w:lastRowLastColumn="0"/>
+            <w:tcW w:w="2390" w:type="dxa"/>
+          </w:tcPr>
+          <w:p>
+            <w:pPr>
+              <w:pStyle w:val="SemEspaamento"/>
+              <w:jc w:val="left"/>
+              <w:rPr>
+                <w:b w:val="0"/>
+              </w:rPr>
+            </w:pPr>
+            <w:r>
+              <w:rPr>
+                <w:b w:val="0"/>
+              </w:rPr>
+              <w:t>Rafael Cordeiro Diniz</w:t>
+            </w:r>
+          </w:p>
+        </w:tc>
+        <w:tc>
+          <w:tcPr>
+            <w:tcW w:w="1272" w:type="dxa"/>
           </w:tcPr>
           <w:p>
             <w:pPr>
@@ -4058,6 +4001,49 @@
                 <w:rFonts w:cs="Arial"/>
                 <w:szCs w:val="24"/>
               </w:rPr>
+              <w:t>1800640</w:t>
+            </w:r>
+          </w:p>
+        </w:tc>
+        <w:tc>
+          <w:tcPr>
+            <w:tcW w:w="5356" w:type="dxa"/>
+          </w:tcPr>
+          <w:p>
+            <w:pPr>
+              <w:spacing w:before="120"/>
+              <w:jc w:val="center"/>
+              <w:cnfStyle w:val="000000000000" w:firstRow="0" w:lastRow="0" w:firstColumn="0" w:lastColumn="0" w:oddVBand="0" w:evenVBand="0" w:oddHBand="0" w:evenHBand="0" w:firstRowFirstColumn="0" w:firstRowLastColumn="0" w:lastRowFirstColumn="0" w:lastRowLastColumn="0"/>
+              <w:rPr>
+                <w:rFonts w:cs="Arial"/>
+                <w:szCs w:val="24"/>
+              </w:rPr>
+            </w:pPr>
+            <w:r>
+              <w:t>rafael.diniz@aluno.faculdadeimpacta.com.br</w:t>
+            </w:r>
+            <w:hyperlink r:id="rId11" w:history="1"/>
+          </w:p>
+        </w:tc>
+        <w:tc>
+          <w:tcPr>
+            <w:tcW w:w="1897" w:type="dxa"/>
+          </w:tcPr>
+          <w:p>
+            <w:pPr>
+              <w:spacing w:before="120"/>
+              <w:jc w:val="center"/>
+              <w:cnfStyle w:val="000000000000" w:firstRow="0" w:lastRow="0" w:firstColumn="0" w:lastColumn="0" w:oddVBand="0" w:evenVBand="0" w:oddHBand="0" w:evenHBand="0" w:firstRowFirstColumn="0" w:firstRowLastColumn="0" w:lastRowFirstColumn="0" w:lastRowLastColumn="0"/>
+              <w:rPr>
+                <w:rFonts w:cs="Arial"/>
+                <w:szCs w:val="24"/>
+              </w:rPr>
+            </w:pPr>
+            <w:r>
+              <w:rPr>
+                <w:rFonts w:cs="Arial"/>
+                <w:szCs w:val="24"/>
+              </w:rPr>
               <w:t>+55</w:t>
             </w:r>
             <w:r>
@@ -4072,7 +4058,14 @@
                 <w:rFonts w:cs="Arial"/>
                 <w:szCs w:val="24"/>
               </w:rPr>
-              <w:t>(11) 95871-4956</w:t>
+              <w:t xml:space="preserve">(11) </w:t>
+            </w:r>
+            <w:r>
+              <w:rPr>
+                <w:rFonts w:cs="Arial"/>
+                <w:szCs w:val="24"/>
+              </w:rPr>
+              <w:t>96553-9965</w:t>
             </w:r>
           </w:p>
         </w:tc>
@@ -4084,7 +4077,7 @@
         <w:tc>
           <w:tcPr>
             <w:cnfStyle w:val="001000000000" w:firstRow="0" w:lastRow="0" w:firstColumn="1" w:lastColumn="0" w:oddVBand="0" w:evenVBand="0" w:oddHBand="0" w:evenHBand="0" w:firstRowFirstColumn="0" w:firstRowLastColumn="0" w:lastRowFirstColumn="0" w:lastRowLastColumn="0"/>
-            <w:tcW w:w="3221" w:type="dxa"/>
+            <w:tcW w:w="2390" w:type="dxa"/>
           </w:tcPr>
           <w:p>
             <w:pPr>
@@ -4098,13 +4091,13 @@
               <w:rPr>
                 <w:b w:val="0"/>
               </w:rPr>
-              <w:t>Roger William Belas Cruz</w:t>
-            </w:r>
-          </w:p>
-        </w:tc>
-        <w:tc>
-          <w:tcPr>
-            <w:tcW w:w="1357" w:type="dxa"/>
+              <w:t>Ramon Marques Fontana</w:t>
+            </w:r>
+          </w:p>
+        </w:tc>
+        <w:tc>
+          <w:tcPr>
+            <w:tcW w:w="1272" w:type="dxa"/>
           </w:tcPr>
           <w:p>
             <w:pPr>
@@ -4121,13 +4114,13 @@
                 <w:rFonts w:cs="Arial"/>
                 <w:szCs w:val="24"/>
               </w:rPr>
-              <w:t>1801183</w:t>
-            </w:r>
-          </w:p>
-        </w:tc>
-        <w:tc>
-          <w:tcPr>
-            <w:tcW w:w="3822" w:type="dxa"/>
+              <w:t>1600266</w:t>
+            </w:r>
+          </w:p>
+        </w:tc>
+        <w:tc>
+          <w:tcPr>
+            <w:tcW w:w="5356" w:type="dxa"/>
           </w:tcPr>
           <w:p>
             <w:pPr>
@@ -4140,264 +4133,6 @@
               </w:rPr>
             </w:pPr>
             <w:hyperlink r:id="rId12" w:history="1">
-              <w:r>
-                <w:rPr>
-                  <w:rStyle w:val="Hyperlink"/>
-                  <w:rFonts w:cs="Arial"/>
-                  <w:szCs w:val="24"/>
-                </w:rPr>
-                <w:t>rogerbelascruz@gmail.com</w:t>
-              </w:r>
-            </w:hyperlink>
-          </w:p>
-        </w:tc>
-        <w:tc>
-          <w:tcPr>
-            <w:tcW w:w="2515" w:type="dxa"/>
-          </w:tcPr>
-          <w:p>
-            <w:pPr>
-              <w:spacing w:before="120"/>
-              <w:jc w:val="center"/>
-              <w:cnfStyle w:val="000000100000" w:firstRow="0" w:lastRow="0" w:firstColumn="0" w:lastColumn="0" w:oddVBand="0" w:evenVBand="0" w:oddHBand="1" w:evenHBand="0" w:firstRowFirstColumn="0" w:firstRowLastColumn="0" w:lastRowFirstColumn="0" w:lastRowLastColumn="0"/>
-              <w:rPr>
-                <w:rFonts w:cs="Arial"/>
-                <w:szCs w:val="24"/>
-              </w:rPr>
-            </w:pPr>
-            <w:r>
-              <w:rPr>
-                <w:rFonts w:cs="Arial"/>
-                <w:szCs w:val="24"/>
-              </w:rPr>
-              <w:t>+55</w:t>
-            </w:r>
-            <w:r>
-              <w:rPr>
-                <w:rFonts w:cs="Arial"/>
-                <w:szCs w:val="24"/>
-              </w:rPr>
-              <w:t xml:space="preserve"> </w:t>
-            </w:r>
-            <w:r>
-              <w:rPr>
-                <w:rFonts w:cs="Arial"/>
-                <w:szCs w:val="24"/>
-              </w:rPr>
-              <w:t>(11) 96177-9186</w:t>
-            </w:r>
-          </w:p>
-        </w:tc>
-      </w:tr>
-      <w:tr>
-        <w:tc>
-          <w:tcPr>
-            <w:cnfStyle w:val="001000000000" w:firstRow="0" w:lastRow="0" w:firstColumn="1" w:lastColumn="0" w:oddVBand="0" w:evenVBand="0" w:oddHBand="0" w:evenHBand="0" w:firstRowFirstColumn="0" w:firstRowLastColumn="0" w:lastRowFirstColumn="0" w:lastRowLastColumn="0"/>
-            <w:tcW w:w="3221" w:type="dxa"/>
-          </w:tcPr>
-          <w:p>
-            <w:pPr>
-              <w:pStyle w:val="SemEspaamento"/>
-              <w:jc w:val="left"/>
-              <w:rPr>
-                <w:b w:val="0"/>
-              </w:rPr>
-            </w:pPr>
-            <w:proofErr w:type="spellStart"/>
-            <w:r>
-              <w:rPr>
-                <w:b w:val="0"/>
-              </w:rPr>
-              <w:t>Raffael</w:t>
-            </w:r>
-            <w:proofErr w:type="spellEnd"/>
-            <w:r>
-              <w:rPr>
-                <w:b w:val="0"/>
-              </w:rPr>
-              <w:t xml:space="preserve"> </w:t>
-            </w:r>
-            <w:proofErr w:type="spellStart"/>
-            <w:r>
-              <w:rPr>
-                <w:b w:val="0"/>
-              </w:rPr>
-              <w:t>Shokitty</w:t>
-            </w:r>
-            <w:proofErr w:type="spellEnd"/>
-            <w:r>
-              <w:rPr>
-                <w:b w:val="0"/>
-              </w:rPr>
-              <w:t xml:space="preserve"> </w:t>
-            </w:r>
-            <w:proofErr w:type="spellStart"/>
-            <w:r>
-              <w:rPr>
-                <w:b w:val="0"/>
-              </w:rPr>
-              <w:t>Asato</w:t>
-            </w:r>
-            <w:proofErr w:type="spellEnd"/>
-          </w:p>
-        </w:tc>
-        <w:tc>
-          <w:tcPr>
-            <w:tcW w:w="1357" w:type="dxa"/>
-          </w:tcPr>
-          <w:p>
-            <w:pPr>
-              <w:spacing w:before="120"/>
-              <w:jc w:val="center"/>
-              <w:cnfStyle w:val="000000000000" w:firstRow="0" w:lastRow="0" w:firstColumn="0" w:lastColumn="0" w:oddVBand="0" w:evenVBand="0" w:oddHBand="0" w:evenHBand="0" w:firstRowFirstColumn="0" w:firstRowLastColumn="0" w:lastRowFirstColumn="0" w:lastRowLastColumn="0"/>
-              <w:rPr>
-                <w:rFonts w:cs="Arial"/>
-                <w:szCs w:val="24"/>
-              </w:rPr>
-            </w:pPr>
-            <w:r>
-              <w:rPr>
-                <w:rFonts w:cs="Arial"/>
-                <w:szCs w:val="24"/>
-              </w:rPr>
-              <w:t>1</w:t>
-            </w:r>
-            <w:r>
-              <w:rPr>
-                <w:rFonts w:cs="Arial"/>
-                <w:szCs w:val="24"/>
-              </w:rPr>
-              <w:t>801011</w:t>
-            </w:r>
-          </w:p>
-        </w:tc>
-        <w:tc>
-          <w:tcPr>
-            <w:tcW w:w="3822" w:type="dxa"/>
-          </w:tcPr>
-          <w:p>
-            <w:pPr>
-              <w:spacing w:before="120"/>
-              <w:jc w:val="center"/>
-              <w:cnfStyle w:val="000000000000" w:firstRow="0" w:lastRow="0" w:firstColumn="0" w:lastColumn="0" w:oddVBand="0" w:evenVBand="0" w:oddHBand="0" w:evenHBand="0" w:firstRowFirstColumn="0" w:firstRowLastColumn="0" w:lastRowFirstColumn="0" w:lastRowLastColumn="0"/>
-              <w:rPr>
-                <w:rFonts w:cs="Arial"/>
-                <w:szCs w:val="24"/>
-              </w:rPr>
-            </w:pPr>
-            <w:hyperlink r:id="rId13" w:history="1">
-              <w:r>
-                <w:rPr>
-                  <w:rStyle w:val="Hyperlink"/>
-                  <w:rFonts w:cs="Arial"/>
-                  <w:szCs w:val="24"/>
-                </w:rPr>
-                <w:t>rafasato1@hotmail.com</w:t>
-              </w:r>
-            </w:hyperlink>
-          </w:p>
-        </w:tc>
-        <w:tc>
-          <w:tcPr>
-            <w:tcW w:w="2515" w:type="dxa"/>
-          </w:tcPr>
-          <w:p>
-            <w:pPr>
-              <w:spacing w:before="120"/>
-              <w:jc w:val="center"/>
-              <w:cnfStyle w:val="000000000000" w:firstRow="0" w:lastRow="0" w:firstColumn="0" w:lastColumn="0" w:oddVBand="0" w:evenVBand="0" w:oddHBand="0" w:evenHBand="0" w:firstRowFirstColumn="0" w:firstRowLastColumn="0" w:lastRowFirstColumn="0" w:lastRowLastColumn="0"/>
-              <w:rPr>
-                <w:rFonts w:cs="Arial"/>
-                <w:szCs w:val="24"/>
-              </w:rPr>
-            </w:pPr>
-            <w:r>
-              <w:rPr>
-                <w:rFonts w:cs="Arial"/>
-                <w:szCs w:val="24"/>
-              </w:rPr>
-              <w:t>+55</w:t>
-            </w:r>
-            <w:r>
-              <w:rPr>
-                <w:rFonts w:cs="Arial"/>
-                <w:szCs w:val="24"/>
-              </w:rPr>
-              <w:t xml:space="preserve"> </w:t>
-            </w:r>
-            <w:r>
-              <w:rPr>
-                <w:rFonts w:cs="Arial"/>
-                <w:szCs w:val="24"/>
-              </w:rPr>
-              <w:t>(11) 97556-3550</w:t>
-            </w:r>
-          </w:p>
-        </w:tc>
-      </w:tr>
-      <w:tr>
-        <w:trPr>
-          <w:cnfStyle w:val="000000100000" w:firstRow="0" w:lastRow="0" w:firstColumn="0" w:lastColumn="0" w:oddVBand="0" w:evenVBand="0" w:oddHBand="1" w:evenHBand="0" w:firstRowFirstColumn="0" w:firstRowLastColumn="0" w:lastRowFirstColumn="0" w:lastRowLastColumn="0"/>
-        </w:trPr>
-        <w:tc>
-          <w:tcPr>
-            <w:cnfStyle w:val="001000000000" w:firstRow="0" w:lastRow="0" w:firstColumn="1" w:lastColumn="0" w:oddVBand="0" w:evenVBand="0" w:oddHBand="0" w:evenHBand="0" w:firstRowFirstColumn="0" w:firstRowLastColumn="0" w:lastRowFirstColumn="0" w:lastRowLastColumn="0"/>
-            <w:tcW w:w="3221" w:type="dxa"/>
-          </w:tcPr>
-          <w:p>
-            <w:pPr>
-              <w:pStyle w:val="SemEspaamento"/>
-              <w:jc w:val="left"/>
-              <w:rPr>
-                <w:b w:val="0"/>
-              </w:rPr>
-            </w:pPr>
-            <w:r>
-              <w:rPr>
-                <w:b w:val="0"/>
-              </w:rPr>
-              <w:t>Ramon Marques Fontana</w:t>
-            </w:r>
-          </w:p>
-        </w:tc>
-        <w:tc>
-          <w:tcPr>
-            <w:tcW w:w="1357" w:type="dxa"/>
-          </w:tcPr>
-          <w:p>
-            <w:pPr>
-              <w:spacing w:before="120"/>
-              <w:jc w:val="center"/>
-              <w:cnfStyle w:val="000000100000" w:firstRow="0" w:lastRow="0" w:firstColumn="0" w:lastColumn="0" w:oddVBand="0" w:evenVBand="0" w:oddHBand="1" w:evenHBand="0" w:firstRowFirstColumn="0" w:firstRowLastColumn="0" w:lastRowFirstColumn="0" w:lastRowLastColumn="0"/>
-              <w:rPr>
-                <w:rFonts w:cs="Arial"/>
-                <w:szCs w:val="24"/>
-              </w:rPr>
-            </w:pPr>
-            <w:r>
-              <w:rPr>
-                <w:rFonts w:cs="Arial"/>
-                <w:szCs w:val="24"/>
-              </w:rPr>
-              <w:t>1600266</w:t>
-            </w:r>
-          </w:p>
-        </w:tc>
-        <w:tc>
-          <w:tcPr>
-            <w:tcW w:w="3822" w:type="dxa"/>
-          </w:tcPr>
-          <w:p>
-            <w:pPr>
-              <w:spacing w:before="120"/>
-              <w:jc w:val="center"/>
-              <w:cnfStyle w:val="000000100000" w:firstRow="0" w:lastRow="0" w:firstColumn="0" w:lastColumn="0" w:oddVBand="0" w:evenVBand="0" w:oddHBand="1" w:evenHBand="0" w:firstRowFirstColumn="0" w:firstRowLastColumn="0" w:lastRowFirstColumn="0" w:lastRowLastColumn="0"/>
-              <w:rPr>
-                <w:rFonts w:cs="Arial"/>
-                <w:szCs w:val="24"/>
-              </w:rPr>
-            </w:pPr>
-            <w:hyperlink r:id="rId14" w:history="1">
               <w:r>
                 <w:rPr>
                   <w:rStyle w:val="Hyperlink"/>
@@ -4411,7 +4146,7 @@
         </w:tc>
         <w:tc>
           <w:tcPr>
-            <w:tcW w:w="2515" w:type="dxa"/>
+            <w:tcW w:w="1897" w:type="dxa"/>
           </w:tcPr>
           <w:p>
             <w:pPr>
@@ -4451,7 +4186,7 @@
         <w:tc>
           <w:tcPr>
             <w:cnfStyle w:val="001000000000" w:firstRow="0" w:lastRow="0" w:firstColumn="1" w:lastColumn="0" w:oddVBand="0" w:evenVBand="0" w:oddHBand="0" w:evenHBand="0" w:firstRowFirstColumn="0" w:firstRowLastColumn="0" w:lastRowFirstColumn="0" w:lastRowLastColumn="0"/>
-            <w:tcW w:w="3221" w:type="dxa"/>
+            <w:tcW w:w="2390" w:type="dxa"/>
           </w:tcPr>
           <w:p>
             <w:pPr>
@@ -4459,19 +4194,26 @@
               <w:jc w:val="left"/>
               <w:rPr>
                 <w:b w:val="0"/>
+                <w:u w:val="single"/>
               </w:rPr>
             </w:pPr>
             <w:r>
               <w:rPr>
                 <w:b w:val="0"/>
               </w:rPr>
-              <w:t>Vaney Rocha dos Santos</w:t>
-            </w:r>
-          </w:p>
-        </w:tc>
-        <w:tc>
-          <w:tcPr>
-            <w:tcW w:w="1357" w:type="dxa"/>
+              <w:t>S</w:t>
+            </w:r>
+            <w:r>
+              <w:rPr>
+                <w:b w:val="0"/>
+              </w:rPr>
+              <w:t>amuel Soares da Silva</w:t>
+            </w:r>
+          </w:p>
+        </w:tc>
+        <w:tc>
+          <w:tcPr>
+            <w:tcW w:w="1272" w:type="dxa"/>
           </w:tcPr>
           <w:p>
             <w:pPr>
@@ -4488,25 +4230,112 @@
                 <w:rFonts w:cs="Arial"/>
                 <w:szCs w:val="24"/>
               </w:rPr>
-              <w:t>1801281</w:t>
-            </w:r>
-          </w:p>
-        </w:tc>
-        <w:tc>
-          <w:tcPr>
-            <w:tcW w:w="3822" w:type="dxa"/>
+              <w:t>1801144</w:t>
+            </w:r>
+          </w:p>
+        </w:tc>
+        <w:tc>
+          <w:tcPr>
+            <w:tcW w:w="5356" w:type="dxa"/>
           </w:tcPr>
           <w:p>
             <w:pPr>
               <w:spacing w:before="120"/>
               <w:jc w:val="center"/>
               <w:cnfStyle w:val="000000000000" w:firstRow="0" w:lastRow="0" w:firstColumn="0" w:lastColumn="0" w:oddVBand="0" w:evenVBand="0" w:oddHBand="0" w:evenHBand="0" w:firstRowFirstColumn="0" w:firstRowLastColumn="0" w:lastRowFirstColumn="0" w:lastRowLastColumn="0"/>
-              <w:rPr>
-                <w:rFonts w:cs="Arial"/>
-                <w:szCs w:val="24"/>
-              </w:rPr>
-            </w:pPr>
-            <w:hyperlink r:id="rId15" w:history="1">
+            </w:pPr>
+            <w:r>
+              <w:t>samuel.soares@aluno.faculdadeimpacta.com.br</w:t>
+            </w:r>
+          </w:p>
+        </w:tc>
+        <w:tc>
+          <w:tcPr>
+            <w:tcW w:w="1897" w:type="dxa"/>
+          </w:tcPr>
+          <w:p>
+            <w:pPr>
+              <w:spacing w:before="120"/>
+              <w:jc w:val="center"/>
+              <w:cnfStyle w:val="000000000000" w:firstRow="0" w:lastRow="0" w:firstColumn="0" w:lastColumn="0" w:oddVBand="0" w:evenVBand="0" w:oddHBand="0" w:evenHBand="0" w:firstRowFirstColumn="0" w:firstRowLastColumn="0" w:lastRowFirstColumn="0" w:lastRowLastColumn="0"/>
+              <w:rPr>
+                <w:rFonts w:cs="Arial"/>
+                <w:szCs w:val="24"/>
+              </w:rPr>
+            </w:pPr>
+            <w:r>
+              <w:rPr>
+                <w:rFonts w:cs="Arial"/>
+                <w:szCs w:val="24"/>
+              </w:rPr>
+              <w:t>+55 (11) 95492-8434</w:t>
+            </w:r>
+          </w:p>
+        </w:tc>
+      </w:tr>
+      <w:tr>
+        <w:trPr>
+          <w:cnfStyle w:val="000000100000" w:firstRow="0" w:lastRow="0" w:firstColumn="0" w:lastColumn="0" w:oddVBand="0" w:evenVBand="0" w:oddHBand="1" w:evenHBand="0" w:firstRowFirstColumn="0" w:firstRowLastColumn="0" w:lastRowFirstColumn="0" w:lastRowLastColumn="0"/>
+        </w:trPr>
+        <w:tc>
+          <w:tcPr>
+            <w:cnfStyle w:val="001000000000" w:firstRow="0" w:lastRow="0" w:firstColumn="1" w:lastColumn="0" w:oddVBand="0" w:evenVBand="0" w:oddHBand="0" w:evenHBand="0" w:firstRowFirstColumn="0" w:firstRowLastColumn="0" w:lastRowFirstColumn="0" w:lastRowLastColumn="0"/>
+            <w:tcW w:w="2390" w:type="dxa"/>
+          </w:tcPr>
+          <w:p>
+            <w:pPr>
+              <w:pStyle w:val="SemEspaamento"/>
+              <w:jc w:val="left"/>
+              <w:rPr>
+                <w:b w:val="0"/>
+              </w:rPr>
+            </w:pPr>
+            <w:r>
+              <w:rPr>
+                <w:b w:val="0"/>
+              </w:rPr>
+              <w:t>Vaney Rocha dos Santos</w:t>
+            </w:r>
+          </w:p>
+        </w:tc>
+        <w:tc>
+          <w:tcPr>
+            <w:tcW w:w="1272" w:type="dxa"/>
+          </w:tcPr>
+          <w:p>
+            <w:pPr>
+              <w:spacing w:before="120"/>
+              <w:jc w:val="center"/>
+              <w:cnfStyle w:val="000000100000" w:firstRow="0" w:lastRow="0" w:firstColumn="0" w:lastColumn="0" w:oddVBand="0" w:evenVBand="0" w:oddHBand="1" w:evenHBand="0" w:firstRowFirstColumn="0" w:firstRowLastColumn="0" w:lastRowFirstColumn="0" w:lastRowLastColumn="0"/>
+              <w:rPr>
+                <w:rFonts w:cs="Arial"/>
+                <w:szCs w:val="24"/>
+              </w:rPr>
+            </w:pPr>
+            <w:r>
+              <w:rPr>
+                <w:rFonts w:cs="Arial"/>
+                <w:szCs w:val="24"/>
+              </w:rPr>
+              <w:t>1801281</w:t>
+            </w:r>
+          </w:p>
+        </w:tc>
+        <w:tc>
+          <w:tcPr>
+            <w:tcW w:w="5356" w:type="dxa"/>
+          </w:tcPr>
+          <w:p>
+            <w:pPr>
+              <w:spacing w:before="120"/>
+              <w:jc w:val="center"/>
+              <w:cnfStyle w:val="000000100000" w:firstRow="0" w:lastRow="0" w:firstColumn="0" w:lastColumn="0" w:oddVBand="0" w:evenVBand="0" w:oddHBand="1" w:evenHBand="0" w:firstRowFirstColumn="0" w:firstRowLastColumn="0" w:lastRowFirstColumn="0" w:lastRowLastColumn="0"/>
+              <w:rPr>
+                <w:rFonts w:cs="Arial"/>
+                <w:szCs w:val="24"/>
+              </w:rPr>
+            </w:pPr>
+            <w:hyperlink r:id="rId13" w:history="1">
               <w:r>
                 <w:rPr>
                   <w:rStyle w:val="Hyperlink"/>
@@ -4520,13 +4349,13 @@
         </w:tc>
         <w:tc>
           <w:tcPr>
-            <w:tcW w:w="2515" w:type="dxa"/>
+            <w:tcW w:w="1897" w:type="dxa"/>
           </w:tcPr>
           <w:p>
             <w:pPr>
               <w:spacing w:before="120"/>
               <w:jc w:val="center"/>
-              <w:cnfStyle w:val="000000000000" w:firstRow="0" w:lastRow="0" w:firstColumn="0" w:lastColumn="0" w:oddVBand="0" w:evenVBand="0" w:oddHBand="0" w:evenHBand="0" w:firstRowFirstColumn="0" w:firstRowLastColumn="0" w:lastRowFirstColumn="0" w:lastRowLastColumn="0"/>
+              <w:cnfStyle w:val="000000100000" w:firstRow="0" w:lastRow="0" w:firstColumn="0" w:lastColumn="0" w:oddVBand="0" w:evenVBand="0" w:oddHBand="1" w:evenHBand="0" w:firstRowFirstColumn="0" w:firstRowLastColumn="0" w:lastRowFirstColumn="0" w:lastRowLastColumn="0"/>
               <w:rPr>
                 <w:rFonts w:cs="Arial"/>
                 <w:szCs w:val="24"/>
@@ -4589,12 +4418,11 @@
           <w:b w:val="0"/>
         </w:rPr>
       </w:pPr>
-      <w:bookmarkStart w:id="3" w:name="_Toc528317953"/>
+      <w:bookmarkStart w:id="2" w:name="_Toc528317953"/>
       <w:r>
-        <w:lastRenderedPageBreak/>
         <w:t>REGRAS DE COMUNICAÇÃO</w:t>
       </w:r>
-      <w:bookmarkEnd w:id="3"/>
+      <w:bookmarkEnd w:id="2"/>
     </w:p>
     <w:p>
       <w:pPr>
@@ -4660,27 +4488,6 @@
           <w:rFonts w:cs="Arial"/>
           <w:szCs w:val="24"/>
         </w:rPr>
-        <w:t>Reuniões com os integrantes são feitas semanalmente, podendo acontecer casos com mais encontros de maneira extraordinária.</w:t>
-      </w:r>
-    </w:p>
-    <w:p>
-      <w:pPr>
-        <w:pStyle w:val="PargrafodaLista"/>
-        <w:numPr>
-          <w:ilvl w:val="0"/>
-          <w:numId w:val="1"/>
-        </w:numPr>
-        <w:spacing w:before="120"/>
-        <w:rPr>
-          <w:rFonts w:cs="Arial"/>
-          <w:szCs w:val="24"/>
-        </w:rPr>
-      </w:pPr>
-      <w:r>
-        <w:rPr>
-          <w:rFonts w:cs="Arial"/>
-          <w:szCs w:val="24"/>
-        </w:rPr>
         <w:t>O contato entre os programadores será feito via Whatsapp, e-mail ou presencialmente em sala de aula ou em alguns casos encontros agendados em formato de reunião extracurricular.</w:t>
       </w:r>
     </w:p>
@@ -4706,12 +4513,12 @@
           <w:b w:val="0"/>
         </w:rPr>
       </w:pPr>
-      <w:bookmarkStart w:id="4" w:name="_Toc528317954"/>
+      <w:bookmarkStart w:id="3" w:name="_Toc528317954"/>
       <w:r>
         <w:lastRenderedPageBreak/>
         <w:t>GLOSSÁRIO</w:t>
       </w:r>
-      <w:bookmarkEnd w:id="4"/>
+      <w:bookmarkEnd w:id="3"/>
     </w:p>
     <w:p>
       <w:pPr>
@@ -4726,22 +4533,23 @@
     <w:tbl>
       <w:tblPr>
         <w:tblStyle w:val="TabeladeGrade4-nfase6"/>
-        <w:tblW w:w="10774" w:type="dxa"/>
+        <w:tblW w:w="10893" w:type="dxa"/>
         <w:tblInd w:w="-998" w:type="dxa"/>
         <w:tblLook w:val="04A0" w:firstRow="1" w:lastRow="0" w:firstColumn="1" w:lastColumn="0" w:noHBand="0" w:noVBand="1"/>
       </w:tblPr>
       <w:tblGrid>
-        <w:gridCol w:w="3433"/>
-        <w:gridCol w:w="7341"/>
+        <w:gridCol w:w="3471"/>
+        <w:gridCol w:w="7422"/>
       </w:tblGrid>
       <w:tr>
         <w:trPr>
           <w:cnfStyle w:val="100000000000" w:firstRow="1" w:lastRow="0" w:firstColumn="0" w:lastColumn="0" w:oddVBand="0" w:evenVBand="0" w:oddHBand="0" w:evenHBand="0" w:firstRowFirstColumn="0" w:firstRowLastColumn="0" w:lastRowFirstColumn="0" w:lastRowLastColumn="0"/>
+          <w:trHeight w:val="960"/>
         </w:trPr>
         <w:tc>
           <w:tcPr>
             <w:cnfStyle w:val="001000000000" w:firstRow="0" w:lastRow="0" w:firstColumn="1" w:lastColumn="0" w:oddVBand="0" w:evenVBand="0" w:oddHBand="0" w:evenHBand="0" w:firstRowFirstColumn="0" w:firstRowLastColumn="0" w:lastRowFirstColumn="0" w:lastRowLastColumn="0"/>
-            <w:tcW w:w="3433" w:type="dxa"/>
+            <w:tcW w:w="3471" w:type="dxa"/>
           </w:tcPr>
           <w:p>
             <w:pPr>
@@ -4765,7 +4573,7 @@
         </w:tc>
         <w:tc>
           <w:tcPr>
-            <w:tcW w:w="7341" w:type="dxa"/>
+            <w:tcW w:w="7422" w:type="dxa"/>
           </w:tcPr>
           <w:p>
             <w:pPr>
@@ -4792,11 +4600,12 @@
       <w:tr>
         <w:trPr>
           <w:cnfStyle w:val="000000100000" w:firstRow="0" w:lastRow="0" w:firstColumn="0" w:lastColumn="0" w:oddVBand="0" w:evenVBand="0" w:oddHBand="1" w:evenHBand="0" w:firstRowFirstColumn="0" w:firstRowLastColumn="0" w:lastRowFirstColumn="0" w:lastRowLastColumn="0"/>
+          <w:trHeight w:val="838"/>
         </w:trPr>
         <w:tc>
           <w:tcPr>
             <w:cnfStyle w:val="001000000000" w:firstRow="0" w:lastRow="0" w:firstColumn="1" w:lastColumn="0" w:oddVBand="0" w:evenVBand="0" w:oddHBand="0" w:evenHBand="0" w:firstRowFirstColumn="0" w:firstRowLastColumn="0" w:lastRowFirstColumn="0" w:lastRowLastColumn="0"/>
-            <w:tcW w:w="3433" w:type="dxa"/>
+            <w:tcW w:w="3471" w:type="dxa"/>
           </w:tcPr>
           <w:p>
             <w:pPr>
@@ -4820,7 +4629,7 @@
         </w:tc>
         <w:tc>
           <w:tcPr>
-            <w:tcW w:w="7341" w:type="dxa"/>
+            <w:tcW w:w="7422" w:type="dxa"/>
           </w:tcPr>
           <w:p>
             <w:pPr>
@@ -4836,6 +4645,9 @@
             <w:r>
               <w:t>Organização Não Governamental</w:t>
             </w:r>
+            <w:r>
+              <w:t>.</w:t>
+            </w:r>
           </w:p>
           <w:p>
             <w:pPr>
@@ -4846,10 +4658,13 @@
         </w:tc>
       </w:tr>
       <w:tr>
+        <w:trPr>
+          <w:trHeight w:val="838"/>
+        </w:trPr>
         <w:tc>
           <w:tcPr>
             <w:cnfStyle w:val="001000000000" w:firstRow="0" w:lastRow="0" w:firstColumn="1" w:lastColumn="0" w:oddVBand="0" w:evenVBand="0" w:oddHBand="0" w:evenHBand="0" w:firstRowFirstColumn="0" w:firstRowLastColumn="0" w:lastRowFirstColumn="0" w:lastRowLastColumn="0"/>
-            <w:tcW w:w="3433" w:type="dxa"/>
+            <w:tcW w:w="3471" w:type="dxa"/>
           </w:tcPr>
           <w:p>
             <w:pPr>
@@ -4873,7 +4688,7 @@
         </w:tc>
         <w:tc>
           <w:tcPr>
-            <w:tcW w:w="7341" w:type="dxa"/>
+            <w:tcW w:w="7422" w:type="dxa"/>
           </w:tcPr>
           <w:p>
             <w:pPr>
@@ -4901,11 +4716,12 @@
       <w:tr>
         <w:trPr>
           <w:cnfStyle w:val="000000100000" w:firstRow="0" w:lastRow="0" w:firstColumn="0" w:lastColumn="0" w:oddVBand="0" w:evenVBand="0" w:oddHBand="1" w:evenHBand="0" w:firstRowFirstColumn="0" w:firstRowLastColumn="0" w:lastRowFirstColumn="0" w:lastRowLastColumn="0"/>
+          <w:trHeight w:val="1112"/>
         </w:trPr>
         <w:tc>
           <w:tcPr>
             <w:cnfStyle w:val="001000000000" w:firstRow="0" w:lastRow="0" w:firstColumn="1" w:lastColumn="0" w:oddVBand="0" w:evenVBand="0" w:oddHBand="0" w:evenHBand="0" w:firstRowFirstColumn="0" w:firstRowLastColumn="0" w:lastRowFirstColumn="0" w:lastRowLastColumn="0"/>
-            <w:tcW w:w="3433" w:type="dxa"/>
+            <w:tcW w:w="3471" w:type="dxa"/>
           </w:tcPr>
           <w:p>
             <w:pPr>
@@ -4929,7 +4745,7 @@
         </w:tc>
         <w:tc>
           <w:tcPr>
-            <w:tcW w:w="7341" w:type="dxa"/>
+            <w:tcW w:w="7422" w:type="dxa"/>
           </w:tcPr>
           <w:p>
             <w:pPr>
@@ -4945,6 +4761,9 @@
             <w:r>
               <w:t>Todos os indivíduos que participam da ONG em caráter de aprender um conhecimento ou modalidade</w:t>
             </w:r>
+            <w:r>
+              <w:t>.</w:t>
+            </w:r>
           </w:p>
           <w:p>
             <w:pPr>
@@ -4955,10 +4774,13 @@
         </w:tc>
       </w:tr>
       <w:tr>
+        <w:trPr>
+          <w:trHeight w:val="1676"/>
+        </w:trPr>
         <w:tc>
           <w:tcPr>
             <w:cnfStyle w:val="001000000000" w:firstRow="0" w:lastRow="0" w:firstColumn="1" w:lastColumn="0" w:oddVBand="0" w:evenVBand="0" w:oddHBand="0" w:evenHBand="0" w:firstRowFirstColumn="0" w:firstRowLastColumn="0" w:lastRowFirstColumn="0" w:lastRowLastColumn="0"/>
-            <w:tcW w:w="3433" w:type="dxa"/>
+            <w:tcW w:w="3471" w:type="dxa"/>
           </w:tcPr>
           <w:p>
             <w:pPr>
@@ -4982,7 +4804,7 @@
         </w:tc>
         <w:tc>
           <w:tcPr>
-            <w:tcW w:w="7341" w:type="dxa"/>
+            <w:tcW w:w="7422" w:type="dxa"/>
           </w:tcPr>
           <w:p>
             <w:pPr>
@@ -5016,11 +4838,12 @@
       <w:tr>
         <w:trPr>
           <w:cnfStyle w:val="000000100000" w:firstRow="0" w:lastRow="0" w:firstColumn="0" w:lastColumn="0" w:oddVBand="0" w:evenVBand="0" w:oddHBand="1" w:evenHBand="0" w:firstRowFirstColumn="0" w:firstRowLastColumn="0" w:lastRowFirstColumn="0" w:lastRowLastColumn="0"/>
+          <w:trHeight w:val="1950"/>
         </w:trPr>
         <w:tc>
           <w:tcPr>
             <w:cnfStyle w:val="001000000000" w:firstRow="0" w:lastRow="0" w:firstColumn="1" w:lastColumn="0" w:oddVBand="0" w:evenVBand="0" w:oddHBand="0" w:evenHBand="0" w:firstRowFirstColumn="0" w:firstRowLastColumn="0" w:lastRowFirstColumn="0" w:lastRowLastColumn="0"/>
-            <w:tcW w:w="3433" w:type="dxa"/>
+            <w:tcW w:w="3471" w:type="dxa"/>
           </w:tcPr>
           <w:p>
             <w:pPr>
@@ -5044,7 +4867,7 @@
         </w:tc>
         <w:tc>
           <w:tcPr>
-            <w:tcW w:w="7341" w:type="dxa"/>
+            <w:tcW w:w="7422" w:type="dxa"/>
           </w:tcPr>
           <w:p>
             <w:pPr>
@@ -5058,7 +4881,10 @@
               <w:cnfStyle w:val="000000100000" w:firstRow="0" w:lastRow="0" w:firstColumn="0" w:lastColumn="0" w:oddVBand="0" w:evenVBand="0" w:oddHBand="1" w:evenHBand="0" w:firstRowFirstColumn="0" w:firstRowLastColumn="0" w:lastRowFirstColumn="0" w:lastRowLastColumn="0"/>
             </w:pPr>
             <w:r>
-              <w:t xml:space="preserve">Todos os indivíduos e/ou instituições que participam com auxílio financeiro e/ou bens para a realização de uma atividade tem normalmente como moeda de troca a divulgação de sua marca e/ou produto durante eventos ou mesmo em banners e placas do território da Ong e nos eventos realizado pela mesma </w:t>
+              <w:t>Todos os indivíduos e/ou instituições que participam com auxílio financeiro e/ou bens para a realização de uma atividade tem normalmente como moeda de troca a divulgação de sua marca e/ou produto durante eventos ou mesmo em banners e placas do território da Ong e n</w:t>
+            </w:r>
+            <w:r>
+              <w:t>os eventos realizado pela mesma.</w:t>
             </w:r>
           </w:p>
           <w:p>
@@ -5070,10 +4896,13 @@
         </w:tc>
       </w:tr>
       <w:tr>
+        <w:trPr>
+          <w:trHeight w:val="1112"/>
+        </w:trPr>
         <w:tc>
           <w:tcPr>
             <w:cnfStyle w:val="001000000000" w:firstRow="0" w:lastRow="0" w:firstColumn="1" w:lastColumn="0" w:oddVBand="0" w:evenVBand="0" w:oddHBand="0" w:evenHBand="0" w:firstRowFirstColumn="0" w:firstRowLastColumn="0" w:lastRowFirstColumn="0" w:lastRowLastColumn="0"/>
-            <w:tcW w:w="3433" w:type="dxa"/>
+            <w:tcW w:w="3471" w:type="dxa"/>
           </w:tcPr>
           <w:p>
             <w:pPr>
@@ -5097,7 +4926,7 @@
         </w:tc>
         <w:tc>
           <w:tcPr>
-            <w:tcW w:w="7341" w:type="dxa"/>
+            <w:tcW w:w="7422" w:type="dxa"/>
           </w:tcPr>
           <w:p>
             <w:pPr>
@@ -5119,24 +4948,129 @@
               <w:pStyle w:val="Contedodatabela"/>
               <w:cnfStyle w:val="000000000000" w:firstRow="0" w:lastRow="0" w:firstColumn="0" w:lastColumn="0" w:oddVBand="0" w:evenVBand="0" w:oddHBand="0" w:evenHBand="0" w:firstRowFirstColumn="0" w:firstRowLastColumn="0" w:lastRowFirstColumn="0" w:lastRowLastColumn="0"/>
             </w:pPr>
+          </w:p>
+        </w:tc>
+      </w:tr>
+      <w:tr>
+        <w:trPr>
+          <w:cnfStyle w:val="000000100000" w:firstRow="0" w:lastRow="0" w:firstColumn="0" w:lastColumn="0" w:oddVBand="0" w:evenVBand="0" w:oddHBand="1" w:evenHBand="0" w:firstRowFirstColumn="0" w:firstRowLastColumn="0" w:lastRowFirstColumn="0" w:lastRowLastColumn="0"/>
+          <w:trHeight w:val="1112"/>
+        </w:trPr>
+        <w:tc>
+          <w:tcPr>
+            <w:cnfStyle w:val="001000000000" w:firstRow="0" w:lastRow="0" w:firstColumn="1" w:lastColumn="0" w:oddVBand="0" w:evenVBand="0" w:oddHBand="0" w:evenHBand="0" w:firstRowFirstColumn="0" w:firstRowLastColumn="0" w:lastRowFirstColumn="0" w:lastRowLastColumn="0"/>
+            <w:tcW w:w="3471" w:type="dxa"/>
+          </w:tcPr>
+          <w:p>
+            <w:pPr>
+              <w:spacing w:before="120"/>
+              <w:jc w:val="left"/>
+              <w:rPr>
+                <w:rFonts w:cs="Arial"/>
+                <w:b w:val="0"/>
+                <w:szCs w:val="24"/>
+              </w:rPr>
+            </w:pPr>
+            <w:r>
+              <w:rPr>
+                <w:rFonts w:cs="Arial"/>
+                <w:b w:val="0"/>
+                <w:szCs w:val="24"/>
+              </w:rPr>
+              <w:t>Colaboradores</w:t>
+            </w:r>
+          </w:p>
+        </w:tc>
+        <w:tc>
+          <w:tcPr>
+            <w:tcW w:w="7422" w:type="dxa"/>
+          </w:tcPr>
+          <w:p>
+            <w:pPr>
+              <w:pStyle w:val="Contedodatabela"/>
+              <w:cnfStyle w:val="000000100000" w:firstRow="0" w:lastRow="0" w:firstColumn="0" w:lastColumn="0" w:oddVBand="0" w:evenVBand="0" w:oddHBand="1" w:evenHBand="0" w:firstRowFirstColumn="0" w:firstRowLastColumn="0" w:lastRowFirstColumn="0" w:lastRowLastColumn="0"/>
+            </w:pPr>
+          </w:p>
+          <w:p>
+            <w:pPr>
+              <w:pStyle w:val="Contedodatabela"/>
+              <w:cnfStyle w:val="000000100000" w:firstRow="0" w:lastRow="0" w:firstColumn="0" w:lastColumn="0" w:oddVBand="0" w:evenVBand="0" w:oddHBand="1" w:evenHBand="0" w:firstRowFirstColumn="0" w:firstRowLastColumn="0" w:lastRowFirstColumn="0" w:lastRowLastColumn="0"/>
+            </w:pPr>
+            <w:r>
+              <w:t xml:space="preserve">Todos os indivíduos que participam da ONG em caráter de auxiliar de alguma forma na existência e/ou manutenção de um projeto, evento ou do dia a dia </w:t>
+            </w:r>
+            <w:r>
+              <w:t xml:space="preserve">com cargo definido, </w:t>
+            </w:r>
+            <w:r>
+              <w:t>sem a obrigatoriedade de pagamento e/ou moeda de troca.</w:t>
+            </w:r>
+          </w:p>
+        </w:tc>
+      </w:tr>
+      <w:tr>
+        <w:trPr>
+          <w:trHeight w:val="1112"/>
+        </w:trPr>
+        <w:tc>
+          <w:tcPr>
+            <w:cnfStyle w:val="001000000000" w:firstRow="0" w:lastRow="0" w:firstColumn="1" w:lastColumn="0" w:oddVBand="0" w:evenVBand="0" w:oddHBand="0" w:evenHBand="0" w:firstRowFirstColumn="0" w:firstRowLastColumn="0" w:lastRowFirstColumn="0" w:lastRowLastColumn="0"/>
+            <w:tcW w:w="3471" w:type="dxa"/>
+          </w:tcPr>
+          <w:p>
+            <w:pPr>
+              <w:spacing w:before="120"/>
+              <w:jc w:val="left"/>
+              <w:rPr>
+                <w:rFonts w:cs="Arial"/>
+                <w:b w:val="0"/>
+                <w:szCs w:val="24"/>
+              </w:rPr>
+            </w:pPr>
+            <w:r>
+              <w:rPr>
+                <w:rFonts w:cs="Arial"/>
+                <w:b w:val="0"/>
+                <w:szCs w:val="24"/>
+              </w:rPr>
+              <w:t xml:space="preserve">Doador </w:t>
+            </w:r>
+          </w:p>
+        </w:tc>
+        <w:tc>
+          <w:tcPr>
+            <w:tcW w:w="7422" w:type="dxa"/>
+          </w:tcPr>
+          <w:p>
+            <w:pPr>
+              <w:pStyle w:val="Contedodatabela"/>
+              <w:cnfStyle w:val="000000000000" w:firstRow="0" w:lastRow="0" w:firstColumn="0" w:lastColumn="0" w:oddVBand="0" w:evenVBand="0" w:oddHBand="0" w:evenHBand="0" w:firstRowFirstColumn="0" w:firstRowLastColumn="0" w:lastRowFirstColumn="0" w:lastRowLastColumn="0"/>
+            </w:pPr>
+            <w:r>
+              <w:t xml:space="preserve">Aquele que doa. </w:t>
+            </w:r>
+            <w:r>
+              <w:t xml:space="preserve">Individuo em ato filantrópico que contribui com a ONG, com ato de doar algum bem para que tenha utilidade pra essa causa social.  </w:t>
+            </w:r>
           </w:p>
         </w:tc>
       </w:tr>
     </w:tbl>
     <w:p>
       <w:pPr>
-        <w:rPr>
-          <w:rFonts w:cs="Arial"/>
-          <w:szCs w:val="24"/>
-        </w:rPr>
-      </w:pPr>
-      <w:r>
-        <w:rPr>
-          <w:rFonts w:cs="Arial"/>
-          <w:szCs w:val="24"/>
-        </w:rPr>
-        <w:br w:type="page"/>
-      </w:r>
+        <w:pStyle w:val="Ttulo1"/>
+      </w:pPr>
+      <w:bookmarkStart w:id="4" w:name="_Toc528317955"/>
+    </w:p>
+    <w:p>
+      <w:pPr>
+        <w:pStyle w:val="Ttulo1"/>
+      </w:pPr>
+    </w:p>
+    <w:p>
+      <w:pPr>
+        <w:pStyle w:val="Ttulo1"/>
+      </w:pPr>
     </w:p>
     <w:p>
       <w:pPr>
@@ -5145,9 +5079,7 @@
           <w:b w:val="0"/>
         </w:rPr>
       </w:pPr>
-      <w:bookmarkStart w:id="5" w:name="_Toc528317955"/>
       <w:r>
-        <w:lastRenderedPageBreak/>
         <w:t>REFER</w:t>
       </w:r>
       <w:r>
@@ -5156,7 +5088,7 @@
       <w:r>
         <w:t>NCIAS</w:t>
       </w:r>
-      <w:bookmarkEnd w:id="5"/>
+      <w:bookmarkEnd w:id="4"/>
     </w:p>
     <w:p>
       <w:pPr>
@@ -5199,7 +5131,7 @@
                 <w:szCs w:val="24"/>
               </w:rPr>
             </w:pPr>
-            <w:bookmarkStart w:id="6" w:name="_Hlk527912415"/>
+            <w:bookmarkStart w:id="5" w:name="_Hlk527912415"/>
             <w:r>
               <w:rPr>
                 <w:rFonts w:cs="Arial"/>
@@ -5211,7 +5143,7 @@
           </w:p>
         </w:tc>
       </w:tr>
-      <w:bookmarkEnd w:id="6"/>
+      <w:bookmarkEnd w:id="5"/>
       <w:tr>
         <w:trPr>
           <w:cnfStyle w:val="000000100000" w:firstRow="0" w:lastRow="0" w:firstColumn="0" w:lastColumn="0" w:oddVBand="0" w:evenVBand="0" w:oddHBand="1" w:evenHBand="0" w:firstRowFirstColumn="0" w:firstRowLastColumn="0" w:lastRowFirstColumn="0" w:lastRowLastColumn="0"/>
@@ -5367,15 +5299,13 @@
               </w:rPr>
               <w:t xml:space="preserve">Fundação </w:t>
             </w:r>
-            <w:proofErr w:type="spellStart"/>
-            <w:r>
-              <w:rPr>
-                <w:rFonts w:cs="Arial"/>
-                <w:szCs w:val="24"/>
-              </w:rPr>
-              <w:t>Getulio</w:t>
-            </w:r>
-            <w:proofErr w:type="spellEnd"/>
+            <w:r>
+              <w:rPr>
+                <w:rFonts w:cs="Arial"/>
+                <w:szCs w:val="24"/>
+              </w:rPr>
+              <w:t>Getúlio</w:t>
+            </w:r>
             <w:r>
               <w:rPr>
                 <w:rFonts w:cs="Arial"/>
@@ -5555,7 +5485,7 @@
                 <w:szCs w:val="24"/>
               </w:rPr>
             </w:pPr>
-            <w:hyperlink r:id="rId16" w:history="1">
+            <w:hyperlink r:id="rId14" w:history="1">
               <w:r>
                 <w:rPr>
                   <w:rStyle w:val="Hyperlink"/>
@@ -5608,7 +5538,7 @@
                 <w:szCs w:val="24"/>
               </w:rPr>
             </w:pPr>
-            <w:hyperlink r:id="rId17" w:history="1">
+            <w:hyperlink r:id="rId15" w:history="1">
               <w:r>
                 <w:rPr>
                   <w:rStyle w:val="Hyperlink"/>
@@ -5640,7 +5570,6 @@
                 <w:szCs w:val="24"/>
               </w:rPr>
             </w:pPr>
-            <w:proofErr w:type="spellStart"/>
             <w:r>
               <w:rPr>
                 <w:rFonts w:cs="Arial"/>
@@ -5649,7 +5578,6 @@
               </w:rPr>
               <w:t>youtube</w:t>
             </w:r>
-            <w:proofErr w:type="spellEnd"/>
           </w:p>
         </w:tc>
         <w:tc>
@@ -5666,7 +5594,7 @@
                 <w:szCs w:val="24"/>
               </w:rPr>
             </w:pPr>
-            <w:hyperlink r:id="rId18" w:history="1">
+            <w:hyperlink r:id="rId16" w:history="1">
               <w:r>
                 <w:rPr>
                   <w:rStyle w:val="Hyperlink"/>
@@ -5699,12 +5627,12 @@
       <w:pPr>
         <w:pStyle w:val="Ttulo1"/>
       </w:pPr>
-      <w:bookmarkStart w:id="7" w:name="_Toc528317956"/>
+      <w:bookmarkStart w:id="6" w:name="_Toc528317956"/>
       <w:r>
         <w:lastRenderedPageBreak/>
         <w:t>NECESSIDADES</w:t>
       </w:r>
-      <w:bookmarkEnd w:id="7"/>
+      <w:bookmarkEnd w:id="6"/>
     </w:p>
     <w:p>
       <w:pPr>
@@ -5817,7 +5745,7 @@
           <w:rFonts w:cs="Arial"/>
           <w:szCs w:val="24"/>
         </w:rPr>
-        <w:t>3: Gestão dos funcionários</w:t>
+        <w:t>3: Gestão dos colaboradores</w:t>
       </w:r>
     </w:p>
     <w:p>
@@ -5845,14 +5773,14 @@
           <w:rFonts w:cs="Arial"/>
           <w:szCs w:val="24"/>
         </w:rPr>
-        <w:t>4: Gestão</w:t>
+        <w:t>4</w:t>
       </w:r>
       <w:r>
         <w:rPr>
           <w:rFonts w:cs="Arial"/>
           <w:szCs w:val="24"/>
         </w:rPr>
-        <w:t xml:space="preserve"> das unidades</w:t>
+        <w:t>: Gestão das modalidades</w:t>
       </w:r>
     </w:p>
     <w:p>
@@ -5880,7 +5808,14 @@
           <w:rFonts w:cs="Arial"/>
           <w:szCs w:val="24"/>
         </w:rPr>
-        <w:t>5: Gestão das modalidades</w:t>
+        <w:t>5</w:t>
+      </w:r>
+      <w:r>
+        <w:rPr>
+          <w:rFonts w:cs="Arial"/>
+          <w:szCs w:val="24"/>
+        </w:rPr>
+        <w:t>: Gestão dos eventos</w:t>
       </w:r>
     </w:p>
     <w:p>
@@ -5908,7 +5843,21 @@
           <w:rFonts w:cs="Arial"/>
           <w:szCs w:val="24"/>
         </w:rPr>
-        <w:t>6: Gestão dos eventos</w:t>
+        <w:t>6</w:t>
+      </w:r>
+      <w:r>
+        <w:rPr>
+          <w:rFonts w:cs="Arial"/>
+          <w:szCs w:val="24"/>
+        </w:rPr>
+        <w:t xml:space="preserve">: </w:t>
+      </w:r>
+      <w:r>
+        <w:rPr>
+          <w:rFonts w:cs="Arial"/>
+          <w:szCs w:val="24"/>
+        </w:rPr>
+        <w:t>Gestão dos voluntários</w:t>
       </w:r>
     </w:p>
     <w:p>
@@ -5936,14 +5885,14 @@
           <w:rFonts w:cs="Arial"/>
           <w:szCs w:val="24"/>
         </w:rPr>
-        <w:t xml:space="preserve">7: </w:t>
+        <w:t>7</w:t>
       </w:r>
       <w:r>
         <w:rPr>
           <w:rFonts w:cs="Arial"/>
           <w:szCs w:val="24"/>
         </w:rPr>
-        <w:t>Gestão dos voluntários</w:t>
+        <w:t>: Gestão dos docentes</w:t>
       </w:r>
     </w:p>
     <w:p>
@@ -5971,35 +5920,14 @@
           <w:rFonts w:cs="Arial"/>
           <w:szCs w:val="24"/>
         </w:rPr>
-        <w:t>8: Gestão dos docentes</w:t>
-      </w:r>
-    </w:p>
-    <w:p>
-      <w:pPr>
-        <w:pStyle w:val="PargrafodaLista"/>
-        <w:numPr>
-          <w:ilvl w:val="0"/>
-          <w:numId w:val="1"/>
-        </w:numPr>
-        <w:spacing w:before="120"/>
-        <w:rPr>
-          <w:rFonts w:cs="Arial"/>
-          <w:szCs w:val="24"/>
-        </w:rPr>
-      </w:pPr>
-      <w:r>
-        <w:rPr>
-          <w:rFonts w:cs="Arial"/>
-          <w:szCs w:val="24"/>
-        </w:rPr>
-        <w:t xml:space="preserve">Nº </w:t>
+        <w:t>8</w:t>
       </w:r>
       <w:r>
         <w:rPr>
           <w:rFonts w:cs="Arial"/>
           <w:szCs w:val="24"/>
         </w:rPr>
-        <w:t>9: Gestão das contribuições</w:t>
+        <w:t>: Gestão das contribuições</w:t>
       </w:r>
     </w:p>
     <w:p>
@@ -6033,33 +5961,43 @@
           <w:b w:val="0"/>
         </w:rPr>
       </w:pPr>
-      <w:bookmarkStart w:id="8" w:name="_Toc528317957"/>
+      <w:bookmarkStart w:id="7" w:name="_Toc528317957"/>
       <w:r>
         <w:lastRenderedPageBreak/>
         <w:t>DECLARAÇÃO DO PROBLEMA</w:t>
       </w:r>
-      <w:bookmarkEnd w:id="8"/>
+      <w:bookmarkEnd w:id="7"/>
     </w:p>
     <w:p>
-      <w:pPr>
-        <w:spacing w:before="120"/>
-        <w:rPr>
-          <w:rFonts w:cs="Arial"/>
-          <w:b/>
-          <w:szCs w:val="24"/>
-        </w:rPr>
-      </w:pPr>
-    </w:p>
-    <w:p/>
-    <w:p>
       <w:r>
-        <w:t xml:space="preserve">A maneira de se registrar alunos, voluntários, docentes, eventos, parceiros, planejamento e contribuições é feita tudo em papel e isto causa diversos transtornos e dificuldades no dia- a -dia da ONG pois, para qualquer planejamento, reunião baseada em dados ou mesmo consultas simples a cadastros de contato de alunos e afins se faz necessário estar presente na unidade onde se encontra estes cadastros este processo dificulta muito os controles de </w:t>
+        <w:t>O problema</w:t>
       </w:r>
       <w:r>
-        <w:t xml:space="preserve">contribuições e registros dentro da ONG </w:t>
+        <w:t xml:space="preserve"> da ONG </w:t>
       </w:r>
       <w:r>
-        <w:t xml:space="preserve">e </w:t>
+        <w:t>está na gest</w:t>
+      </w:r>
+      <w:r>
+        <w:t>ão de cadastro</w:t>
+      </w:r>
+      <w:r>
+        <w:t>.</w:t>
+      </w:r>
+      <w:r>
+        <w:t xml:space="preserve"> E</w:t>
+      </w:r>
+      <w:r>
+        <w:t xml:space="preserve"> </w:t>
+      </w:r>
+      <w:r>
+        <w:t>i</w:t>
+      </w:r>
+      <w:r>
+        <w:t>sso</w:t>
+      </w:r>
+      <w:r>
+        <w:t xml:space="preserve"> </w:t>
       </w:r>
       <w:r>
         <w:t xml:space="preserve">afeta </w:t>
@@ -6068,29 +6006,57 @@
         <w:t>colaboradores</w:t>
       </w:r>
       <w:r>
-        <w:t xml:space="preserve">, parceiros, </w:t>
+        <w:t>, alunos</w:t>
       </w:r>
       <w:r>
-        <w:t>voluntários</w:t>
+        <w:t xml:space="preserve"> e</w:t>
       </w:r>
       <w:r>
-        <w:t xml:space="preserve"> e seus usuários</w:t>
+        <w:t xml:space="preserve"> usuários</w:t>
       </w:r>
       <w:r>
         <w:t xml:space="preserve"> de modo geral, </w:t>
       </w:r>
       <w:r>
-        <w:t>causando:</w:t>
+        <w:t>pois devido a isto</w:t>
+      </w:r>
+      <w:r>
+        <w:t xml:space="preserve"> qualquer planejamento, reunião baseada em dados ou mesmo consultas simples a</w:t>
+      </w:r>
+      <w:r>
+        <w:t xml:space="preserve"> cadastros </w:t>
+      </w:r>
+      <w:r>
+        <w:t>de alunos</w:t>
+      </w:r>
+      <w:r>
+        <w:t xml:space="preserve">, </w:t>
+      </w:r>
+      <w:r>
+        <w:t xml:space="preserve">colaboradores, </w:t>
+      </w:r>
+      <w:r>
+        <w:t>aulas</w:t>
+      </w:r>
+      <w:r>
+        <w:t>, doações</w:t>
+      </w:r>
+      <w:r>
+        <w:t xml:space="preserve"> e eventos </w:t>
+      </w:r>
+      <w:r>
+        <w:t xml:space="preserve">não é possível, pois hoje o único cadastro feito é o do </w:t>
+      </w:r>
+      <w:r>
+        <w:t>aluno no papel</w:t>
+      </w:r>
+      <w:r>
+        <w:t>.</w:t>
       </w:r>
     </w:p>
     <w:p>
       <w:pPr>
-        <w:pStyle w:val="PargrafodaLista"/>
-        <w:numPr>
-          <w:ilvl w:val="0"/>
-          <w:numId w:val="2"/>
-        </w:numPr>
-        <w:spacing w:line="256" w:lineRule="auto"/>
+        <w:spacing w:before="120"/>
         <w:rPr>
           <w:rFonts w:cs="Arial"/>
           <w:szCs w:val="24"/>
@@ -6101,267 +6067,28 @@
           <w:rFonts w:cs="Arial"/>
           <w:szCs w:val="24"/>
         </w:rPr>
-        <w:t xml:space="preserve">Falhas ou brechas no cadastramento de novos </w:t>
+        <w:t xml:space="preserve">Os </w:t>
       </w:r>
       <w:r>
         <w:rPr>
           <w:rFonts w:cs="Arial"/>
           <w:szCs w:val="24"/>
         </w:rPr>
-        <w:t>alunos</w:t>
+        <w:t>benefícios</w:t>
       </w:r>
       <w:r>
         <w:rPr>
           <w:rFonts w:cs="Arial"/>
           <w:szCs w:val="24"/>
         </w:rPr>
-        <w:t xml:space="preserve"> da ONG.</w:t>
-      </w:r>
-    </w:p>
-    <w:p>
-      <w:pPr>
-        <w:pStyle w:val="PargrafodaLista"/>
-        <w:numPr>
-          <w:ilvl w:val="0"/>
-          <w:numId w:val="2"/>
-        </w:numPr>
-        <w:spacing w:line="256" w:lineRule="auto"/>
-        <w:rPr>
-          <w:rFonts w:cs="Arial"/>
-          <w:szCs w:val="24"/>
-        </w:rPr>
-      </w:pPr>
-      <w:r>
-        <w:rPr>
-          <w:rFonts w:cs="Arial"/>
-          <w:szCs w:val="24"/>
-        </w:rPr>
-        <w:t>Falhas no cadastramento de parceiros</w:t>
-      </w:r>
-    </w:p>
-    <w:p>
-      <w:pPr>
-        <w:pStyle w:val="PargrafodaLista"/>
-        <w:numPr>
-          <w:ilvl w:val="0"/>
-          <w:numId w:val="2"/>
-        </w:numPr>
-        <w:spacing w:before="120"/>
-        <w:rPr>
-          <w:rFonts w:cs="Arial"/>
-          <w:szCs w:val="24"/>
-        </w:rPr>
-      </w:pPr>
-      <w:r>
-        <w:rPr>
-          <w:rFonts w:cs="Arial"/>
-          <w:szCs w:val="24"/>
-        </w:rPr>
-        <w:t>Erros no planejamento e execução das atividades</w:t>
+        <w:t xml:space="preserve"> deste sistema são</w:t>
       </w:r>
       <w:r>
         <w:rPr>
           <w:rFonts w:cs="Arial"/>
           <w:szCs w:val="24"/>
         </w:rPr>
-        <w:t xml:space="preserve"> e </w:t>
-      </w:r>
-      <w:r>
-        <w:rPr>
-          <w:rFonts w:cs="Arial"/>
-          <w:szCs w:val="24"/>
-        </w:rPr>
-        <w:t>eventos</w:t>
-      </w:r>
-    </w:p>
-    <w:p>
-      <w:pPr>
-        <w:pStyle w:val="PargrafodaLista"/>
-        <w:numPr>
-          <w:ilvl w:val="0"/>
-          <w:numId w:val="2"/>
-        </w:numPr>
-        <w:spacing w:before="120"/>
-        <w:rPr>
-          <w:rFonts w:cs="Arial"/>
-          <w:szCs w:val="24"/>
-        </w:rPr>
-      </w:pPr>
-      <w:r>
-        <w:rPr>
-          <w:rFonts w:cs="Arial"/>
-          <w:szCs w:val="24"/>
-        </w:rPr>
-        <w:t>F</w:t>
-      </w:r>
-      <w:r>
-        <w:rPr>
-          <w:rFonts w:cs="Arial"/>
-          <w:szCs w:val="24"/>
-        </w:rPr>
-        <w:t xml:space="preserve">alhas </w:t>
-      </w:r>
-      <w:r>
-        <w:rPr>
-          <w:rFonts w:cs="Arial"/>
-          <w:szCs w:val="24"/>
-        </w:rPr>
-        <w:t>no controle das</w:t>
-      </w:r>
-      <w:r>
-        <w:rPr>
-          <w:rFonts w:cs="Arial"/>
-          <w:szCs w:val="24"/>
-        </w:rPr>
-        <w:t xml:space="preserve"> contribuições e doações para a ONG.</w:t>
-      </w:r>
-    </w:p>
-    <w:p>
-      <w:pPr>
-        <w:pStyle w:val="PargrafodaLista"/>
-        <w:numPr>
-          <w:ilvl w:val="0"/>
-          <w:numId w:val="2"/>
-        </w:numPr>
-        <w:spacing w:before="120"/>
-        <w:rPr>
-          <w:rFonts w:cs="Arial"/>
-          <w:szCs w:val="24"/>
-        </w:rPr>
-      </w:pPr>
-      <w:r>
-        <w:rPr>
-          <w:rFonts w:cs="Arial"/>
-          <w:szCs w:val="24"/>
-        </w:rPr>
-        <w:t>Falta de contato com alunos e interessados em eventos realizados pela ONG.</w:t>
-      </w:r>
-    </w:p>
-    <w:p>
-      <w:pPr>
-        <w:pStyle w:val="PargrafodaLista"/>
-        <w:numPr>
-          <w:ilvl w:val="0"/>
-          <w:numId w:val="2"/>
-        </w:numPr>
-        <w:spacing w:before="120"/>
-        <w:rPr>
-          <w:rFonts w:cs="Arial"/>
-          <w:szCs w:val="24"/>
-        </w:rPr>
-      </w:pPr>
-      <w:r>
-        <w:rPr>
-          <w:rFonts w:cs="Arial"/>
-          <w:szCs w:val="24"/>
-        </w:rPr>
-        <w:t>Falha na comunicação interna entre docentes, voluntários e parceiros.</w:t>
-      </w:r>
-    </w:p>
-    <w:p>
-      <w:pPr>
-        <w:spacing w:before="120"/>
-        <w:rPr>
-          <w:rFonts w:cs="Arial"/>
-          <w:szCs w:val="24"/>
-        </w:rPr>
-      </w:pPr>
-      <w:r>
-        <w:rPr>
-          <w:rFonts w:cs="Arial"/>
-          <w:szCs w:val="24"/>
-        </w:rPr>
-        <w:t xml:space="preserve">Além disso, apesar da ONG estar presente nas redes sociais (Facebook, Instagram e </w:t>
-      </w:r>
-      <w:proofErr w:type="spellStart"/>
-      <w:r>
-        <w:rPr>
-          <w:rFonts w:cs="Arial"/>
-          <w:szCs w:val="24"/>
-        </w:rPr>
-        <w:t>Y</w:t>
-      </w:r>
-      <w:r>
-        <w:rPr>
-          <w:rFonts w:cs="Arial"/>
-          <w:szCs w:val="24"/>
-        </w:rPr>
-        <w:t>outube</w:t>
-      </w:r>
-      <w:proofErr w:type="spellEnd"/>
-      <w:r>
-        <w:rPr>
-          <w:rFonts w:cs="Arial"/>
-          <w:szCs w:val="24"/>
-        </w:rPr>
-        <w:t>) ela não possui um site, onde pode mostrar através da rede mundial de computadores, todos os seus serviços, aulas e eventos</w:t>
-      </w:r>
-      <w:r>
-        <w:rPr>
-          <w:rFonts w:cs="Arial"/>
-          <w:szCs w:val="24"/>
-        </w:rPr>
-        <w:t xml:space="preserve"> além de permitir um canal de comunicação entre interessados em aulas serviços e parcerias e a ONG.</w:t>
-      </w:r>
-    </w:p>
-    <w:p>
-      <w:pPr>
-        <w:spacing w:before="120"/>
-        <w:rPr>
-          <w:rFonts w:cs="Arial"/>
-          <w:szCs w:val="24"/>
-        </w:rPr>
-      </w:pPr>
-    </w:p>
-    <w:p>
-      <w:pPr>
-        <w:spacing w:before="120"/>
-        <w:rPr>
-          <w:rFonts w:cs="Arial"/>
-          <w:szCs w:val="24"/>
-        </w:rPr>
-      </w:pPr>
-      <w:r>
-        <w:rPr>
-          <w:rFonts w:cs="Arial"/>
-          <w:szCs w:val="24"/>
-        </w:rPr>
-        <w:t>A ideia é criar um sistema integrado com um banco de dados em formato multiplataforma (mobile, tablet e desktop) com acesso através da internet</w:t>
-      </w:r>
-      <w:r>
-        <w:rPr>
-          <w:rFonts w:cs="Arial"/>
-          <w:szCs w:val="24"/>
-        </w:rPr>
-        <w:t xml:space="preserve"> </w:t>
-      </w:r>
-      <w:r>
-        <w:rPr>
-          <w:rFonts w:cs="Arial"/>
-          <w:szCs w:val="24"/>
-        </w:rPr>
-        <w:t>que permita o acesso baseado nas permissões de cada usuário à cadastro de alunos, professores, voluntários, docentes, contribuições agenda de eventos e etc</w:t>
-      </w:r>
-      <w:r>
-        <w:rPr>
-          <w:rFonts w:cs="Arial"/>
-          <w:szCs w:val="24"/>
-        </w:rPr>
-        <w:t>.</w:t>
-      </w:r>
-      <w:r>
-        <w:rPr>
-          <w:rFonts w:cs="Arial"/>
-          <w:szCs w:val="24"/>
-        </w:rPr>
-        <w:t xml:space="preserve"> tudo de maneira simples e unificada</w:t>
-      </w:r>
-      <w:r>
-        <w:rPr>
-          <w:rFonts w:cs="Arial"/>
-          <w:szCs w:val="24"/>
-        </w:rPr>
-        <w:t>, permitindo o acesso de qualquer lugar que o usuário esteja sendo necessário alguma plataforma de acesso e internet.</w:t>
+        <w:t>:</w:t>
       </w:r>
     </w:p>
     <w:p>
@@ -6382,7 +6109,98 @@
           <w:rFonts w:cs="Arial"/>
           <w:szCs w:val="24"/>
         </w:rPr>
-        <w:t>Visão Geral melhorada (informações sobre a ONG, alunos, parceiros, recursos etc.).</w:t>
+        <w:t>Cadastro de eventos.</w:t>
+      </w:r>
+    </w:p>
+    <w:p>
+      <w:pPr>
+        <w:pStyle w:val="PargrafodaLista"/>
+        <w:numPr>
+          <w:ilvl w:val="0"/>
+          <w:numId w:val="3"/>
+        </w:numPr>
+        <w:spacing w:line="256" w:lineRule="auto"/>
+        <w:rPr>
+          <w:rFonts w:cs="Arial"/>
+          <w:szCs w:val="24"/>
+        </w:rPr>
+      </w:pPr>
+      <w:r>
+        <w:rPr>
+          <w:rFonts w:cs="Arial"/>
+          <w:szCs w:val="24"/>
+        </w:rPr>
+        <w:t>Cadastro de colaboradores.</w:t>
+      </w:r>
+    </w:p>
+    <w:p>
+      <w:pPr>
+        <w:pStyle w:val="PargrafodaLista"/>
+        <w:numPr>
+          <w:ilvl w:val="0"/>
+          <w:numId w:val="3"/>
+        </w:numPr>
+        <w:spacing w:line="256" w:lineRule="auto"/>
+        <w:rPr>
+          <w:rFonts w:cs="Arial"/>
+          <w:szCs w:val="24"/>
+        </w:rPr>
+      </w:pPr>
+      <w:r>
+        <w:rPr>
+          <w:rFonts w:cs="Arial"/>
+          <w:szCs w:val="24"/>
+        </w:rPr>
+        <w:t>Cadastro aulas.</w:t>
+      </w:r>
+    </w:p>
+    <w:p>
+      <w:pPr>
+        <w:pStyle w:val="PargrafodaLista"/>
+        <w:numPr>
+          <w:ilvl w:val="0"/>
+          <w:numId w:val="3"/>
+        </w:numPr>
+        <w:spacing w:line="256" w:lineRule="auto"/>
+        <w:rPr>
+          <w:rFonts w:cs="Arial"/>
+          <w:szCs w:val="24"/>
+        </w:rPr>
+      </w:pPr>
+      <w:r>
+        <w:rPr>
+          <w:rFonts w:cs="Arial"/>
+          <w:szCs w:val="24"/>
+        </w:rPr>
+        <w:t>Cadastro de doações.</w:t>
+      </w:r>
+    </w:p>
+    <w:p>
+      <w:pPr>
+        <w:pStyle w:val="PargrafodaLista"/>
+        <w:numPr>
+          <w:ilvl w:val="0"/>
+          <w:numId w:val="3"/>
+        </w:numPr>
+        <w:spacing w:line="256" w:lineRule="auto"/>
+        <w:rPr>
+          <w:rFonts w:cs="Arial"/>
+          <w:szCs w:val="24"/>
+        </w:rPr>
+      </w:pPr>
+      <w:r>
+        <w:rPr>
+          <w:rFonts w:cs="Arial"/>
+          <w:szCs w:val="24"/>
+        </w:rPr>
+        <w:t>Visão Geral melhorada (informações sobre a ONG, al</w:t>
+      </w:r>
+      <w:r>
+        <w:rPr>
+          <w:rFonts w:cs="Arial"/>
+          <w:szCs w:val="24"/>
+        </w:rPr>
+        <w:t>unos, parceiros, eventos e etc.).</w:t>
       </w:r>
     </w:p>
     <w:p>
@@ -6403,56 +6221,21 @@
           <w:rFonts w:cs="Arial"/>
           <w:szCs w:val="24"/>
         </w:rPr>
-        <w:t>Gerenciamento melhor</w:t>
+        <w:t>M</w:t>
       </w:r>
       <w:r>
         <w:rPr>
           <w:rFonts w:cs="Arial"/>
           <w:szCs w:val="24"/>
         </w:rPr>
-        <w:t xml:space="preserve"> e</w:t>
+        <w:t>elhor transparência n</w:t>
       </w:r>
       <w:r>
         <w:rPr>
           <w:rFonts w:cs="Arial"/>
           <w:szCs w:val="24"/>
         </w:rPr>
-        <w:t xml:space="preserve"> mais rápido</w:t>
-      </w:r>
-      <w:r>
-        <w:rPr>
-          <w:rFonts w:cs="Arial"/>
-          <w:szCs w:val="24"/>
-        </w:rPr>
-        <w:t xml:space="preserve"> ao cadastro de</w:t>
-      </w:r>
-      <w:r>
-        <w:rPr>
-          <w:rFonts w:cs="Arial"/>
-          <w:szCs w:val="24"/>
-        </w:rPr>
-        <w:t xml:space="preserve"> envolvidos com a ONG.</w:t>
-      </w:r>
-    </w:p>
-    <w:p>
-      <w:pPr>
-        <w:pStyle w:val="PargrafodaLista"/>
-        <w:numPr>
-          <w:ilvl w:val="0"/>
-          <w:numId w:val="4"/>
-        </w:numPr>
-        <w:spacing w:line="256" w:lineRule="auto"/>
-        <w:rPr>
-          <w:rFonts w:cs="Arial"/>
-          <w:szCs w:val="24"/>
-        </w:rPr>
-      </w:pPr>
-      <w:r>
-        <w:rPr>
-          <w:rFonts w:cs="Arial"/>
-          <w:szCs w:val="24"/>
-        </w:rPr>
-        <w:t>Melhor controle das doações que a ONG recebe.</w:t>
+        <w:t>as doações que a ONG recebe.</w:t>
       </w:r>
     </w:p>
     <w:p>
@@ -6473,22 +6256,268 @@
           <w:rFonts w:cs="Arial"/>
           <w:szCs w:val="24"/>
         </w:rPr>
-        <w:t xml:space="preserve">Melhor controle e </w:t>
+        <w:t xml:space="preserve">Melhor controle e Planejamento de atividades e eventos (calendário, cronograma). </w:t>
+      </w:r>
+    </w:p>
+    <w:p>
+      <w:pPr>
+        <w:pStyle w:val="PargrafodaLista"/>
+        <w:spacing w:before="120" w:line="256" w:lineRule="auto"/>
+        <w:rPr>
+          <w:rFonts w:cs="Arial"/>
+          <w:szCs w:val="24"/>
+        </w:rPr>
+      </w:pPr>
+    </w:p>
+    <w:p/>
+    <w:p/>
+    <w:p/>
+    <w:p>
+      <w:r>
+        <w:t>A maneira de se registrar alunos, voluntários, docentes, eventos, parceiros, planejamento e contribuições é feita tudo em papel e isto causa diversas dificuldades no dia- a -dia da ONG.</w:t>
+      </w:r>
+    </w:p>
+    <w:p/>
+    <w:p/>
+    <w:p>
+      <w:pPr>
+        <w:rPr>
+          <w:b/>
+        </w:rPr>
+      </w:pPr>
+      <w:r>
+        <w:rPr>
+          <w:b/>
+        </w:rPr>
+        <w:t>e</w:t>
+      </w:r>
+      <w:r>
+        <w:rPr>
+          <w:b/>
+        </w:rPr>
+        <w:t xml:space="preserve"> se faz necessário estar presente na unidade onde se encontra estes cadastros</w:t>
+      </w:r>
+      <w:r>
+        <w:rPr>
+          <w:b/>
+        </w:rPr>
+        <w:t>,</w:t>
+      </w:r>
+      <w:r>
+        <w:rPr>
+          <w:b/>
+        </w:rPr>
+        <w:t xml:space="preserve"> este processo dificulta muito os controles de contribuições e registros dentro da ONG e</w:t>
+      </w:r>
+      <w:r>
+        <w:rPr>
+          <w:b/>
+        </w:rPr>
+        <w:t xml:space="preserve"> causa:</w:t>
+      </w:r>
+    </w:p>
+    <w:p>
+      <w:pPr>
+        <w:pStyle w:val="PargrafodaLista"/>
+        <w:numPr>
+          <w:ilvl w:val="0"/>
+          <w:numId w:val="2"/>
+        </w:numPr>
+        <w:spacing w:line="256" w:lineRule="auto"/>
+        <w:rPr>
+          <w:rFonts w:cs="Arial"/>
+          <w:b/>
+          <w:szCs w:val="24"/>
+        </w:rPr>
+      </w:pPr>
+      <w:r>
+        <w:rPr>
+          <w:rFonts w:cs="Arial"/>
+          <w:b/>
+          <w:szCs w:val="24"/>
+        </w:rPr>
+        <w:t xml:space="preserve">Falhas ou brechas no cadastramento de novos </w:t>
       </w:r>
       <w:r>
         <w:rPr>
           <w:rFonts w:cs="Arial"/>
+          <w:b/>
           <w:szCs w:val="24"/>
         </w:rPr>
-        <w:t>Planejamento de atividades e eventos (calendário, cronograma).</w:t>
+        <w:t>alunos</w:t>
       </w:r>
       <w:r>
         <w:rPr>
           <w:rFonts w:cs="Arial"/>
+          <w:b/>
           <w:szCs w:val="24"/>
         </w:rPr>
-        <w:t xml:space="preserve"> </w:t>
+        <w:t xml:space="preserve"> da ONG.</w:t>
       </w:r>
+    </w:p>
+    <w:p>
+      <w:pPr>
+        <w:pStyle w:val="PargrafodaLista"/>
+        <w:numPr>
+          <w:ilvl w:val="0"/>
+          <w:numId w:val="2"/>
+        </w:numPr>
+        <w:spacing w:line="256" w:lineRule="auto"/>
+        <w:rPr>
+          <w:rFonts w:cs="Arial"/>
+          <w:b/>
+          <w:szCs w:val="24"/>
+        </w:rPr>
+      </w:pPr>
+      <w:r>
+        <w:rPr>
+          <w:rFonts w:cs="Arial"/>
+          <w:b/>
+          <w:szCs w:val="24"/>
+        </w:rPr>
+        <w:t>Falhas no cadastramento de parceiros</w:t>
+      </w:r>
+    </w:p>
+    <w:p>
+      <w:pPr>
+        <w:pStyle w:val="PargrafodaLista"/>
+        <w:numPr>
+          <w:ilvl w:val="0"/>
+          <w:numId w:val="2"/>
+        </w:numPr>
+        <w:spacing w:before="120"/>
+        <w:rPr>
+          <w:rFonts w:cs="Arial"/>
+          <w:b/>
+          <w:szCs w:val="24"/>
+        </w:rPr>
+      </w:pPr>
+      <w:r>
+        <w:rPr>
+          <w:rFonts w:cs="Arial"/>
+          <w:b/>
+          <w:szCs w:val="24"/>
+        </w:rPr>
+        <w:t>Erros no planejamento e execução das atividades</w:t>
+      </w:r>
+      <w:r>
+        <w:rPr>
+          <w:rFonts w:cs="Arial"/>
+          <w:b/>
+          <w:szCs w:val="24"/>
+        </w:rPr>
+        <w:t xml:space="preserve"> e </w:t>
+      </w:r>
+      <w:r>
+        <w:rPr>
+          <w:rFonts w:cs="Arial"/>
+          <w:b/>
+          <w:szCs w:val="24"/>
+        </w:rPr>
+        <w:t>eventos</w:t>
+      </w:r>
+    </w:p>
+    <w:p>
+      <w:pPr>
+        <w:pStyle w:val="PargrafodaLista"/>
+        <w:numPr>
+          <w:ilvl w:val="0"/>
+          <w:numId w:val="2"/>
+        </w:numPr>
+        <w:spacing w:before="120"/>
+        <w:rPr>
+          <w:rFonts w:cs="Arial"/>
+          <w:b/>
+          <w:szCs w:val="24"/>
+        </w:rPr>
+      </w:pPr>
+      <w:r>
+        <w:rPr>
+          <w:rFonts w:cs="Arial"/>
+          <w:b/>
+          <w:szCs w:val="24"/>
+        </w:rPr>
+        <w:t>F</w:t>
+      </w:r>
+      <w:r>
+        <w:rPr>
+          <w:rFonts w:cs="Arial"/>
+          <w:b/>
+          <w:szCs w:val="24"/>
+        </w:rPr>
+        <w:t xml:space="preserve">alhas </w:t>
+      </w:r>
+      <w:r>
+        <w:rPr>
+          <w:rFonts w:cs="Arial"/>
+          <w:b/>
+          <w:szCs w:val="24"/>
+        </w:rPr>
+        <w:t>no controle das</w:t>
+      </w:r>
+      <w:r>
+        <w:rPr>
+          <w:rFonts w:cs="Arial"/>
+          <w:b/>
+          <w:szCs w:val="24"/>
+        </w:rPr>
+        <w:t xml:space="preserve"> contribuições e doações para a ONG.</w:t>
+      </w:r>
+    </w:p>
+    <w:p>
+      <w:pPr>
+        <w:pStyle w:val="PargrafodaLista"/>
+        <w:numPr>
+          <w:ilvl w:val="0"/>
+          <w:numId w:val="2"/>
+        </w:numPr>
+        <w:spacing w:before="120"/>
+        <w:rPr>
+          <w:rFonts w:cs="Arial"/>
+          <w:b/>
+          <w:szCs w:val="24"/>
+        </w:rPr>
+      </w:pPr>
+      <w:r>
+        <w:rPr>
+          <w:rFonts w:cs="Arial"/>
+          <w:b/>
+          <w:szCs w:val="24"/>
+        </w:rPr>
+        <w:t>Falta de contato com alunos e interessados em eventos realizados pela ONG.</w:t>
+      </w:r>
+    </w:p>
+    <w:p>
+      <w:pPr>
+        <w:pStyle w:val="PargrafodaLista"/>
+        <w:numPr>
+          <w:ilvl w:val="0"/>
+          <w:numId w:val="2"/>
+        </w:numPr>
+        <w:spacing w:before="120"/>
+        <w:rPr>
+          <w:rFonts w:cs="Arial"/>
+          <w:b/>
+          <w:szCs w:val="24"/>
+        </w:rPr>
+      </w:pPr>
+      <w:r>
+        <w:rPr>
+          <w:rFonts w:cs="Arial"/>
+          <w:b/>
+          <w:szCs w:val="24"/>
+        </w:rPr>
+        <w:t>Falha na comunicação interna entre docentes, voluntários e parceiros.</w:t>
+      </w:r>
+    </w:p>
+    <w:p>
+      <w:pPr>
+        <w:spacing w:before="120"/>
+        <w:rPr>
+          <w:rFonts w:cs="Arial"/>
+          <w:szCs w:val="24"/>
+        </w:rPr>
+      </w:pPr>
     </w:p>
     <w:p>
       <w:pPr>
@@ -6497,7 +6526,7 @@
           <w:b w:val="0"/>
         </w:rPr>
       </w:pPr>
-      <w:bookmarkStart w:id="9" w:name="_Toc528317958"/>
+      <w:bookmarkStart w:id="8" w:name="_Toc528317958"/>
       <w:r>
         <w:lastRenderedPageBreak/>
         <w:t xml:space="preserve">ANÁLISE </w:t>
@@ -6505,17 +6534,7 @@
       <w:r>
         <w:t>DAS CAUSAS RAÍZES</w:t>
       </w:r>
-      <w:bookmarkEnd w:id="9"/>
-    </w:p>
-    <w:p>
-      <w:pPr>
-        <w:spacing w:before="120"/>
-        <w:rPr>
-          <w:rFonts w:cs="Arial"/>
-          <w:b/>
-          <w:szCs w:val="24"/>
-        </w:rPr>
-      </w:pPr>
+      <w:bookmarkEnd w:id="8"/>
     </w:p>
     <w:p>
       <w:pPr>
@@ -6525,43 +6544,61 @@
           <w:szCs w:val="24"/>
         </w:rPr>
       </w:pPr>
+    </w:p>
+    <w:p>
+      <w:pPr>
+        <w:spacing w:before="120"/>
+        <w:rPr>
+          <w:rFonts w:cs="Arial"/>
+          <w:szCs w:val="24"/>
+        </w:rPr>
+      </w:pPr>
       <w:r>
         <w:rPr>
+          <w:rFonts w:cs="Arial"/>
           <w:noProof/>
+          <w:szCs w:val="24"/>
+          <w:lang w:eastAsia="pt-BR"/>
         </w:rPr>
         <w:drawing>
-          <wp:inline distT="0" distB="0" distL="0" distR="0" wp14:anchorId="15286A4F" wp14:editId="4A83037C">
-            <wp:extent cx="5400040" cy="3037840"/>
+          <wp:inline distT="0" distB="0" distL="0" distR="0" wp14:anchorId="35CD1B00" wp14:editId="6F48BC24">
+            <wp:extent cx="5741035" cy="2799348"/>
             <wp:effectExtent l="0" t="0" r="0" b="0"/>
-            <wp:docPr id="1" name="Imagem 1" descr="Uma imagem contendo texto, mapa&#10;&#10;Descrição gerada com muito alta confiança"/>
-            <wp:cNvGraphicFramePr/>
+            <wp:docPr id="50" name="Imagem 50"/>
+            <wp:cNvGraphicFramePr>
+              <a:graphicFrameLocks xmlns:a="http://schemas.openxmlformats.org/drawingml/2006/main" noChangeAspect="1"/>
+            </wp:cNvGraphicFramePr>
             <a:graphic xmlns:a="http://schemas.openxmlformats.org/drawingml/2006/main">
               <a:graphicData uri="http://schemas.openxmlformats.org/drawingml/2006/picture">
                 <pic:pic xmlns:pic="http://schemas.openxmlformats.org/drawingml/2006/picture">
                   <pic:nvPicPr>
-                    <pic:cNvPr id="1" name="Imagem 1" descr="Uma imagem contendo texto, mapa&#10;&#10;Descrição gerada com muito alta confiança"/>
-                    <pic:cNvPicPr/>
+                    <pic:cNvPr id="0" name="Picture 4"/>
+                    <pic:cNvPicPr>
+                      <a:picLocks noChangeAspect="1" noChangeArrowheads="1"/>
+                    </pic:cNvPicPr>
                   </pic:nvPicPr>
                   <pic:blipFill>
-                    <a:blip r:embed="rId19">
+                    <a:blip r:embed="rId17" cstate="print">
                       <a:extLst>
                         <a:ext uri="{28A0092B-C50C-407E-A947-70E740481C1C}">
                           <a14:useLocalDpi xmlns:a14="http://schemas.microsoft.com/office/drawing/2010/main" val="0"/>
                         </a:ext>
                       </a:extLst>
                     </a:blip>
+                    <a:srcRect/>
                     <a:stretch>
                       <a:fillRect/>
                     </a:stretch>
                   </pic:blipFill>
-                  <pic:spPr>
+                  <pic:spPr bwMode="auto">
                     <a:xfrm>
                       <a:off x="0" y="0"/>
-                      <a:ext cx="5400040" cy="3037840"/>
+                      <a:ext cx="5754615" cy="2805970"/>
                     </a:xfrm>
                     <a:prstGeom prst="rect">
                       <a:avLst/>
                     </a:prstGeom>
+                    <a:noFill/>
                   </pic:spPr>
                 </pic:pic>
               </a:graphicData>
@@ -6593,7 +6630,21 @@
           <w:rFonts w:cs="Arial"/>
           <w:szCs w:val="24"/>
         </w:rPr>
-        <w:t xml:space="preserve">Depois de considerar o problema de acordo com o diagrama de Ishikawa temos a dissolução dos problemas e maior identificação dos eventos que resultam em todos os problemas. Basicamente os problemas são gerados, pois os processos de controle e cadastro são complexos para serem feitos apenas com processos manuais, dificultando </w:t>
+        <w:t>Depois de considerar o problema de acordo com o diagrama de Ishikawa temos a dissolução dos problemas e maior identificação dos eventos que resultam em todos os problemas. Basicamente os problemas são gerados, pois os pr</w:t>
+      </w:r>
+      <w:r>
+        <w:rPr>
+          <w:rFonts w:cs="Arial"/>
+          <w:szCs w:val="24"/>
+        </w:rPr>
+        <w:t>ocessos de controle e cadastro existe apenas o de aluno e é feita no papel, não existindo</w:t>
+      </w:r>
+      <w:r>
+        <w:rPr>
+          <w:rFonts w:cs="Arial"/>
+          <w:szCs w:val="24"/>
+        </w:rPr>
+        <w:t xml:space="preserve"> </w:t>
       </w:r>
       <w:r>
         <w:rPr>
@@ -6652,7 +6703,49 @@
           <w:rFonts w:cs="Arial"/>
           <w:szCs w:val="24"/>
         </w:rPr>
-        <w:t>Cadastramentos de alunos e colaboradores acabam ficando falhos, também o planejamento e execução de eventos são dificultados, erros no controle de contribuições, no controle de patrocinadores, no controle de aulas e de professores são causados por não ter um sistema informatizado.</w:t>
+        <w:t>Cadastramentos de alunos e colaborador</w:t>
+      </w:r>
+      <w:r>
+        <w:rPr>
+          <w:rFonts w:cs="Arial"/>
+          <w:szCs w:val="24"/>
+        </w:rPr>
+        <w:t>es acabam ficando falhos,</w:t>
+      </w:r>
+      <w:r>
+        <w:rPr>
+          <w:rFonts w:cs="Arial"/>
+          <w:szCs w:val="24"/>
+        </w:rPr>
+        <w:t xml:space="preserve"> planejamento e execução de eventos são dificultados, </w:t>
+      </w:r>
+      <w:r>
+        <w:rPr>
+          <w:rFonts w:cs="Arial"/>
+          <w:szCs w:val="24"/>
+        </w:rPr>
+        <w:t xml:space="preserve">ocorrem </w:t>
+      </w:r>
+      <w:r>
+        <w:rPr>
+          <w:rFonts w:cs="Arial"/>
+          <w:szCs w:val="24"/>
+        </w:rPr>
+        <w:t>er</w:t>
+      </w:r>
+      <w:r>
+        <w:rPr>
+          <w:rFonts w:cs="Arial"/>
+          <w:szCs w:val="24"/>
+        </w:rPr>
+        <w:t>ros no controle de contribuições e doações</w:t>
+      </w:r>
+      <w:r>
+        <w:rPr>
+          <w:rFonts w:cs="Arial"/>
+          <w:szCs w:val="24"/>
+        </w:rPr>
+        <w:t>.</w:t>
       </w:r>
     </w:p>
     <w:p>
@@ -6669,7 +6762,21 @@
           <w:rFonts w:cs="Arial"/>
           <w:szCs w:val="24"/>
         </w:rPr>
-        <w:t>Depois da análise dos problemas vemos que cada um ocorre devido o problema principal que é a falta de controle informatizado dentro da ONG.</w:t>
+        <w:t xml:space="preserve">Depois da análise dos problemas vemos que cada um ocorre devido </w:t>
+      </w:r>
+      <w:r>
+        <w:rPr>
+          <w:rFonts w:cs="Arial"/>
+          <w:szCs w:val="24"/>
+        </w:rPr>
+        <w:t>a inexistência de diversos cadastros e um processo bem definido n</w:t>
+      </w:r>
+      <w:r>
+        <w:rPr>
+          <w:rFonts w:cs="Arial"/>
+          <w:szCs w:val="24"/>
+        </w:rPr>
+        <w:t>a ONG.</w:t>
       </w:r>
     </w:p>
     <w:p>
@@ -6712,12 +6819,12 @@
           <w:b w:val="0"/>
         </w:rPr>
       </w:pPr>
-      <w:bookmarkStart w:id="10" w:name="_Toc528317959"/>
+      <w:bookmarkStart w:id="9" w:name="_Toc528317959"/>
       <w:r>
         <w:lastRenderedPageBreak/>
         <w:t>USUARIOS E OUTROS STAKEHOLDERS</w:t>
       </w:r>
-      <w:bookmarkEnd w:id="10"/>
+      <w:bookmarkEnd w:id="9"/>
       <w:r>
         <w:t xml:space="preserve"> </w:t>
       </w:r>
@@ -6835,22 +6942,23 @@
                 <w:rFonts w:cs="Arial"/>
               </w:rPr>
             </w:pPr>
-          </w:p>
-          <w:p>
-            <w:pPr>
-              <w:pStyle w:val="Contedodatabela"/>
-              <w:spacing w:line="256" w:lineRule="auto"/>
-              <w:jc w:val="left"/>
-              <w:cnfStyle w:val="000000100000" w:firstRow="0" w:lastRow="0" w:firstColumn="0" w:lastColumn="0" w:oddVBand="0" w:evenVBand="0" w:oddHBand="1" w:evenHBand="0" w:firstRowFirstColumn="0" w:firstRowLastColumn="0" w:lastRowFirstColumn="0" w:lastRowLastColumn="0"/>
-              <w:rPr>
-                <w:rFonts w:cs="Arial"/>
-              </w:rPr>
-            </w:pPr>
-            <w:r>
-              <w:rPr>
-                <w:rFonts w:cs="Arial"/>
-              </w:rPr>
-              <w:t>Alunos matriculados em alguma atividade.</w:t>
+            <w:r>
+              <w:rPr>
+                <w:rFonts w:cs="Arial"/>
+              </w:rPr>
+              <w:t xml:space="preserve">Alunos </w:t>
+            </w:r>
+            <w:r>
+              <w:rPr>
+                <w:rFonts w:cs="Arial"/>
+              </w:rPr>
+              <w:t>matriculados na ONG</w:t>
+            </w:r>
+            <w:r>
+              <w:rPr>
+                <w:rFonts w:cs="Arial"/>
+              </w:rPr>
+              <w:t>.</w:t>
             </w:r>
             <w:r>
               <w:rPr>
@@ -6877,7 +6985,19 @@
               <w:rPr>
                 <w:rFonts w:cs="Arial"/>
               </w:rPr>
-              <w:t>Visualizar Agenda de aulas eventos e etc.</w:t>
+              <w:t>Visualiz</w:t>
+            </w:r>
+            <w:r>
+              <w:rPr>
+                <w:rFonts w:cs="Arial"/>
+              </w:rPr>
+              <w:t>ar Agenda de aulas e eventos</w:t>
+            </w:r>
+            <w:r>
+              <w:rPr>
+                <w:rFonts w:cs="Arial"/>
+              </w:rPr>
+              <w:t>.</w:t>
             </w:r>
           </w:p>
           <w:p>
@@ -6922,20 +7042,29 @@
           <w:p>
             <w:pPr>
               <w:pStyle w:val="Contedodatabela"/>
+              <w:numPr>
+                <w:ilvl w:val="0"/>
+                <w:numId w:val="5"/>
+              </w:numPr>
               <w:spacing w:line="256" w:lineRule="auto"/>
-              <w:ind w:left="720"/>
               <w:jc w:val="left"/>
               <w:cnfStyle w:val="000000100000" w:firstRow="0" w:lastRow="0" w:firstColumn="0" w:lastColumn="0" w:oddVBand="0" w:evenVBand="0" w:oddHBand="1" w:evenHBand="0" w:firstRowFirstColumn="0" w:firstRowLastColumn="0" w:lastRowFirstColumn="0" w:lastRowLastColumn="0"/>
               <w:rPr>
                 <w:rFonts w:cs="Arial"/>
               </w:rPr>
             </w:pPr>
+            <w:r>
+              <w:rPr>
+                <w:rFonts w:cs="Arial"/>
+              </w:rPr>
+              <w:t>Editar o próprio cadastro.</w:t>
+            </w:r>
           </w:p>
           <w:p>
             <w:pPr>
               <w:pStyle w:val="Contedodatabela"/>
               <w:spacing w:line="256" w:lineRule="auto"/>
-              <w:ind w:left="720"/>
+              <w:ind w:left="360"/>
               <w:jc w:val="left"/>
               <w:cnfStyle w:val="000000100000" w:firstRow="0" w:lastRow="0" w:firstColumn="0" w:lastColumn="0" w:oddVBand="0" w:evenVBand="0" w:oddHBand="1" w:evenHBand="0" w:firstRowFirstColumn="0" w:firstRowLastColumn="0" w:lastRowFirstColumn="0" w:lastRowLastColumn="0"/>
               <w:rPr>
@@ -7048,7 +7177,21 @@
                 <w:rFonts w:cs="Arial"/>
                 <w:szCs w:val="24"/>
               </w:rPr>
-              <w:t>atricular aluno</w:t>
+              <w:t>atricular</w:t>
+            </w:r>
+            <w:r>
+              <w:rPr>
+                <w:rFonts w:cs="Arial"/>
+                <w:szCs w:val="24"/>
+              </w:rPr>
+              <w:t>/editar</w:t>
+            </w:r>
+            <w:r>
+              <w:rPr>
+                <w:rFonts w:cs="Arial"/>
+                <w:szCs w:val="24"/>
+              </w:rPr>
+              <w:t xml:space="preserve"> aluno</w:t>
             </w:r>
             <w:r>
               <w:rPr>
@@ -7107,6 +7250,13 @@
               </w:rPr>
               <w:t>Criar e/ou gerenciar eventos para a ONG</w:t>
             </w:r>
+            <w:r>
+              <w:rPr>
+                <w:rFonts w:cs="Arial"/>
+                <w:szCs w:val="24"/>
+              </w:rPr>
+              <w:t>.</w:t>
+            </w:r>
           </w:p>
           <w:p>
             <w:pPr>
@@ -7127,7 +7277,7 @@
                 <w:rFonts w:cs="Arial"/>
                 <w:szCs w:val="24"/>
               </w:rPr>
-              <w:t>configuração em alguma informação.</w:t>
+              <w:t>Cadastrar/editar novos colaboradores.</w:t>
             </w:r>
           </w:p>
           <w:p>
@@ -7135,7 +7285,7 @@
               <w:pStyle w:val="PargrafodaLista"/>
               <w:numPr>
                 <w:ilvl w:val="0"/>
-                <w:numId w:val="6"/>
+                <w:numId w:val="7"/>
               </w:numPr>
               <w:jc w:val="left"/>
               <w:cnfStyle w:val="000000000000" w:firstRow="0" w:lastRow="0" w:firstColumn="0" w:lastColumn="0" w:oddVBand="0" w:evenVBand="0" w:oddHBand="0" w:evenHBand="0" w:firstRowFirstColumn="0" w:firstRowLastColumn="0" w:lastRowFirstColumn="0" w:lastRowLastColumn="0"/>
@@ -7149,19 +7299,8 @@
                 <w:rFonts w:cs="Arial"/>
                 <w:szCs w:val="24"/>
               </w:rPr>
-              <w:t>Criar e gerenciar agenda de eventos e atividades.</w:t>
-            </w:r>
-          </w:p>
-          <w:p>
-            <w:pPr>
-              <w:pStyle w:val="PargrafodaLista"/>
-              <w:jc w:val="left"/>
-              <w:cnfStyle w:val="000000000000" w:firstRow="0" w:lastRow="0" w:firstColumn="0" w:lastColumn="0" w:oddVBand="0" w:evenVBand="0" w:oddHBand="0" w:evenHBand="0" w:firstRowFirstColumn="0" w:firstRowLastColumn="0" w:lastRowFirstColumn="0" w:lastRowLastColumn="0"/>
-              <w:rPr>
-                <w:rFonts w:cs="Arial"/>
-                <w:szCs w:val="24"/>
-              </w:rPr>
-            </w:pPr>
+              <w:t>Registrar doações.</w:t>
+            </w:r>
           </w:p>
         </w:tc>
       </w:tr>
@@ -7190,23 +7329,7 @@
                 <w:b w:val="0"/>
                 <w:szCs w:val="24"/>
               </w:rPr>
-              <w:t>“</w:t>
-            </w:r>
-            <w:r>
-              <w:rPr>
-                <w:rFonts w:cs="Arial"/>
-                <w:b w:val="0"/>
-                <w:szCs w:val="24"/>
-              </w:rPr>
               <w:t>Interessados</w:t>
-            </w:r>
-            <w:r>
-              <w:rPr>
-                <w:rFonts w:cs="Arial"/>
-                <w:b w:val="0"/>
-                <w:szCs w:val="24"/>
-              </w:rPr>
-              <w:t>”</w:t>
             </w:r>
           </w:p>
         </w:tc>
@@ -7228,21 +7351,19 @@
               <w:rPr>
                 <w:rFonts w:cs="Arial"/>
               </w:rPr>
-              <w:t xml:space="preserve">Pessoas que nunca tiveram contato direto com a </w:t>
-            </w:r>
-            <w:proofErr w:type="gramStart"/>
-            <w:r>
-              <w:rPr>
-                <w:rFonts w:cs="Arial"/>
-              </w:rPr>
-              <w:t>ONG</w:t>
-            </w:r>
-            <w:proofErr w:type="gramEnd"/>
-            <w:r>
-              <w:rPr>
-                <w:rFonts w:cs="Arial"/>
-              </w:rPr>
-              <w:t xml:space="preserve"> mas que por algum motivo despertou interesse e uma das modalidade disponíveis, usará o sistema, para: </w:t>
+              <w:t>Pessoas que nunca tiveram contato direto com a ONG mas</w:t>
+            </w:r>
+            <w:r>
+              <w:rPr>
+                <w:rFonts w:cs="Arial"/>
+              </w:rPr>
+              <w:t>,</w:t>
+            </w:r>
+            <w:r>
+              <w:rPr>
+                <w:rFonts w:cs="Arial"/>
+              </w:rPr>
+              <w:t xml:space="preserve"> que por algum motivo despertou interesse e uma das modalidade disponíveis, usará o sistema, para: </w:t>
             </w:r>
           </w:p>
           <w:p>
@@ -7263,46 +7384,13 @@
               <w:rPr>
                 <w:rFonts w:cs="Arial"/>
               </w:rPr>
-              <w:t xml:space="preserve">Se registra </w:t>
-            </w:r>
-            <w:r>
-              <w:rPr>
-                <w:rFonts w:cs="Arial"/>
-              </w:rPr>
-              <w:t xml:space="preserve">em alguma atividade </w:t>
-            </w:r>
-            <w:r>
-              <w:rPr>
-                <w:rFonts w:cs="Arial"/>
-              </w:rPr>
-              <w:t>de interesse</w:t>
-            </w:r>
-          </w:p>
-          <w:p>
-            <w:pPr>
-              <w:pStyle w:val="Contedodatabela"/>
-              <w:numPr>
-                <w:ilvl w:val="0"/>
-                <w:numId w:val="6"/>
-              </w:numPr>
-              <w:spacing w:line="256" w:lineRule="auto"/>
-              <w:jc w:val="left"/>
-              <w:cnfStyle w:val="000000100000" w:firstRow="0" w:lastRow="0" w:firstColumn="0" w:lastColumn="0" w:oddVBand="0" w:evenVBand="0" w:oddHBand="1" w:evenHBand="0" w:firstRowFirstColumn="0" w:firstRowLastColumn="0" w:lastRowFirstColumn="0" w:lastRowLastColumn="0"/>
-              <w:rPr>
-                <w:rFonts w:cs="Arial"/>
-              </w:rPr>
-            </w:pPr>
-            <w:r>
-              <w:rPr>
-                <w:rFonts w:cs="Arial"/>
-              </w:rPr>
-              <w:t>P</w:t>
-            </w:r>
-            <w:r>
-              <w:rPr>
-                <w:rFonts w:cs="Arial"/>
-              </w:rPr>
-              <w:t>ara tirar alguma dúvida</w:t>
+              <w:t>Tira</w:t>
+            </w:r>
+            <w:r>
+              <w:rPr>
+                <w:rFonts w:cs="Arial"/>
+              </w:rPr>
+              <w:t xml:space="preserve"> alguma dúvida</w:t>
             </w:r>
             <w:r>
               <w:rPr>
@@ -7321,7 +7409,6 @@
             <w:pPr>
               <w:pStyle w:val="Contedodatabela"/>
               <w:spacing w:line="256" w:lineRule="auto"/>
-              <w:ind w:left="720"/>
               <w:jc w:val="left"/>
               <w:cnfStyle w:val="000000100000" w:firstRow="0" w:lastRow="0" w:firstColumn="0" w:lastColumn="0" w:oddVBand="0" w:evenVBand="0" w:oddHBand="1" w:evenHBand="0" w:firstRowFirstColumn="0" w:firstRowLastColumn="0" w:lastRowFirstColumn="0" w:lastRowLastColumn="0"/>
               <w:rPr>
@@ -7377,13 +7464,13 @@
               <w:rPr>
                 <w:rFonts w:cs="Arial"/>
               </w:rPr>
-              <w:t>Indivíduos que participam e/ou colaboram com o funcionamento da ONG e suas atividades.</w:t>
-            </w:r>
-            <w:r>
-              <w:rPr>
-                <w:rFonts w:cs="Arial"/>
-              </w:rPr>
-              <w:t xml:space="preserve"> Usará o sistema, para:</w:t>
+              <w:t xml:space="preserve">Indivíduos que tem interesse em se tornar um colaborador. </w:t>
+            </w:r>
+            <w:r>
+              <w:rPr>
+                <w:rFonts w:cs="Arial"/>
+              </w:rPr>
+              <w:t>Usará o sistema, para:</w:t>
             </w:r>
           </w:p>
           <w:p>
@@ -7425,7 +7512,19 @@
               <w:rPr>
                 <w:rFonts w:cs="Arial"/>
               </w:rPr>
-              <w:t>Poderá acessar o próprio cadastra e realizar alterações e inclusões de novas informações.</w:t>
+              <w:t>P</w:t>
+            </w:r>
+            <w:r>
+              <w:rPr>
+                <w:rFonts w:cs="Arial"/>
+              </w:rPr>
+              <w:t>oderá acessar o próprio cadastro</w:t>
+            </w:r>
+            <w:r>
+              <w:rPr>
+                <w:rFonts w:cs="Arial"/>
+              </w:rPr>
+              <w:t xml:space="preserve"> e realizar alterações e inclusões de novas informações.</w:t>
             </w:r>
           </w:p>
           <w:p>
@@ -7479,7 +7578,15 @@
                 <w:b w:val="0"/>
                 <w:szCs w:val="24"/>
               </w:rPr>
-              <w:t>Coordenador</w:t>
+              <w:t>Co</w:t>
+            </w:r>
+            <w:r>
+              <w:rPr>
+                <w:rFonts w:cs="Arial"/>
+                <w:b w:val="0"/>
+                <w:szCs w:val="24"/>
+              </w:rPr>
+              <w:t>laborador</w:t>
             </w:r>
           </w:p>
         </w:tc>
@@ -7523,28 +7630,7 @@
                 <w:rFonts w:cs="Arial"/>
                 <w:szCs w:val="24"/>
               </w:rPr>
-              <w:t>C</w:t>
-            </w:r>
-            <w:r>
-              <w:rPr>
-                <w:rFonts w:cs="Arial"/>
-                <w:szCs w:val="24"/>
-              </w:rPr>
-              <w:t xml:space="preserve">oordenar o sistema e </w:t>
-            </w:r>
-            <w:r>
-              <w:rPr>
-                <w:rFonts w:cs="Arial"/>
-                <w:szCs w:val="24"/>
-              </w:rPr>
-              <w:t>a</w:t>
-            </w:r>
-            <w:r>
-              <w:rPr>
-                <w:rFonts w:cs="Arial"/>
-                <w:szCs w:val="24"/>
-              </w:rPr>
-              <w:t xml:space="preserve"> faltas aos professores.</w:t>
+              <w:t>Cadastrar/editar usuários.</w:t>
             </w:r>
           </w:p>
           <w:p>
@@ -7566,7 +7652,21 @@
                 <w:rFonts w:cs="Arial"/>
                 <w:szCs w:val="24"/>
               </w:rPr>
-              <w:t>Gerenciar e planejar eventos da ONG e suas unidades</w:t>
+              <w:t xml:space="preserve">Cadastrar/editar </w:t>
+            </w:r>
+            <w:r>
+              <w:rPr>
+                <w:rFonts w:cs="Arial"/>
+                <w:szCs w:val="24"/>
+              </w:rPr>
+              <w:t>permissões de acesso</w:t>
+            </w:r>
+            <w:r>
+              <w:rPr>
+                <w:rFonts w:cs="Arial"/>
+                <w:szCs w:val="24"/>
+              </w:rPr>
+              <w:t>.</w:t>
             </w:r>
           </w:p>
           <w:p>
@@ -7588,7 +7688,7 @@
                 <w:rFonts w:cs="Arial"/>
                 <w:szCs w:val="24"/>
               </w:rPr>
-              <w:t xml:space="preserve">Cadastrar novas unidades </w:t>
+              <w:t>Cadastrar/editar voluntários.</w:t>
             </w:r>
           </w:p>
           <w:p>
@@ -7610,12 +7710,30 @@
                 <w:rFonts w:cs="Arial"/>
                 <w:szCs w:val="24"/>
               </w:rPr>
-              <w:t>Cadastrar novos alunos, novos Professores</w:t>
-            </w:r>
-          </w:p>
-          <w:p>
-            <w:pPr>
-              <w:ind w:left="360"/>
+              <w:t xml:space="preserve">Cadastrar/editar </w:t>
+            </w:r>
+            <w:r>
+              <w:rPr>
+                <w:rFonts w:cs="Arial"/>
+                <w:szCs w:val="24"/>
+              </w:rPr>
+              <w:t>outros colaboradores</w:t>
+            </w:r>
+            <w:r>
+              <w:rPr>
+                <w:rFonts w:cs="Arial"/>
+                <w:szCs w:val="24"/>
+              </w:rPr>
+              <w:t>.</w:t>
+            </w:r>
+          </w:p>
+          <w:p>
+            <w:pPr>
+              <w:pStyle w:val="PargrafodaLista"/>
+              <w:numPr>
+                <w:ilvl w:val="0"/>
+                <w:numId w:val="6"/>
+              </w:numPr>
               <w:jc w:val="left"/>
               <w:cnfStyle w:val="000000100000" w:firstRow="0" w:lastRow="0" w:firstColumn="0" w:lastColumn="0" w:oddVBand="0" w:evenVBand="0" w:oddHBand="1" w:evenHBand="0" w:firstRowFirstColumn="0" w:firstRowLastColumn="0" w:lastRowFirstColumn="0" w:lastRowLastColumn="0"/>
               <w:rPr>
@@ -7623,10 +7741,117 @@
                 <w:szCs w:val="24"/>
               </w:rPr>
             </w:pPr>
-          </w:p>
-          <w:p>
-            <w:pPr>
-              <w:ind w:left="360"/>
+            <w:r>
+              <w:rPr>
+                <w:rFonts w:cs="Arial"/>
+                <w:szCs w:val="24"/>
+              </w:rPr>
+              <w:t xml:space="preserve">Cadastrar/editar </w:t>
+            </w:r>
+            <w:r>
+              <w:rPr>
+                <w:rFonts w:cs="Arial"/>
+                <w:szCs w:val="24"/>
+              </w:rPr>
+              <w:t>eventos.</w:t>
+            </w:r>
+          </w:p>
+          <w:p>
+            <w:pPr>
+              <w:pStyle w:val="PargrafodaLista"/>
+              <w:numPr>
+                <w:ilvl w:val="0"/>
+                <w:numId w:val="6"/>
+              </w:numPr>
+              <w:jc w:val="left"/>
+              <w:cnfStyle w:val="000000100000" w:firstRow="0" w:lastRow="0" w:firstColumn="0" w:lastColumn="0" w:oddVBand="0" w:evenVBand="0" w:oddHBand="1" w:evenHBand="0" w:firstRowFirstColumn="0" w:firstRowLastColumn="0" w:lastRowFirstColumn="0" w:lastRowLastColumn="0"/>
+              <w:rPr>
+                <w:rFonts w:cs="Arial"/>
+                <w:szCs w:val="24"/>
+              </w:rPr>
+            </w:pPr>
+            <w:r>
+              <w:rPr>
+                <w:rFonts w:cs="Arial"/>
+                <w:szCs w:val="24"/>
+              </w:rPr>
+              <w:t>Consultar informações gerais.</w:t>
+            </w:r>
+          </w:p>
+          <w:p>
+            <w:pPr>
+              <w:pStyle w:val="PargrafodaLista"/>
+              <w:numPr>
+                <w:ilvl w:val="0"/>
+                <w:numId w:val="6"/>
+              </w:numPr>
+              <w:jc w:val="left"/>
+              <w:cnfStyle w:val="000000100000" w:firstRow="0" w:lastRow="0" w:firstColumn="0" w:lastColumn="0" w:oddVBand="0" w:evenVBand="0" w:oddHBand="1" w:evenHBand="0" w:firstRowFirstColumn="0" w:firstRowLastColumn="0" w:lastRowFirstColumn="0" w:lastRowLastColumn="0"/>
+              <w:rPr>
+                <w:rFonts w:cs="Arial"/>
+                <w:szCs w:val="24"/>
+              </w:rPr>
+            </w:pPr>
+            <w:r>
+              <w:rPr>
+                <w:rFonts w:cs="Arial"/>
+                <w:szCs w:val="24"/>
+              </w:rPr>
+              <w:t>Gerenciar e planejar eventos da ONG e suas unidades</w:t>
+            </w:r>
+            <w:r>
+              <w:rPr>
+                <w:rFonts w:cs="Arial"/>
+                <w:szCs w:val="24"/>
+              </w:rPr>
+              <w:t>.</w:t>
+            </w:r>
+          </w:p>
+          <w:p>
+            <w:pPr>
+              <w:pStyle w:val="PargrafodaLista"/>
+              <w:numPr>
+                <w:ilvl w:val="0"/>
+                <w:numId w:val="6"/>
+              </w:numPr>
+              <w:jc w:val="left"/>
+              <w:cnfStyle w:val="000000100000" w:firstRow="0" w:lastRow="0" w:firstColumn="0" w:lastColumn="0" w:oddVBand="0" w:evenVBand="0" w:oddHBand="1" w:evenHBand="0" w:firstRowFirstColumn="0" w:firstRowLastColumn="0" w:lastRowFirstColumn="0" w:lastRowLastColumn="0"/>
+              <w:rPr>
+                <w:rFonts w:cs="Arial"/>
+                <w:szCs w:val="24"/>
+              </w:rPr>
+            </w:pPr>
+            <w:r>
+              <w:rPr>
+                <w:rFonts w:cs="Arial"/>
+                <w:szCs w:val="24"/>
+              </w:rPr>
+              <w:t>Cadastrar</w:t>
+            </w:r>
+            <w:r>
+              <w:rPr>
+                <w:rFonts w:cs="Arial"/>
+                <w:szCs w:val="24"/>
+              </w:rPr>
+              <w:t>/editar alunos e</w:t>
+            </w:r>
+            <w:r>
+              <w:rPr>
+                <w:rFonts w:cs="Arial"/>
+                <w:szCs w:val="24"/>
+              </w:rPr>
+              <w:t xml:space="preserve"> Professores</w:t>
+            </w:r>
+            <w:r>
+              <w:rPr>
+                <w:rFonts w:cs="Arial"/>
+                <w:szCs w:val="24"/>
+              </w:rPr>
+              <w:t>.</w:t>
+            </w:r>
+          </w:p>
+          <w:p>
+            <w:pPr>
               <w:jc w:val="left"/>
               <w:cnfStyle w:val="000000100000" w:firstRow="0" w:lastRow="0" w:firstColumn="0" w:lastColumn="0" w:oddVBand="0" w:evenVBand="0" w:oddHBand="1" w:evenHBand="0" w:firstRowFirstColumn="0" w:firstRowLastColumn="0" w:lastRowFirstColumn="0" w:lastRowLastColumn="0"/>
               <w:rPr>
@@ -7662,7 +7887,7 @@
                 <w:szCs w:val="24"/>
               </w:rPr>
               <w:lastRenderedPageBreak/>
-              <w:t>Professores</w:t>
+              <w:t>Docente</w:t>
             </w:r>
           </w:p>
         </w:tc>
@@ -7751,6 +7976,45 @@
               </w:rPr>
               <w:t>lanejamento da aula</w:t>
             </w:r>
+            <w:r>
+              <w:rPr>
+                <w:rFonts w:cs="Arial"/>
+                <w:szCs w:val="24"/>
+              </w:rPr>
+              <w:t>.</w:t>
+            </w:r>
+          </w:p>
+          <w:p>
+            <w:pPr>
+              <w:pStyle w:val="Contedodatabela"/>
+              <w:numPr>
+                <w:ilvl w:val="0"/>
+                <w:numId w:val="9"/>
+              </w:numPr>
+              <w:spacing w:line="256" w:lineRule="auto"/>
+              <w:jc w:val="left"/>
+              <w:cnfStyle w:val="000000000000" w:firstRow="0" w:lastRow="0" w:firstColumn="0" w:lastColumn="0" w:oddVBand="0" w:evenVBand="0" w:oddHBand="0" w:evenHBand="0" w:firstRowFirstColumn="0" w:firstRowLastColumn="0" w:lastRowFirstColumn="0" w:lastRowLastColumn="0"/>
+              <w:rPr>
+                <w:rFonts w:cs="Arial"/>
+              </w:rPr>
+            </w:pPr>
+            <w:r>
+              <w:rPr>
+                <w:rFonts w:cs="Arial"/>
+              </w:rPr>
+              <w:t>Editar o próprio cadastro.</w:t>
+            </w:r>
+          </w:p>
+          <w:p>
+            <w:pPr>
+              <w:ind w:left="360"/>
+              <w:jc w:val="left"/>
+              <w:cnfStyle w:val="000000000000" w:firstRow="0" w:lastRow="0" w:firstColumn="0" w:lastColumn="0" w:oddVBand="0" w:evenVBand="0" w:oddHBand="0" w:evenHBand="0" w:firstRowFirstColumn="0" w:firstRowLastColumn="0" w:lastRowFirstColumn="0" w:lastRowLastColumn="0"/>
+              <w:rPr>
+                <w:rFonts w:cs="Arial"/>
+                <w:szCs w:val="24"/>
+              </w:rPr>
+            </w:pPr>
           </w:p>
         </w:tc>
       </w:tr>
@@ -7799,6 +8063,13 @@
                 <w:rFonts w:cs="Arial"/>
                 <w:szCs w:val="24"/>
               </w:rPr>
+              <w:t xml:space="preserve">Outros </w:t>
+            </w:r>
+            <w:r>
+              <w:rPr>
+                <w:rFonts w:cs="Arial"/>
+                <w:szCs w:val="24"/>
+              </w:rPr>
               <w:t>Stakeholders</w:t>
             </w:r>
           </w:p>
@@ -7864,21 +8135,33 @@
           <w:p>
             <w:pPr>
               <w:pStyle w:val="Contedodatabela"/>
+              <w:jc w:val="left"/>
               <w:cnfStyle w:val="000000100000" w:firstRow="0" w:lastRow="0" w:firstColumn="0" w:lastColumn="0" w:oddVBand="0" w:evenVBand="0" w:oddHBand="1" w:evenHBand="0" w:firstRowFirstColumn="0" w:firstRowLastColumn="0" w:lastRowFirstColumn="0" w:lastRowLastColumn="0"/>
             </w:pPr>
           </w:p>
           <w:p>
             <w:pPr>
               <w:pStyle w:val="Contedodatabela"/>
+              <w:jc w:val="left"/>
               <w:cnfStyle w:val="000000100000" w:firstRow="0" w:lastRow="0" w:firstColumn="0" w:lastColumn="0" w:oddVBand="0" w:evenVBand="0" w:oddHBand="1" w:evenHBand="0" w:firstRowFirstColumn="0" w:firstRowLastColumn="0" w:lastRowFirstColumn="0" w:lastRowLastColumn="0"/>
             </w:pPr>
             <w:r>
-              <w:t>Contratante do sistema, ultimo quem avalia e aceita o sistema.</w:t>
+              <w:t>Contratante do sistema, especialista</w:t>
+            </w:r>
+            <w:r>
+              <w:t xml:space="preserve"> </w:t>
+            </w:r>
+            <w:r>
+              <w:t>nos processos da ONG</w:t>
+            </w:r>
+            <w:r>
+              <w:t>.</w:t>
             </w:r>
           </w:p>
           <w:p>
             <w:pPr>
               <w:pStyle w:val="Contedodatabela"/>
+              <w:jc w:val="left"/>
               <w:cnfStyle w:val="000000100000" w:firstRow="0" w:lastRow="0" w:firstColumn="0" w:lastColumn="0" w:oddVBand="0" w:evenVBand="0" w:oddHBand="1" w:evenHBand="0" w:firstRowFirstColumn="0" w:firstRowLastColumn="0" w:lastRowFirstColumn="0" w:lastRowLastColumn="0"/>
             </w:pPr>
           </w:p>
@@ -7920,21 +8203,27 @@
           <w:p>
             <w:pPr>
               <w:pStyle w:val="Contedodatabela"/>
+              <w:jc w:val="left"/>
               <w:cnfStyle w:val="000000000000" w:firstRow="0" w:lastRow="0" w:firstColumn="0" w:lastColumn="0" w:oddVBand="0" w:evenVBand="0" w:oddHBand="0" w:evenHBand="0" w:firstRowFirstColumn="0" w:firstRowLastColumn="0" w:lastRowFirstColumn="0" w:lastRowLastColumn="0"/>
             </w:pPr>
           </w:p>
           <w:p>
             <w:pPr>
               <w:pStyle w:val="Contedodatabela"/>
+              <w:jc w:val="left"/>
               <w:cnfStyle w:val="000000000000" w:firstRow="0" w:lastRow="0" w:firstColumn="0" w:lastColumn="0" w:oddVBand="0" w:evenVBand="0" w:oddHBand="0" w:evenHBand="0" w:firstRowFirstColumn="0" w:firstRowLastColumn="0" w:lastRowFirstColumn="0" w:lastRowLastColumn="0"/>
             </w:pPr>
             <w:r>
-              <w:t>Desenvolvedores e suporte para problemas de alto nível no sistema.</w:t>
+              <w:t>Analistas e desenvolvedores de sistema responsáveis pelo desenvolvimento, implantação e manutenção do sistema</w:t>
+            </w:r>
+            <w:r>
+              <w:t>.</w:t>
             </w:r>
           </w:p>
           <w:p>
             <w:pPr>
               <w:pStyle w:val="Contedodatabela"/>
+              <w:jc w:val="left"/>
               <w:cnfStyle w:val="000000000000" w:firstRow="0" w:lastRow="0" w:firstColumn="0" w:lastColumn="0" w:oddVBand="0" w:evenVBand="0" w:oddHBand="0" w:evenHBand="0" w:firstRowFirstColumn="0" w:firstRowLastColumn="0" w:lastRowFirstColumn="0" w:lastRowLastColumn="0"/>
             </w:pPr>
           </w:p>
@@ -7966,7 +8255,15 @@
                 <w:b w:val="0"/>
                 <w:szCs w:val="24"/>
               </w:rPr>
-              <w:t>Gerente do projeto</w:t>
+              <w:t>Gestor</w:t>
+            </w:r>
+            <w:r>
+              <w:rPr>
+                <w:rFonts w:cs="Arial"/>
+                <w:b w:val="0"/>
+                <w:szCs w:val="24"/>
+              </w:rPr>
+              <w:t xml:space="preserve"> do projeto</w:t>
             </w:r>
           </w:p>
         </w:tc>
@@ -7977,21 +8274,27 @@
           <w:p>
             <w:pPr>
               <w:pStyle w:val="Contedodatabela"/>
+              <w:jc w:val="left"/>
               <w:cnfStyle w:val="000000100000" w:firstRow="0" w:lastRow="0" w:firstColumn="0" w:lastColumn="0" w:oddVBand="0" w:evenVBand="0" w:oddHBand="1" w:evenHBand="0" w:firstRowFirstColumn="0" w:firstRowLastColumn="0" w:lastRowFirstColumn="0" w:lastRowLastColumn="0"/>
             </w:pPr>
           </w:p>
           <w:p>
             <w:pPr>
               <w:pStyle w:val="Contedodatabela"/>
+              <w:jc w:val="left"/>
               <w:cnfStyle w:val="000000100000" w:firstRow="0" w:lastRow="0" w:firstColumn="0" w:lastColumn="0" w:oddVBand="0" w:evenVBand="0" w:oddHBand="1" w:evenHBand="0" w:firstRowFirstColumn="0" w:firstRowLastColumn="0" w:lastRowFirstColumn="0" w:lastRowLastColumn="0"/>
             </w:pPr>
             <w:r>
               <w:t>Quem tem contato direto com o cliente, planeja o projeto e faz a ponte entre o sistema e o cliente</w:t>
             </w:r>
+            <w:r>
+              <w:t>.</w:t>
+            </w:r>
           </w:p>
           <w:p>
             <w:pPr>
               <w:pStyle w:val="Contedodatabela"/>
+              <w:jc w:val="left"/>
               <w:cnfStyle w:val="000000100000" w:firstRow="0" w:lastRow="0" w:firstColumn="0" w:lastColumn="0" w:oddVBand="0" w:evenVBand="0" w:oddHBand="1" w:evenHBand="0" w:firstRowFirstColumn="0" w:firstRowLastColumn="0" w:lastRowFirstColumn="0" w:lastRowLastColumn="0"/>
             </w:pPr>
           </w:p>
@@ -8033,12 +8336,14 @@
           <w:p>
             <w:pPr>
               <w:pStyle w:val="Contedodatabela"/>
+              <w:jc w:val="left"/>
               <w:cnfStyle w:val="000000000000" w:firstRow="0" w:lastRow="0" w:firstColumn="0" w:lastColumn="0" w:oddVBand="0" w:evenVBand="0" w:oddHBand="0" w:evenHBand="0" w:firstRowFirstColumn="0" w:firstRowLastColumn="0" w:lastRowFirstColumn="0" w:lastRowLastColumn="0"/>
             </w:pPr>
           </w:p>
           <w:p>
             <w:pPr>
               <w:pStyle w:val="Contedodatabela"/>
+              <w:jc w:val="left"/>
               <w:cnfStyle w:val="000000000000" w:firstRow="0" w:lastRow="0" w:firstColumn="0" w:lastColumn="0" w:oddVBand="0" w:evenVBand="0" w:oddHBand="0" w:evenHBand="0" w:firstRowFirstColumn="0" w:firstRowLastColumn="0" w:lastRowFirstColumn="0" w:lastRowLastColumn="0"/>
             </w:pPr>
             <w:r>
@@ -8081,6 +8386,7 @@
           <w:p>
             <w:pPr>
               <w:pStyle w:val="Contedodatabela"/>
+              <w:jc w:val="left"/>
               <w:cnfStyle w:val="000000000000" w:firstRow="0" w:lastRow="0" w:firstColumn="0" w:lastColumn="0" w:oddVBand="0" w:evenVBand="0" w:oddHBand="0" w:evenHBand="0" w:firstRowFirstColumn="0" w:firstRowLastColumn="0" w:lastRowFirstColumn="0" w:lastRowLastColumn="0"/>
             </w:pPr>
           </w:p>
@@ -8112,7 +8418,7 @@
                 <w:b w:val="0"/>
                 <w:szCs w:val="24"/>
               </w:rPr>
-              <w:t>Campeonatos</w:t>
+              <w:t>Patrocinador</w:t>
             </w:r>
           </w:p>
         </w:tc>
@@ -8123,21 +8429,30 @@
           <w:p>
             <w:pPr>
               <w:pStyle w:val="Contedodatabela"/>
+              <w:jc w:val="left"/>
               <w:cnfStyle w:val="000000100000" w:firstRow="0" w:lastRow="0" w:firstColumn="0" w:lastColumn="0" w:oddVBand="0" w:evenVBand="0" w:oddHBand="1" w:evenHBand="0" w:firstRowFirstColumn="0" w:firstRowLastColumn="0" w:lastRowFirstColumn="0" w:lastRowLastColumn="0"/>
             </w:pPr>
           </w:p>
           <w:p>
             <w:pPr>
               <w:pStyle w:val="Contedodatabela"/>
+              <w:jc w:val="left"/>
               <w:cnfStyle w:val="000000100000" w:firstRow="0" w:lastRow="0" w:firstColumn="0" w:lastColumn="0" w:oddVBand="0" w:evenVBand="0" w:oddHBand="1" w:evenHBand="0" w:firstRowFirstColumn="0" w:firstRowLastColumn="0" w:lastRowFirstColumn="0" w:lastRowLastColumn="0"/>
             </w:pPr>
             <w:r>
-              <w:t>Outros alunos de outras ongs que são conhecidos pelo sistema</w:t>
+              <w:t>Pessoas e/ou empresas que fazem doações para a ONG</w:t>
+            </w:r>
+            <w:r>
+              <w:t xml:space="preserve"> </w:t>
+            </w:r>
+            <w:r>
+              <w:t>e contribuem financeiramente direta ou indiretamente no desenvolvimento do sistema.</w:t>
             </w:r>
           </w:p>
           <w:p>
             <w:pPr>
               <w:pStyle w:val="Contedodatabela"/>
+              <w:jc w:val="left"/>
               <w:cnfStyle w:val="000000100000" w:firstRow="0" w:lastRow="0" w:firstColumn="0" w:lastColumn="0" w:oddVBand="0" w:evenVBand="0" w:oddHBand="1" w:evenHBand="0" w:firstRowFirstColumn="0" w:firstRowLastColumn="0" w:lastRowFirstColumn="0" w:lastRowLastColumn="0"/>
             </w:pPr>
           </w:p>
@@ -8154,6 +8469,9 @@
           </w:tcPr>
           <w:p>
             <w:pPr>
+              <w:tabs>
+                <w:tab w:val="left" w:pos="900"/>
+              </w:tabs>
               <w:spacing w:before="120"/>
               <w:jc w:val="left"/>
               <w:rPr>
@@ -8168,7 +8486,7 @@
                 <w:b w:val="0"/>
                 <w:szCs w:val="24"/>
               </w:rPr>
-              <w:t>Patrocínios</w:t>
+              <w:t>Professores da FIT</w:t>
             </w:r>
           </w:p>
         </w:tc>
@@ -8179,21 +8497,17 @@
           <w:p>
             <w:pPr>
               <w:pStyle w:val="Contedodatabela"/>
+              <w:jc w:val="left"/>
               <w:cnfStyle w:val="000000000000" w:firstRow="0" w:lastRow="0" w:firstColumn="0" w:lastColumn="0" w:oddVBand="0" w:evenVBand="0" w:oddHBand="0" w:evenHBand="0" w:firstRowFirstColumn="0" w:firstRowLastColumn="0" w:lastRowFirstColumn="0" w:lastRowLastColumn="0"/>
             </w:pPr>
+            <w:r>
+              <w:t>Farão a especificação e desenvolvimento inicial do novo sistema.</w:t>
+            </w:r>
           </w:p>
           <w:p>
             <w:pPr>
               <w:pStyle w:val="Contedodatabela"/>
-              <w:cnfStyle w:val="000000000000" w:firstRow="0" w:lastRow="0" w:firstColumn="0" w:lastColumn="0" w:oddVBand="0" w:evenVBand="0" w:oddHBand="0" w:evenHBand="0" w:firstRowFirstColumn="0" w:firstRowLastColumn="0" w:lastRowFirstColumn="0" w:lastRowLastColumn="0"/>
-            </w:pPr>
-            <w:r>
-              <w:t>Patrocinadores das ong que terão seu marketing no sistema</w:t>
-            </w:r>
-          </w:p>
-          <w:p>
-            <w:pPr>
-              <w:pStyle w:val="Contedodatabela"/>
+              <w:jc w:val="left"/>
               <w:cnfStyle w:val="000000000000" w:firstRow="0" w:lastRow="0" w:firstColumn="0" w:lastColumn="0" w:oddVBand="0" w:evenVBand="0" w:oddHBand="0" w:evenHBand="0" w:firstRowFirstColumn="0" w:firstRowLastColumn="0" w:lastRowFirstColumn="0" w:lastRowLastColumn="0"/>
             </w:pPr>
           </w:p>
@@ -8266,11 +8580,11 @@
           <w:b w:val="0"/>
         </w:rPr>
       </w:pPr>
-      <w:bookmarkStart w:id="11" w:name="_Toc528317960"/>
+      <w:bookmarkStart w:id="10" w:name="_Toc528317960"/>
       <w:r>
         <w:t>FRONTEIRA SISTÊMICA</w:t>
       </w:r>
-      <w:bookmarkEnd w:id="11"/>
+      <w:bookmarkEnd w:id="10"/>
     </w:p>
     <w:p>
       <w:pPr>
@@ -8288,14 +8602,16 @@
           <w:szCs w:val="24"/>
         </w:rPr>
       </w:pPr>
+      <w:bookmarkStart w:id="11" w:name="_GoBack"/>
       <w:r>
         <w:rPr>
           <w:rFonts w:cs="Arial"/>
           <w:noProof/>
           <w:szCs w:val="24"/>
+          <w:lang w:eastAsia="pt-BR"/>
         </w:rPr>
         <w:drawing>
-          <wp:inline distT="0" distB="0" distL="0" distR="0" wp14:anchorId="1F297B06" wp14:editId="156159E4">
+          <wp:inline distT="0" distB="0" distL="0" distR="0" wp14:anchorId="1F297B06" wp14:editId="35D4DCBD">
             <wp:extent cx="5760085" cy="3812067"/>
             <wp:effectExtent l="0" t="0" r="0" b="0"/>
             <wp:docPr id="4" name="Imagem 4"/>
@@ -8310,7 +8626,7 @@
                     <pic:cNvPicPr/>
                   </pic:nvPicPr>
                   <pic:blipFill>
-                    <a:blip r:embed="rId20">
+                    <a:blip r:embed="rId18">
                       <a:extLst>
                         <a:ext uri="{28A0092B-C50C-407E-A947-70E740481C1C}">
                           <a14:useLocalDpi xmlns:a14="http://schemas.microsoft.com/office/drawing/2010/main" val="0"/>
@@ -8336,6 +8652,7 @@
           </wp:inline>
         </w:drawing>
       </w:r>
+      <w:bookmarkEnd w:id="11"/>
     </w:p>
     <w:p>
       <w:pPr>
@@ -8889,7 +9206,6 @@
               </w:rPr>
               <w:t xml:space="preserve">Implementar um software com </w:t>
             </w:r>
-            <w:proofErr w:type="spellStart"/>
             <w:r>
               <w:rPr>
                 <w:rFonts w:cs="Arial"/>
@@ -8897,7 +9213,6 @@
               </w:rPr>
               <w:t>Django</w:t>
             </w:r>
-            <w:proofErr w:type="spellEnd"/>
             <w:r>
               <w:rPr>
                 <w:rFonts w:cs="Arial"/>
@@ -11423,6 +11738,7 @@
                 <w:rFonts w:cs="Arial"/>
                 <w:szCs w:val="24"/>
               </w:rPr>
+              <w:lastRenderedPageBreak/>
               <w:t>13</w:t>
             </w:r>
           </w:p>
@@ -12037,6 +12353,7 @@
                 <w:rFonts w:cs="Arial"/>
                 <w:szCs w:val="24"/>
               </w:rPr>
+              <w:lastRenderedPageBreak/>
               <w:t>16</w:t>
             </w:r>
           </w:p>
@@ -12409,32 +12726,11 @@
     </w:p>
     <w:p>
       <w:r>
-        <w:t>(P)</w:t>
-      </w:r>
-      <w:proofErr w:type="spellStart"/>
-      <w:r>
-        <w:t>rioridade</w:t>
-      </w:r>
-      <w:proofErr w:type="spellEnd"/>
-      <w:r>
-        <w:t xml:space="preserve"> X (E)</w:t>
-      </w:r>
-      <w:proofErr w:type="spellStart"/>
-      <w:r>
-        <w:t>sforço</w:t>
-      </w:r>
-      <w:proofErr w:type="spellEnd"/>
-      <w:r>
-        <w:t xml:space="preserve"> X </w:t>
+        <w:t xml:space="preserve">(P)rioridade X (E)sforço X </w:t>
       </w:r>
       <w:r>
-        <w:t>(R)isco X (B)</w:t>
+        <w:t>(R)isco X (B)aseline</w:t>
       </w:r>
-      <w:proofErr w:type="spellStart"/>
-      <w:r>
-        <w:t>aseline</w:t>
-      </w:r>
-      <w:proofErr w:type="spellEnd"/>
     </w:p>
     <w:p/>
     <w:p>
@@ -12538,11 +12834,9 @@
       <w:r>
         <w:t xml:space="preserve"> </w:t>
       </w:r>
-      <w:proofErr w:type="gramStart"/>
       <w:r>
         <w:t>da</w:t>
       </w:r>
-      <w:proofErr w:type="gramEnd"/>
       <w:r>
         <w:t xml:space="preserve"> </w:t>
       </w:r>
@@ -19545,6 +19839,7 @@
       <w:r>
         <w:rPr>
           <w:noProof/>
+          <w:lang w:eastAsia="pt-BR"/>
         </w:rPr>
         <w:drawing>
           <wp:inline distT="0" distB="0" distL="0" distR="0" wp14:anchorId="3335CA0B" wp14:editId="3D6D16F0">
@@ -19564,7 +19859,7 @@
                     </pic:cNvPicPr>
                   </pic:nvPicPr>
                   <pic:blipFill>
-                    <a:blip r:embed="rId21">
+                    <a:blip r:embed="rId19">
                       <a:extLst>
                         <a:ext uri="{28A0092B-C50C-407E-A947-70E740481C1C}">
                           <a14:useLocalDpi xmlns:a14="http://schemas.microsoft.com/office/drawing/2010/main" val="0"/>
@@ -19631,6 +19926,7 @@
       <w:r>
         <w:rPr>
           <w:noProof/>
+          <w:lang w:eastAsia="pt-BR"/>
         </w:rPr>
         <w:drawing>
           <wp:inline distT="0" distB="0" distL="0" distR="0" wp14:anchorId="64D2C527" wp14:editId="4569BF8F">
@@ -19650,7 +19946,7 @@
                     </pic:cNvPicPr>
                   </pic:nvPicPr>
                   <pic:blipFill>
-                    <a:blip r:embed="rId22">
+                    <a:blip r:embed="rId20">
                       <a:extLst>
                         <a:ext uri="{28A0092B-C50C-407E-A947-70E740481C1C}">
                           <a14:useLocalDpi xmlns:a14="http://schemas.microsoft.com/office/drawing/2010/main" val="0"/>
@@ -19707,6 +20003,7 @@
       <w:r>
         <w:rPr>
           <w:noProof/>
+          <w:lang w:eastAsia="pt-BR"/>
         </w:rPr>
         <w:drawing>
           <wp:inline distT="0" distB="0" distL="0" distR="0" wp14:anchorId="6AA7A9FE" wp14:editId="32AD9430">
@@ -19726,7 +20023,7 @@
                     </pic:cNvPicPr>
                   </pic:nvPicPr>
                   <pic:blipFill>
-                    <a:blip r:embed="rId23">
+                    <a:blip r:embed="rId21">
                       <a:extLst>
                         <a:ext uri="{28A0092B-C50C-407E-A947-70E740481C1C}">
                           <a14:useLocalDpi xmlns:a14="http://schemas.microsoft.com/office/drawing/2010/main" val="0"/>
@@ -19789,6 +20086,7 @@
       <w:r>
         <w:rPr>
           <w:noProof/>
+          <w:lang w:eastAsia="pt-BR"/>
         </w:rPr>
         <w:drawing>
           <wp:inline distT="0" distB="0" distL="0" distR="0" wp14:anchorId="4E1DC10A" wp14:editId="78A50A56">
@@ -19808,7 +20106,7 @@
                     </pic:cNvPicPr>
                   </pic:nvPicPr>
                   <pic:blipFill>
-                    <a:blip r:embed="rId24">
+                    <a:blip r:embed="rId22">
                       <a:extLst>
                         <a:ext uri="{28A0092B-C50C-407E-A947-70E740481C1C}">
                           <a14:useLocalDpi xmlns:a14="http://schemas.microsoft.com/office/drawing/2010/main" val="0"/>
@@ -19898,6 +20196,7 @@
       <w:r>
         <w:rPr>
           <w:noProof/>
+          <w:lang w:eastAsia="pt-BR"/>
         </w:rPr>
         <w:drawing>
           <wp:inline distT="0" distB="0" distL="0" distR="0" wp14:anchorId="21FE045C" wp14:editId="25B9732F">
@@ -19917,7 +20216,7 @@
                     </pic:cNvPicPr>
                   </pic:nvPicPr>
                   <pic:blipFill>
-                    <a:blip r:embed="rId25">
+                    <a:blip r:embed="rId23">
                       <a:extLst>
                         <a:ext uri="{28A0092B-C50C-407E-A947-70E740481C1C}">
                           <a14:useLocalDpi xmlns:a14="http://schemas.microsoft.com/office/drawing/2010/main" val="0"/>
@@ -19984,6 +20283,7 @@
       <w:r>
         <w:rPr>
           <w:noProof/>
+          <w:lang w:eastAsia="pt-BR"/>
         </w:rPr>
         <w:drawing>
           <wp:inline distT="0" distB="0" distL="0" distR="0" wp14:anchorId="3A83AAB4" wp14:editId="30CCA039">
@@ -20003,7 +20303,7 @@
                     </pic:cNvPicPr>
                   </pic:nvPicPr>
                   <pic:blipFill>
-                    <a:blip r:embed="rId26">
+                    <a:blip r:embed="rId24">
                       <a:extLst>
                         <a:ext uri="{28A0092B-C50C-407E-A947-70E740481C1C}">
                           <a14:useLocalDpi xmlns:a14="http://schemas.microsoft.com/office/drawing/2010/main" val="0"/>
@@ -20056,7 +20356,6 @@
         <w:pStyle w:val="Ttulo2"/>
       </w:pPr>
       <w:bookmarkStart w:id="24" w:name="_Toc528317973"/>
-      <w:proofErr w:type="gramStart"/>
       <w:r>
         <w:lastRenderedPageBreak/>
         <w:t>Mante</w:t>
@@ -20068,13 +20367,13 @@
         <w:t xml:space="preserve"> Docentes</w:t>
       </w:r>
       <w:bookmarkEnd w:id="24"/>
-      <w:proofErr w:type="gramEnd"/>
     </w:p>
     <w:p/>
     <w:p>
       <w:r>
         <w:rPr>
           <w:noProof/>
+          <w:lang w:eastAsia="pt-BR"/>
         </w:rPr>
         <w:drawing>
           <wp:inline distT="0" distB="0" distL="0" distR="0" wp14:anchorId="0455469D" wp14:editId="62353C01">
@@ -20094,7 +20393,7 @@
                     </pic:cNvPicPr>
                   </pic:nvPicPr>
                   <pic:blipFill>
-                    <a:blip r:embed="rId27">
+                    <a:blip r:embed="rId25">
                       <a:extLst>
                         <a:ext uri="{28A0092B-C50C-407E-A947-70E740481C1C}">
                           <a14:useLocalDpi xmlns:a14="http://schemas.microsoft.com/office/drawing/2010/main" val="0"/>
@@ -20166,6 +20465,7 @@
       <w:r>
         <w:rPr>
           <w:noProof/>
+          <w:lang w:eastAsia="pt-BR"/>
         </w:rPr>
         <w:drawing>
           <wp:inline distT="0" distB="0" distL="0" distR="0" wp14:anchorId="073E0449" wp14:editId="21292C00">
@@ -20185,7 +20485,7 @@
                     </pic:cNvPicPr>
                   </pic:nvPicPr>
                   <pic:blipFill>
-                    <a:blip r:embed="rId28">
+                    <a:blip r:embed="rId26">
                       <a:extLst>
                         <a:ext uri="{28A0092B-C50C-407E-A947-70E740481C1C}">
                           <a14:useLocalDpi xmlns:a14="http://schemas.microsoft.com/office/drawing/2010/main" val="0"/>
@@ -20248,6 +20548,7 @@
       <w:r>
         <w:rPr>
           <w:noProof/>
+          <w:lang w:eastAsia="pt-BR"/>
         </w:rPr>
         <w:drawing>
           <wp:inline distT="0" distB="0" distL="0" distR="0" wp14:anchorId="73EBC2A0" wp14:editId="3CD53598">
@@ -20267,7 +20568,7 @@
                     </pic:cNvPicPr>
                   </pic:nvPicPr>
                   <pic:blipFill>
-                    <a:blip r:embed="rId29">
+                    <a:blip r:embed="rId27">
                       <a:extLst>
                         <a:ext uri="{28A0092B-C50C-407E-A947-70E740481C1C}">
                           <a14:useLocalDpi xmlns:a14="http://schemas.microsoft.com/office/drawing/2010/main" val="0"/>
@@ -20326,6 +20627,7 @@
       <w:r>
         <w:rPr>
           <w:noProof/>
+          <w:lang w:eastAsia="pt-BR"/>
         </w:rPr>
         <w:drawing>
           <wp:inline distT="0" distB="0" distL="0" distR="0" wp14:anchorId="56ED2F0C" wp14:editId="2B744278">
@@ -20345,7 +20647,7 @@
                     </pic:cNvPicPr>
                   </pic:nvPicPr>
                   <pic:blipFill>
-                    <a:blip r:embed="rId30">
+                    <a:blip r:embed="rId28">
                       <a:extLst>
                         <a:ext uri="{28A0092B-C50C-407E-A947-70E740481C1C}">
                           <a14:useLocalDpi xmlns:a14="http://schemas.microsoft.com/office/drawing/2010/main" val="0"/>
@@ -20407,6 +20709,7 @@
       <w:r>
         <w:rPr>
           <w:noProof/>
+          <w:lang w:eastAsia="pt-BR"/>
         </w:rPr>
         <w:drawing>
           <wp:inline distT="0" distB="0" distL="0" distR="0" wp14:anchorId="4E670A69" wp14:editId="03036805">
@@ -20426,7 +20729,7 @@
                     </pic:cNvPicPr>
                   </pic:nvPicPr>
                   <pic:blipFill>
-                    <a:blip r:embed="rId31">
+                    <a:blip r:embed="rId29">
                       <a:extLst>
                         <a:ext uri="{28A0092B-C50C-407E-A947-70E740481C1C}">
                           <a14:useLocalDpi xmlns:a14="http://schemas.microsoft.com/office/drawing/2010/main" val="0"/>
@@ -20514,6 +20817,7 @@
       <w:r>
         <w:rPr>
           <w:noProof/>
+          <w:lang w:eastAsia="pt-BR"/>
         </w:rPr>
         <w:drawing>
           <wp:inline distT="0" distB="0" distL="0" distR="0" wp14:anchorId="521A6E22" wp14:editId="15097D9F">
@@ -20533,7 +20837,7 @@
                     </pic:cNvPicPr>
                   </pic:nvPicPr>
                   <pic:blipFill>
-                    <a:blip r:embed="rId32">
+                    <a:blip r:embed="rId30">
                       <a:extLst>
                         <a:ext uri="{28A0092B-C50C-407E-A947-70E740481C1C}">
                           <a14:useLocalDpi xmlns:a14="http://schemas.microsoft.com/office/drawing/2010/main" val="0"/>
@@ -20587,14 +20891,9 @@
       <w:bookmarkStart w:id="30" w:name="_Toc528317979"/>
       <w:r>
         <w:lastRenderedPageBreak/>
-        <w:t xml:space="preserve">Diagrama de </w:t>
-      </w:r>
-      <w:proofErr w:type="gramStart"/>
-      <w:r>
-        <w:t>sequencia</w:t>
+        <w:t>Diagrama de sequencia</w:t>
       </w:r>
       <w:bookmarkEnd w:id="30"/>
-      <w:proofErr w:type="gramEnd"/>
     </w:p>
     <w:p/>
     <w:p>
@@ -20611,6 +20910,7 @@
       <w:r>
         <w:rPr>
           <w:noProof/>
+          <w:lang w:eastAsia="pt-BR"/>
         </w:rPr>
         <w:drawing>
           <wp:inline distT="0" distB="0" distL="0" distR="0" wp14:anchorId="208A720D" wp14:editId="75E21AE6">
@@ -20630,7 +20930,7 @@
                     </pic:cNvPicPr>
                   </pic:nvPicPr>
                   <pic:blipFill>
-                    <a:blip r:embed="rId33">
+                    <a:blip r:embed="rId31">
                       <a:extLst>
                         <a:ext uri="{28A0092B-C50C-407E-A947-70E740481C1C}">
                           <a14:useLocalDpi xmlns:a14="http://schemas.microsoft.com/office/drawing/2010/main" val="0"/>
@@ -20686,6 +20986,7 @@
       <w:r>
         <w:rPr>
           <w:noProof/>
+          <w:lang w:eastAsia="pt-BR"/>
         </w:rPr>
         <w:drawing>
           <wp:inline distT="0" distB="0" distL="0" distR="0" wp14:anchorId="1D9E54AF" wp14:editId="2BDC88CD">
@@ -20705,7 +21006,7 @@
                     </pic:cNvPicPr>
                   </pic:nvPicPr>
                   <pic:blipFill>
-                    <a:blip r:embed="rId34">
+                    <a:blip r:embed="rId32">
                       <a:extLst>
                         <a:ext uri="{28A0092B-C50C-407E-A947-70E740481C1C}">
                           <a14:useLocalDpi xmlns:a14="http://schemas.microsoft.com/office/drawing/2010/main" val="0"/>
@@ -20744,15 +21045,7 @@
       <w:bookmarkStart w:id="33" w:name="_Toc528317982"/>
       <w:r>
         <w:lastRenderedPageBreak/>
-        <w:t xml:space="preserve">Estagiar como </w:t>
-      </w:r>
-      <w:proofErr w:type="gramStart"/>
-      <w:r>
-        <w:t>professor(</w:t>
-      </w:r>
-      <w:proofErr w:type="gramEnd"/>
-      <w:r>
-        <w:t>Professor)</w:t>
+        <w:t>Estagiar como professor(Professor)</w:t>
       </w:r>
       <w:bookmarkEnd w:id="33"/>
     </w:p>
@@ -20760,6 +21053,7 @@
       <w:r>
         <w:rPr>
           <w:noProof/>
+          <w:lang w:eastAsia="pt-BR"/>
         </w:rPr>
         <w:drawing>
           <wp:inline distT="0" distB="0" distL="0" distR="0" wp14:anchorId="66C337F0" wp14:editId="63CE28E5">
@@ -20779,7 +21073,7 @@
                     </pic:cNvPicPr>
                   </pic:nvPicPr>
                   <pic:blipFill>
-                    <a:blip r:embed="rId35">
+                    <a:blip r:embed="rId33">
                       <a:extLst>
                         <a:ext uri="{28A0092B-C50C-407E-A947-70E740481C1C}">
                           <a14:useLocalDpi xmlns:a14="http://schemas.microsoft.com/office/drawing/2010/main" val="0"/>
@@ -20826,6 +21120,7 @@
       <w:r>
         <w:rPr>
           <w:noProof/>
+          <w:lang w:eastAsia="pt-BR"/>
         </w:rPr>
         <w:drawing>
           <wp:inline distT="0" distB="0" distL="0" distR="0" wp14:anchorId="55612B48" wp14:editId="40590CE1">
@@ -20845,7 +21140,7 @@
                     </pic:cNvPicPr>
                   </pic:nvPicPr>
                   <pic:blipFill>
-                    <a:blip r:embed="rId36">
+                    <a:blip r:embed="rId34">
                       <a:extLst>
                         <a:ext uri="{28A0092B-C50C-407E-A947-70E740481C1C}">
                           <a14:useLocalDpi xmlns:a14="http://schemas.microsoft.com/office/drawing/2010/main" val="0"/>
@@ -20896,6 +21191,7 @@
       <w:r>
         <w:rPr>
           <w:noProof/>
+          <w:lang w:eastAsia="pt-BR"/>
         </w:rPr>
         <w:drawing>
           <wp:inline distT="0" distB="0" distL="0" distR="0" wp14:anchorId="0583B969" wp14:editId="69C79621">
@@ -20915,7 +21211,7 @@
                     </pic:cNvPicPr>
                   </pic:nvPicPr>
                   <pic:blipFill>
-                    <a:blip r:embed="rId37">
+                    <a:blip r:embed="rId35">
                       <a:extLst>
                         <a:ext uri="{28A0092B-C50C-407E-A947-70E740481C1C}">
                           <a14:useLocalDpi xmlns:a14="http://schemas.microsoft.com/office/drawing/2010/main" val="0"/>
@@ -20962,6 +21258,7 @@
       <w:r>
         <w:rPr>
           <w:noProof/>
+          <w:lang w:eastAsia="pt-BR"/>
         </w:rPr>
         <w:drawing>
           <wp:inline distT="0" distB="0" distL="0" distR="0" wp14:anchorId="407E8C65" wp14:editId="7DCA695A">
@@ -20981,7 +21278,7 @@
                     </pic:cNvPicPr>
                   </pic:nvPicPr>
                   <pic:blipFill>
-                    <a:blip r:embed="rId38">
+                    <a:blip r:embed="rId36">
                       <a:extLst>
                         <a:ext uri="{28A0092B-C50C-407E-A947-70E740481C1C}">
                           <a14:useLocalDpi xmlns:a14="http://schemas.microsoft.com/office/drawing/2010/main" val="0"/>
@@ -21028,6 +21325,7 @@
       <w:r>
         <w:rPr>
           <w:noProof/>
+          <w:lang w:eastAsia="pt-BR"/>
         </w:rPr>
         <w:drawing>
           <wp:inline distT="0" distB="0" distL="0" distR="0" wp14:anchorId="0199F896" wp14:editId="34BE969A">
@@ -21047,7 +21345,7 @@
                     </pic:cNvPicPr>
                   </pic:nvPicPr>
                   <pic:blipFill>
-                    <a:blip r:embed="rId39">
+                    <a:blip r:embed="rId37">
                       <a:extLst>
                         <a:ext uri="{28A0092B-C50C-407E-A947-70E740481C1C}">
                           <a14:useLocalDpi xmlns:a14="http://schemas.microsoft.com/office/drawing/2010/main" val="0"/>
@@ -21094,6 +21392,7 @@
       <w:r>
         <w:rPr>
           <w:noProof/>
+          <w:lang w:eastAsia="pt-BR"/>
         </w:rPr>
         <w:drawing>
           <wp:inline distT="0" distB="0" distL="0" distR="0" wp14:anchorId="4954523E" wp14:editId="2BDC86E6">
@@ -21113,7 +21412,7 @@
                     </pic:cNvPicPr>
                   </pic:nvPicPr>
                   <pic:blipFill>
-                    <a:blip r:embed="rId40">
+                    <a:blip r:embed="rId38">
                       <a:extLst>
                         <a:ext uri="{28A0092B-C50C-407E-A947-70E740481C1C}">
                           <a14:useLocalDpi xmlns:a14="http://schemas.microsoft.com/office/drawing/2010/main" val="0"/>
@@ -21160,6 +21459,7 @@
       <w:r>
         <w:rPr>
           <w:noProof/>
+          <w:lang w:eastAsia="pt-BR"/>
         </w:rPr>
         <w:drawing>
           <wp:inline distT="0" distB="0" distL="0" distR="0" wp14:anchorId="0AC5AC8B" wp14:editId="69836F75">
@@ -21179,7 +21479,7 @@
                     </pic:cNvPicPr>
                   </pic:nvPicPr>
                   <pic:blipFill>
-                    <a:blip r:embed="rId41">
+                    <a:blip r:embed="rId39">
                       <a:extLst>
                         <a:ext uri="{28A0092B-C50C-407E-A947-70E740481C1C}">
                           <a14:useLocalDpi xmlns:a14="http://schemas.microsoft.com/office/drawing/2010/main" val="0"/>
@@ -21226,6 +21526,7 @@
       <w:r>
         <w:rPr>
           <w:noProof/>
+          <w:lang w:eastAsia="pt-BR"/>
         </w:rPr>
         <w:drawing>
           <wp:inline distT="0" distB="0" distL="0" distR="0" wp14:anchorId="4CC395D9" wp14:editId="3FC54A8B">
@@ -21245,7 +21546,7 @@
                     </pic:cNvPicPr>
                   </pic:nvPicPr>
                   <pic:blipFill>
-                    <a:blip r:embed="rId42">
+                    <a:blip r:embed="rId40">
                       <a:extLst>
                         <a:ext uri="{28A0092B-C50C-407E-A947-70E740481C1C}">
                           <a14:useLocalDpi xmlns:a14="http://schemas.microsoft.com/office/drawing/2010/main" val="0"/>
@@ -21296,6 +21597,7 @@
       <w:r>
         <w:rPr>
           <w:noProof/>
+          <w:lang w:eastAsia="pt-BR"/>
         </w:rPr>
         <w:drawing>
           <wp:inline distT="0" distB="0" distL="0" distR="0" wp14:anchorId="514848AC" wp14:editId="4F582B22">
@@ -21315,7 +21617,7 @@
                     </pic:cNvPicPr>
                   </pic:nvPicPr>
                   <pic:blipFill>
-                    <a:blip r:embed="rId43">
+                    <a:blip r:embed="rId41">
                       <a:extLst>
                         <a:ext uri="{28A0092B-C50C-407E-A947-70E740481C1C}">
                           <a14:useLocalDpi xmlns:a14="http://schemas.microsoft.com/office/drawing/2010/main" val="0"/>
@@ -21371,6 +21673,7 @@
       <w:r>
         <w:rPr>
           <w:noProof/>
+          <w:lang w:eastAsia="pt-BR"/>
         </w:rPr>
         <w:drawing>
           <wp:inline distT="0" distB="0" distL="0" distR="0" wp14:anchorId="1BEC94A5" wp14:editId="7E59D291">
@@ -21390,7 +21693,7 @@
                     </pic:cNvPicPr>
                   </pic:nvPicPr>
                   <pic:blipFill>
-                    <a:blip r:embed="rId44">
+                    <a:blip r:embed="rId42">
                       <a:extLst>
                         <a:ext uri="{28A0092B-C50C-407E-A947-70E740481C1C}">
                           <a14:useLocalDpi xmlns:a14="http://schemas.microsoft.com/office/drawing/2010/main" val="0"/>
@@ -21437,6 +21740,7 @@
       <w:r>
         <w:rPr>
           <w:noProof/>
+          <w:lang w:eastAsia="pt-BR"/>
         </w:rPr>
         <w:drawing>
           <wp:inline distT="0" distB="0" distL="0" distR="0" wp14:anchorId="05966C40" wp14:editId="5A82DFE7">
@@ -21456,7 +21760,7 @@
                     </pic:cNvPicPr>
                   </pic:nvPicPr>
                   <pic:blipFill>
-                    <a:blip r:embed="rId45">
+                    <a:blip r:embed="rId43">
                       <a:extLst>
                         <a:ext uri="{28A0092B-C50C-407E-A947-70E740481C1C}">
                           <a14:useLocalDpi xmlns:a14="http://schemas.microsoft.com/office/drawing/2010/main" val="0"/>
@@ -21507,6 +21811,7 @@
       <w:r>
         <w:rPr>
           <w:noProof/>
+          <w:lang w:eastAsia="pt-BR"/>
         </w:rPr>
         <w:drawing>
           <wp:inline distT="0" distB="0" distL="0" distR="0" wp14:anchorId="75800532" wp14:editId="77EA68CC">
@@ -21526,7 +21831,7 @@
                     </pic:cNvPicPr>
                   </pic:nvPicPr>
                   <pic:blipFill>
-                    <a:blip r:embed="rId46">
+                    <a:blip r:embed="rId44">
                       <a:extLst>
                         <a:ext uri="{28A0092B-C50C-407E-A947-70E740481C1C}">
                           <a14:useLocalDpi xmlns:a14="http://schemas.microsoft.com/office/drawing/2010/main" val="0"/>
@@ -21571,14 +21876,9 @@
         <w:pStyle w:val="Ttulo2"/>
       </w:pPr>
       <w:bookmarkStart w:id="45" w:name="_Toc528317994"/>
-      <w:proofErr w:type="spellStart"/>
       <w:r>
         <w:lastRenderedPageBreak/>
-        <w:t>Modadlidade</w:t>
-      </w:r>
-      <w:proofErr w:type="spellEnd"/>
-      <w:r>
-        <w:t xml:space="preserve"> falso</w:t>
+        <w:t>Modadlidade falso</w:t>
       </w:r>
       <w:bookmarkEnd w:id="45"/>
     </w:p>
@@ -21586,6 +21886,7 @@
       <w:r>
         <w:rPr>
           <w:noProof/>
+          <w:lang w:eastAsia="pt-BR"/>
         </w:rPr>
         <w:drawing>
           <wp:inline distT="0" distB="0" distL="0" distR="0" wp14:anchorId="59269E5C" wp14:editId="4A131FD4">
@@ -21605,7 +21906,7 @@
                     </pic:cNvPicPr>
                   </pic:nvPicPr>
                   <pic:blipFill>
-                    <a:blip r:embed="rId47">
+                    <a:blip r:embed="rId45">
                       <a:extLst>
                         <a:ext uri="{28A0092B-C50C-407E-A947-70E740481C1C}">
                           <a14:useLocalDpi xmlns:a14="http://schemas.microsoft.com/office/drawing/2010/main" val="0"/>
@@ -21663,6 +21964,7 @@
       <w:r>
         <w:rPr>
           <w:noProof/>
+          <w:lang w:eastAsia="pt-BR"/>
         </w:rPr>
         <w:drawing>
           <wp:inline distT="0" distB="0" distL="0" distR="0" wp14:anchorId="5166F8CC" wp14:editId="0523BF5A">
@@ -21682,7 +21984,7 @@
                     </pic:cNvPicPr>
                   </pic:nvPicPr>
                   <pic:blipFill>
-                    <a:blip r:embed="rId48">
+                    <a:blip r:embed="rId46">
                       <a:extLst>
                         <a:ext uri="{28A0092B-C50C-407E-A947-70E740481C1C}">
                           <a14:useLocalDpi xmlns:a14="http://schemas.microsoft.com/office/drawing/2010/main" val="0"/>
@@ -21738,6 +22040,7 @@
       <w:r>
         <w:rPr>
           <w:noProof/>
+          <w:lang w:eastAsia="pt-BR"/>
         </w:rPr>
         <w:drawing>
           <wp:inline distT="0" distB="0" distL="0" distR="0" wp14:anchorId="7CD84C8A" wp14:editId="0ACA04F2">
@@ -21757,7 +22060,7 @@
                     </pic:cNvPicPr>
                   </pic:nvPicPr>
                   <pic:blipFill>
-                    <a:blip r:embed="rId49">
+                    <a:blip r:embed="rId47">
                       <a:extLst>
                         <a:ext uri="{28A0092B-C50C-407E-A947-70E740481C1C}">
                           <a14:useLocalDpi xmlns:a14="http://schemas.microsoft.com/office/drawing/2010/main" val="0"/>
@@ -21805,6 +22108,7 @@
       <w:r>
         <w:rPr>
           <w:noProof/>
+          <w:lang w:eastAsia="pt-BR"/>
         </w:rPr>
         <w:drawing>
           <wp:inline distT="0" distB="0" distL="0" distR="0" wp14:anchorId="0B28594E" wp14:editId="7C1E4C31">
@@ -21824,7 +22128,7 @@
                     </pic:cNvPicPr>
                   </pic:nvPicPr>
                   <pic:blipFill>
-                    <a:blip r:embed="rId50">
+                    <a:blip r:embed="rId48">
                       <a:extLst>
                         <a:ext uri="{28A0092B-C50C-407E-A947-70E740481C1C}">
                           <a14:useLocalDpi xmlns:a14="http://schemas.microsoft.com/office/drawing/2010/main" val="0"/>
@@ -21857,7 +22161,7 @@
       </w:r>
     </w:p>
     <w:sectPr>
-      <w:headerReference w:type="default" r:id="rId51"/>
+      <w:headerReference w:type="default" r:id="rId49"/>
       <w:pgSz w:w="11906" w:h="16838"/>
       <w:pgMar w:top="1701" w:right="1134" w:bottom="1134" w:left="1701" w:header="709" w:footer="709" w:gutter="0"/>
       <w:pgNumType w:start="1"/>
@@ -21869,7 +22173,7 @@
 </file>
 
 <file path=word/endnotes.xml><?xml version="1.0" encoding="utf-8"?>
-<w:endnotes xmlns:wpc="http://schemas.microsoft.com/office/word/2010/wordprocessingCanvas" xmlns:cx="http://schemas.microsoft.com/office/drawing/2014/chartex" xmlns:cx1="http://schemas.microsoft.com/office/drawing/2015/9/8/chartex" xmlns:cx2="http://schemas.microsoft.com/office/drawing/2015/10/21/chartex" xmlns:cx3="http://schemas.microsoft.com/office/drawing/2016/5/9/chartex" xmlns:cx4="http://schemas.microsoft.com/office/drawing/2016/5/10/chartex" xmlns:cx5="http://schemas.microsoft.com/office/drawing/2016/5/11/chartex" xmlns:cx6="http://schemas.microsoft.com/office/drawing/2016/5/12/chartex" xmlns:cx7="http://schemas.microsoft.com/office/drawing/2016/5/13/chartex" xmlns:cx8="http://schemas.microsoft.com/office/drawing/2016/5/14/chartex" xmlns:mc="http://schemas.openxmlformats.org/markup-compatibility/2006" xmlns:aink="http://schemas.microsoft.com/office/drawing/2016/ink" xmlns:am3d="http://schemas.microsoft.com/office/drawing/2017/model3d" xmlns:o="urn:schemas-microsoft-com:office:office" xmlns:r="http://schemas.openxmlformats.org/officeDocument/2006/relationships" xmlns:m="http://schemas.openxmlformats.org/officeDocument/2006/math" xmlns:v="urn:schemas-microsoft-com:vml" xmlns:wp14="http://schemas.microsoft.com/office/word/2010/wordprocessingDrawing" xmlns:wp="http://schemas.openxmlformats.org/drawingml/2006/wordprocessingDrawing" xmlns:w10="urn:schemas-microsoft-com:office:word" xmlns:w="http://schemas.openxmlformats.org/wordprocessingml/2006/main" xmlns:w14="http://schemas.microsoft.com/office/word/2010/wordml" xmlns:w15="http://schemas.microsoft.com/office/word/2012/wordml" xmlns:w16cid="http://schemas.microsoft.com/office/word/2016/wordml/cid" xmlns:w16se="http://schemas.microsoft.com/office/word/2015/wordml/symex" xmlns:wpg="http://schemas.microsoft.com/office/word/2010/wordprocessingGroup" xmlns:wpi="http://schemas.microsoft.com/office/word/2010/wordprocessingInk" xmlns:wne="http://schemas.microsoft.com/office/word/2006/wordml" xmlns:wps="http://schemas.microsoft.com/office/word/2010/wordprocessingShape" mc:Ignorable="w14 w15 w16se w16cid wp14">
+<w:endnotes xmlns:wpc="http://schemas.microsoft.com/office/word/2010/wordprocessingCanvas" xmlns:mc="http://schemas.openxmlformats.org/markup-compatibility/2006" xmlns:o="urn:schemas-microsoft-com:office:office" xmlns:r="http://schemas.openxmlformats.org/officeDocument/2006/relationships" xmlns:m="http://schemas.openxmlformats.org/officeDocument/2006/math" xmlns:v="urn:schemas-microsoft-com:vml" xmlns:wp14="http://schemas.microsoft.com/office/word/2010/wordprocessingDrawing" xmlns:wp="http://schemas.openxmlformats.org/drawingml/2006/wordprocessingDrawing" xmlns:w10="urn:schemas-microsoft-com:office:word" xmlns:w="http://schemas.openxmlformats.org/wordprocessingml/2006/main" xmlns:w14="http://schemas.microsoft.com/office/word/2010/wordml" xmlns:w15="http://schemas.microsoft.com/office/word/2012/wordml" xmlns:wpg="http://schemas.microsoft.com/office/word/2010/wordprocessingGroup" xmlns:wpi="http://schemas.microsoft.com/office/word/2010/wordprocessingInk" xmlns:wne="http://schemas.microsoft.com/office/word/2006/wordml" xmlns:wps="http://schemas.microsoft.com/office/word/2010/wordprocessingShape" mc:Ignorable="w14 w15 wp14">
   <w:endnote w:type="separator" w:id="-1">
     <w:p>
       <w:pPr>
@@ -21894,7 +22198,7 @@
 </file>
 
 <file path=word/footnotes.xml><?xml version="1.0" encoding="utf-8"?>
-<w:footnotes xmlns:wpc="http://schemas.microsoft.com/office/word/2010/wordprocessingCanvas" xmlns:cx="http://schemas.microsoft.com/office/drawing/2014/chartex" xmlns:cx1="http://schemas.microsoft.com/office/drawing/2015/9/8/chartex" xmlns:cx2="http://schemas.microsoft.com/office/drawing/2015/10/21/chartex" xmlns:cx3="http://schemas.microsoft.com/office/drawing/2016/5/9/chartex" xmlns:cx4="http://schemas.microsoft.com/office/drawing/2016/5/10/chartex" xmlns:cx5="http://schemas.microsoft.com/office/drawing/2016/5/11/chartex" xmlns:cx6="http://schemas.microsoft.com/office/drawing/2016/5/12/chartex" xmlns:cx7="http://schemas.microsoft.com/office/drawing/2016/5/13/chartex" xmlns:cx8="http://schemas.microsoft.com/office/drawing/2016/5/14/chartex" xmlns:mc="http://schemas.openxmlformats.org/markup-compatibility/2006" xmlns:aink="http://schemas.microsoft.com/office/drawing/2016/ink" xmlns:am3d="http://schemas.microsoft.com/office/drawing/2017/model3d" xmlns:o="urn:schemas-microsoft-com:office:office" xmlns:r="http://schemas.openxmlformats.org/officeDocument/2006/relationships" xmlns:m="http://schemas.openxmlformats.org/officeDocument/2006/math" xmlns:v="urn:schemas-microsoft-com:vml" xmlns:wp14="http://schemas.microsoft.com/office/word/2010/wordprocessingDrawing" xmlns:wp="http://schemas.openxmlformats.org/drawingml/2006/wordprocessingDrawing" xmlns:w10="urn:schemas-microsoft-com:office:word" xmlns:w="http://schemas.openxmlformats.org/wordprocessingml/2006/main" xmlns:w14="http://schemas.microsoft.com/office/word/2010/wordml" xmlns:w15="http://schemas.microsoft.com/office/word/2012/wordml" xmlns:w16cid="http://schemas.microsoft.com/office/word/2016/wordml/cid" xmlns:w16se="http://schemas.microsoft.com/office/word/2015/wordml/symex" xmlns:wpg="http://schemas.microsoft.com/office/word/2010/wordprocessingGroup" xmlns:wpi="http://schemas.microsoft.com/office/word/2010/wordprocessingInk" xmlns:wne="http://schemas.microsoft.com/office/word/2006/wordml" xmlns:wps="http://schemas.microsoft.com/office/word/2010/wordprocessingShape" mc:Ignorable="w14 w15 w16se w16cid wp14">
+<w:footnotes xmlns:wpc="http://schemas.microsoft.com/office/word/2010/wordprocessingCanvas" xmlns:mc="http://schemas.openxmlformats.org/markup-compatibility/2006" xmlns:o="urn:schemas-microsoft-com:office:office" xmlns:r="http://schemas.openxmlformats.org/officeDocument/2006/relationships" xmlns:m="http://schemas.openxmlformats.org/officeDocument/2006/math" xmlns:v="urn:schemas-microsoft-com:vml" xmlns:wp14="http://schemas.microsoft.com/office/word/2010/wordprocessingDrawing" xmlns:wp="http://schemas.openxmlformats.org/drawingml/2006/wordprocessingDrawing" xmlns:w10="urn:schemas-microsoft-com:office:word" xmlns:w="http://schemas.openxmlformats.org/wordprocessingml/2006/main" xmlns:w14="http://schemas.microsoft.com/office/word/2010/wordml" xmlns:w15="http://schemas.microsoft.com/office/word/2012/wordml" xmlns:wpg="http://schemas.microsoft.com/office/word/2010/wordprocessingGroup" xmlns:wpi="http://schemas.microsoft.com/office/word/2010/wordprocessingInk" xmlns:wne="http://schemas.microsoft.com/office/word/2006/wordml" xmlns:wps="http://schemas.microsoft.com/office/word/2010/wordprocessingShape" mc:Ignorable="w14 w15 wp14">
   <w:footnote w:type="separator" w:id="-1">
     <w:p>
       <w:pPr>
@@ -21919,7 +22223,7 @@
 </file>
 
 <file path=word/header1.xml><?xml version="1.0" encoding="utf-8"?>
-<w:hdr xmlns:wpc="http://schemas.microsoft.com/office/word/2010/wordprocessingCanvas" xmlns:cx="http://schemas.microsoft.com/office/drawing/2014/chartex" xmlns:cx1="http://schemas.microsoft.com/office/drawing/2015/9/8/chartex" xmlns:cx2="http://schemas.microsoft.com/office/drawing/2015/10/21/chartex" xmlns:cx3="http://schemas.microsoft.com/office/drawing/2016/5/9/chartex" xmlns:cx4="http://schemas.microsoft.com/office/drawing/2016/5/10/chartex" xmlns:cx5="http://schemas.microsoft.com/office/drawing/2016/5/11/chartex" xmlns:cx6="http://schemas.microsoft.com/office/drawing/2016/5/12/chartex" xmlns:cx7="http://schemas.microsoft.com/office/drawing/2016/5/13/chartex" xmlns:cx8="http://schemas.microsoft.com/office/drawing/2016/5/14/chartex" xmlns:mc="http://schemas.openxmlformats.org/markup-compatibility/2006" xmlns:aink="http://schemas.microsoft.com/office/drawing/2016/ink" xmlns:am3d="http://schemas.microsoft.com/office/drawing/2017/model3d" xmlns:o="urn:schemas-microsoft-com:office:office" xmlns:r="http://schemas.openxmlformats.org/officeDocument/2006/relationships" xmlns:m="http://schemas.openxmlformats.org/officeDocument/2006/math" xmlns:v="urn:schemas-microsoft-com:vml" xmlns:wp14="http://schemas.microsoft.com/office/word/2010/wordprocessingDrawing" xmlns:wp="http://schemas.openxmlformats.org/drawingml/2006/wordprocessingDrawing" xmlns:w10="urn:schemas-microsoft-com:office:word" xmlns:w="http://schemas.openxmlformats.org/wordprocessingml/2006/main" xmlns:w14="http://schemas.microsoft.com/office/word/2010/wordml" xmlns:w15="http://schemas.microsoft.com/office/word/2012/wordml" xmlns:w16cid="http://schemas.microsoft.com/office/word/2016/wordml/cid" xmlns:w16se="http://schemas.microsoft.com/office/word/2015/wordml/symex" xmlns:wpg="http://schemas.microsoft.com/office/word/2010/wordprocessingGroup" xmlns:wpi="http://schemas.microsoft.com/office/word/2010/wordprocessingInk" xmlns:wne="http://schemas.microsoft.com/office/word/2006/wordml" xmlns:wps="http://schemas.microsoft.com/office/word/2010/wordprocessingShape" mc:Ignorable="w14 w15 w16se w16cid wp14">
+<w:hdr xmlns:wpc="http://schemas.microsoft.com/office/word/2010/wordprocessingCanvas" xmlns:mc="http://schemas.openxmlformats.org/markup-compatibility/2006" xmlns:o="urn:schemas-microsoft-com:office:office" xmlns:r="http://schemas.openxmlformats.org/officeDocument/2006/relationships" xmlns:m="http://schemas.openxmlformats.org/officeDocument/2006/math" xmlns:v="urn:schemas-microsoft-com:vml" xmlns:wp14="http://schemas.microsoft.com/office/word/2010/wordprocessingDrawing" xmlns:wp="http://schemas.openxmlformats.org/drawingml/2006/wordprocessingDrawing" xmlns:w10="urn:schemas-microsoft-com:office:word" xmlns:w="http://schemas.openxmlformats.org/wordprocessingml/2006/main" xmlns:w14="http://schemas.microsoft.com/office/word/2010/wordml" xmlns:w15="http://schemas.microsoft.com/office/word/2012/wordml" xmlns:wpg="http://schemas.microsoft.com/office/word/2010/wordprocessingGroup" xmlns:wpi="http://schemas.microsoft.com/office/word/2010/wordprocessingInk" xmlns:wne="http://schemas.microsoft.com/office/word/2006/wordml" xmlns:wps="http://schemas.microsoft.com/office/word/2010/wordprocessingShape" mc:Ignorable="w14 w15 wp14">
   <w:p>
     <w:pPr>
       <w:pStyle w:val="Cabealho"/>
@@ -21935,7 +22239,7 @@
 </file>
 
 <file path=word/header2.xml><?xml version="1.0" encoding="utf-8"?>
-<w:hdr xmlns:wpc="http://schemas.microsoft.com/office/word/2010/wordprocessingCanvas" xmlns:cx="http://schemas.microsoft.com/office/drawing/2014/chartex" xmlns:cx1="http://schemas.microsoft.com/office/drawing/2015/9/8/chartex" xmlns:cx2="http://schemas.microsoft.com/office/drawing/2015/10/21/chartex" xmlns:cx3="http://schemas.microsoft.com/office/drawing/2016/5/9/chartex" xmlns:cx4="http://schemas.microsoft.com/office/drawing/2016/5/10/chartex" xmlns:cx5="http://schemas.microsoft.com/office/drawing/2016/5/11/chartex" xmlns:cx6="http://schemas.microsoft.com/office/drawing/2016/5/12/chartex" xmlns:cx7="http://schemas.microsoft.com/office/drawing/2016/5/13/chartex" xmlns:cx8="http://schemas.microsoft.com/office/drawing/2016/5/14/chartex" xmlns:mc="http://schemas.openxmlformats.org/markup-compatibility/2006" xmlns:aink="http://schemas.microsoft.com/office/drawing/2016/ink" xmlns:am3d="http://schemas.microsoft.com/office/drawing/2017/model3d" xmlns:o="urn:schemas-microsoft-com:office:office" xmlns:r="http://schemas.openxmlformats.org/officeDocument/2006/relationships" xmlns:m="http://schemas.openxmlformats.org/officeDocument/2006/math" xmlns:v="urn:schemas-microsoft-com:vml" xmlns:wp14="http://schemas.microsoft.com/office/word/2010/wordprocessingDrawing" xmlns:wp="http://schemas.openxmlformats.org/drawingml/2006/wordprocessingDrawing" xmlns:w10="urn:schemas-microsoft-com:office:word" xmlns:w="http://schemas.openxmlformats.org/wordprocessingml/2006/main" xmlns:w14="http://schemas.microsoft.com/office/word/2010/wordml" xmlns:w15="http://schemas.microsoft.com/office/word/2012/wordml" xmlns:w16cid="http://schemas.microsoft.com/office/word/2016/wordml/cid" xmlns:w16se="http://schemas.microsoft.com/office/word/2015/wordml/symex" xmlns:wpg="http://schemas.microsoft.com/office/word/2010/wordprocessingGroup" xmlns:wpi="http://schemas.microsoft.com/office/word/2010/wordprocessingInk" xmlns:wne="http://schemas.microsoft.com/office/word/2006/wordml" xmlns:wps="http://schemas.microsoft.com/office/word/2010/wordprocessingShape" mc:Ignorable="w14 w15 w16se w16cid wp14">
+<w:hdr xmlns:wpc="http://schemas.microsoft.com/office/word/2010/wordprocessingCanvas" xmlns:mc="http://schemas.openxmlformats.org/markup-compatibility/2006" xmlns:o="urn:schemas-microsoft-com:office:office" xmlns:r="http://schemas.openxmlformats.org/officeDocument/2006/relationships" xmlns:m="http://schemas.openxmlformats.org/officeDocument/2006/math" xmlns:v="urn:schemas-microsoft-com:vml" xmlns:wp14="http://schemas.microsoft.com/office/word/2010/wordprocessingDrawing" xmlns:wp="http://schemas.openxmlformats.org/drawingml/2006/wordprocessingDrawing" xmlns:w10="urn:schemas-microsoft-com:office:word" xmlns:w="http://schemas.openxmlformats.org/wordprocessingml/2006/main" xmlns:w14="http://schemas.microsoft.com/office/word/2010/wordml" xmlns:w15="http://schemas.microsoft.com/office/word/2012/wordml" xmlns:wpg="http://schemas.microsoft.com/office/word/2010/wordprocessingGroup" xmlns:wpi="http://schemas.microsoft.com/office/word/2010/wordprocessingInk" xmlns:wne="http://schemas.microsoft.com/office/word/2006/wordml" xmlns:wps="http://schemas.microsoft.com/office/word/2010/wordprocessingShape" mc:Ignorable="w14 w15 wp14">
   <w:sdt>
     <w:sdtPr>
       <w:id w:val="-601337181"/>
@@ -21960,7 +22264,10 @@
           <w:fldChar w:fldCharType="separate"/>
         </w:r>
         <w:r>
-          <w:t>2</w:t>
+          <w:rPr>
+            <w:noProof/>
+          </w:rPr>
+          <w:t>12</w:t>
         </w:r>
         <w:r>
           <w:fldChar w:fldCharType="end"/>
@@ -21977,8 +22284,8 @@
 </file>
 
 <file path=word/numbering.xml><?xml version="1.0" encoding="utf-8"?>
-<w:numbering xmlns:wpc="http://schemas.microsoft.com/office/word/2010/wordprocessingCanvas" xmlns:cx="http://schemas.microsoft.com/office/drawing/2014/chartex" xmlns:cx1="http://schemas.microsoft.com/office/drawing/2015/9/8/chartex" xmlns:cx2="http://schemas.microsoft.com/office/drawing/2015/10/21/chartex" xmlns:cx3="http://schemas.microsoft.com/office/drawing/2016/5/9/chartex" xmlns:cx4="http://schemas.microsoft.com/office/drawing/2016/5/10/chartex" xmlns:cx5="http://schemas.microsoft.com/office/drawing/2016/5/11/chartex" xmlns:cx6="http://schemas.microsoft.com/office/drawing/2016/5/12/chartex" xmlns:cx7="http://schemas.microsoft.com/office/drawing/2016/5/13/chartex" xmlns:cx8="http://schemas.microsoft.com/office/drawing/2016/5/14/chartex" xmlns:mc="http://schemas.openxmlformats.org/markup-compatibility/2006" xmlns:aink="http://schemas.microsoft.com/office/drawing/2016/ink" xmlns:am3d="http://schemas.microsoft.com/office/drawing/2017/model3d" xmlns:o="urn:schemas-microsoft-com:office:office" xmlns:r="http://schemas.openxmlformats.org/officeDocument/2006/relationships" xmlns:m="http://schemas.openxmlformats.org/officeDocument/2006/math" xmlns:v="urn:schemas-microsoft-com:vml" xmlns:wp14="http://schemas.microsoft.com/office/word/2010/wordprocessingDrawing" xmlns:wp="http://schemas.openxmlformats.org/drawingml/2006/wordprocessingDrawing" xmlns:w10="urn:schemas-microsoft-com:office:word" xmlns:w="http://schemas.openxmlformats.org/wordprocessingml/2006/main" xmlns:w14="http://schemas.microsoft.com/office/word/2010/wordml" xmlns:w15="http://schemas.microsoft.com/office/word/2012/wordml" xmlns:w16cid="http://schemas.microsoft.com/office/word/2016/wordml/cid" xmlns:w16se="http://schemas.microsoft.com/office/word/2015/wordml/symex" xmlns:wpg="http://schemas.microsoft.com/office/word/2010/wordprocessingGroup" xmlns:wpi="http://schemas.microsoft.com/office/word/2010/wordprocessingInk" xmlns:wne="http://schemas.microsoft.com/office/word/2006/wordml" xmlns:wps="http://schemas.microsoft.com/office/word/2010/wordprocessingShape" mc:Ignorable="w14 w15 w16se w16cid wp14">
-  <w:abstractNum w:abstractNumId="0" w15:restartNumberingAfterBreak="0">
+<w:numbering xmlns:wpc="http://schemas.microsoft.com/office/word/2010/wordprocessingCanvas" xmlns:mc="http://schemas.openxmlformats.org/markup-compatibility/2006" xmlns:o="urn:schemas-microsoft-com:office:office" xmlns:r="http://schemas.openxmlformats.org/officeDocument/2006/relationships" xmlns:m="http://schemas.openxmlformats.org/officeDocument/2006/math" xmlns:v="urn:schemas-microsoft-com:vml" xmlns:wp14="http://schemas.microsoft.com/office/word/2010/wordprocessingDrawing" xmlns:wp="http://schemas.openxmlformats.org/drawingml/2006/wordprocessingDrawing" xmlns:w10="urn:schemas-microsoft-com:office:word" xmlns:w="http://schemas.openxmlformats.org/wordprocessingml/2006/main" xmlns:w14="http://schemas.microsoft.com/office/word/2010/wordml" xmlns:w15="http://schemas.microsoft.com/office/word/2012/wordml" xmlns:wpg="http://schemas.microsoft.com/office/word/2010/wordprocessingGroup" xmlns:wpi="http://schemas.microsoft.com/office/word/2010/wordprocessingInk" xmlns:wne="http://schemas.microsoft.com/office/word/2006/wordml" xmlns:wps="http://schemas.microsoft.com/office/word/2010/wordprocessingShape" mc:Ignorable="w14 w15 wp14">
+  <w:abstractNum w:abstractNumId="0">
     <w:nsid w:val="FFFFFF7C"/>
     <w:multiLevelType w:val="singleLevel"/>
     <w:tmpl w:val="40E62C52"/>
@@ -21996,7 +22303,7 @@
       </w:pPr>
     </w:lvl>
   </w:abstractNum>
-  <w:abstractNum w:abstractNumId="1" w15:restartNumberingAfterBreak="0">
+  <w:abstractNum w:abstractNumId="1">
     <w:nsid w:val="FFFFFF7D"/>
     <w:multiLevelType w:val="singleLevel"/>
     <w:tmpl w:val="E402D7C4"/>
@@ -22014,7 +22321,7 @@
       </w:pPr>
     </w:lvl>
   </w:abstractNum>
-  <w:abstractNum w:abstractNumId="2" w15:restartNumberingAfterBreak="0">
+  <w:abstractNum w:abstractNumId="2">
     <w:nsid w:val="FFFFFF7E"/>
     <w:multiLevelType w:val="singleLevel"/>
     <w:tmpl w:val="6AAE0364"/>
@@ -22032,7 +22339,7 @@
       </w:pPr>
     </w:lvl>
   </w:abstractNum>
-  <w:abstractNum w:abstractNumId="3" w15:restartNumberingAfterBreak="0">
+  <w:abstractNum w:abstractNumId="3">
     <w:nsid w:val="FFFFFF7F"/>
     <w:multiLevelType w:val="singleLevel"/>
     <w:tmpl w:val="B1185232"/>
@@ -22050,7 +22357,7 @@
       </w:pPr>
     </w:lvl>
   </w:abstractNum>
-  <w:abstractNum w:abstractNumId="4" w15:restartNumberingAfterBreak="0">
+  <w:abstractNum w:abstractNumId="4">
     <w:nsid w:val="FFFFFF80"/>
     <w:multiLevelType w:val="singleLevel"/>
     <w:tmpl w:val="ED8C9AA4"/>
@@ -22071,7 +22378,7 @@
       </w:rPr>
     </w:lvl>
   </w:abstractNum>
-  <w:abstractNum w:abstractNumId="5" w15:restartNumberingAfterBreak="0">
+  <w:abstractNum w:abstractNumId="5">
     <w:nsid w:val="FFFFFF81"/>
     <w:multiLevelType w:val="singleLevel"/>
     <w:tmpl w:val="19D8FCCE"/>
@@ -22092,7 +22399,7 @@
       </w:rPr>
     </w:lvl>
   </w:abstractNum>
-  <w:abstractNum w:abstractNumId="6" w15:restartNumberingAfterBreak="0">
+  <w:abstractNum w:abstractNumId="6">
     <w:nsid w:val="FFFFFF82"/>
     <w:multiLevelType w:val="singleLevel"/>
     <w:tmpl w:val="E4063D2C"/>
@@ -22113,7 +22420,7 @@
       </w:rPr>
     </w:lvl>
   </w:abstractNum>
-  <w:abstractNum w:abstractNumId="7" w15:restartNumberingAfterBreak="0">
+  <w:abstractNum w:abstractNumId="7">
     <w:nsid w:val="FFFFFF83"/>
     <w:multiLevelType w:val="singleLevel"/>
     <w:tmpl w:val="CB922516"/>
@@ -22134,7 +22441,7 @@
       </w:rPr>
     </w:lvl>
   </w:abstractNum>
-  <w:abstractNum w:abstractNumId="8" w15:restartNumberingAfterBreak="0">
+  <w:abstractNum w:abstractNumId="8">
     <w:nsid w:val="FFFFFF88"/>
     <w:multiLevelType w:val="singleLevel"/>
     <w:tmpl w:val="7FE02BD8"/>
@@ -22152,7 +22459,7 @@
       </w:pPr>
     </w:lvl>
   </w:abstractNum>
-  <w:abstractNum w:abstractNumId="9" w15:restartNumberingAfterBreak="0">
+  <w:abstractNum w:abstractNumId="9">
     <w:nsid w:val="FFFFFF89"/>
     <w:multiLevelType w:val="singleLevel"/>
     <w:tmpl w:val="92045032"/>
@@ -22173,7 +22480,7 @@
       </w:rPr>
     </w:lvl>
   </w:abstractNum>
-  <w:abstractNum w:abstractNumId="10" w15:restartNumberingAfterBreak="0">
+  <w:abstractNum w:abstractNumId="10">
     <w:nsid w:val="04FE44F5"/>
     <w:multiLevelType w:val="hybridMultilevel"/>
     <w:tmpl w:val="6E4E22A2"/>
@@ -22286,7 +22593,7 @@
       </w:rPr>
     </w:lvl>
   </w:abstractNum>
-  <w:abstractNum w:abstractNumId="11" w15:restartNumberingAfterBreak="0">
+  <w:abstractNum w:abstractNumId="11">
     <w:nsid w:val="0B711DCF"/>
     <w:multiLevelType w:val="hybridMultilevel"/>
     <w:tmpl w:val="8DC2ED40"/>
@@ -22399,7 +22706,7 @@
       </w:rPr>
     </w:lvl>
   </w:abstractNum>
-  <w:abstractNum w:abstractNumId="12" w15:restartNumberingAfterBreak="0">
+  <w:abstractNum w:abstractNumId="12">
     <w:nsid w:val="0ECF4962"/>
     <w:multiLevelType w:val="hybridMultilevel"/>
     <w:tmpl w:val="6D3E51A0"/>
@@ -22512,7 +22819,7 @@
       </w:rPr>
     </w:lvl>
   </w:abstractNum>
-  <w:abstractNum w:abstractNumId="13" w15:restartNumberingAfterBreak="0">
+  <w:abstractNum w:abstractNumId="13">
     <w:nsid w:val="17402509"/>
     <w:multiLevelType w:val="hybridMultilevel"/>
     <w:tmpl w:val="F0569F0E"/>
@@ -22625,7 +22932,7 @@
       </w:rPr>
     </w:lvl>
   </w:abstractNum>
-  <w:abstractNum w:abstractNumId="14" w15:restartNumberingAfterBreak="0">
+  <w:abstractNum w:abstractNumId="14">
     <w:nsid w:val="23BE769E"/>
     <w:multiLevelType w:val="hybridMultilevel"/>
     <w:tmpl w:val="DB24AFE8"/>
@@ -22738,7 +23045,7 @@
       </w:rPr>
     </w:lvl>
   </w:abstractNum>
-  <w:abstractNum w:abstractNumId="15" w15:restartNumberingAfterBreak="0">
+  <w:abstractNum w:abstractNumId="15">
     <w:nsid w:val="23DB4AB1"/>
     <w:multiLevelType w:val="hybridMultilevel"/>
     <w:tmpl w:val="4E964304"/>
@@ -22851,7 +23158,7 @@
       </w:rPr>
     </w:lvl>
   </w:abstractNum>
-  <w:abstractNum w:abstractNumId="16" w15:restartNumberingAfterBreak="0">
+  <w:abstractNum w:abstractNumId="16">
     <w:nsid w:val="27D1493A"/>
     <w:multiLevelType w:val="hybridMultilevel"/>
     <w:tmpl w:val="AFB2E40A"/>
@@ -22964,7 +23271,7 @@
       </w:rPr>
     </w:lvl>
   </w:abstractNum>
-  <w:abstractNum w:abstractNumId="17" w15:restartNumberingAfterBreak="0">
+  <w:abstractNum w:abstractNumId="17">
     <w:nsid w:val="2D6368EB"/>
     <w:multiLevelType w:val="hybridMultilevel"/>
     <w:tmpl w:val="0C20A55E"/>
@@ -23077,7 +23384,7 @@
       </w:rPr>
     </w:lvl>
   </w:abstractNum>
-  <w:abstractNum w:abstractNumId="18" w15:restartNumberingAfterBreak="0">
+  <w:abstractNum w:abstractNumId="18">
     <w:nsid w:val="3AE931B5"/>
     <w:multiLevelType w:val="hybridMultilevel"/>
     <w:tmpl w:val="540CE9D6"/>
@@ -23190,7 +23497,7 @@
       </w:rPr>
     </w:lvl>
   </w:abstractNum>
-  <w:abstractNum w:abstractNumId="19" w15:restartNumberingAfterBreak="0">
+  <w:abstractNum w:abstractNumId="19">
     <w:nsid w:val="4C70357D"/>
     <w:multiLevelType w:val="hybridMultilevel"/>
     <w:tmpl w:val="6024A624"/>
@@ -23303,7 +23610,7 @@
       </w:rPr>
     </w:lvl>
   </w:abstractNum>
-  <w:abstractNum w:abstractNumId="20" w15:restartNumberingAfterBreak="0">
+  <w:abstractNum w:abstractNumId="20">
     <w:nsid w:val="4D587294"/>
     <w:multiLevelType w:val="hybridMultilevel"/>
     <w:tmpl w:val="F6A4AA26"/>
@@ -23416,7 +23723,7 @@
       </w:rPr>
     </w:lvl>
   </w:abstractNum>
-  <w:abstractNum w:abstractNumId="21" w15:restartNumberingAfterBreak="0">
+  <w:abstractNum w:abstractNumId="21">
     <w:nsid w:val="61567E3F"/>
     <w:multiLevelType w:val="hybridMultilevel"/>
     <w:tmpl w:val="144E65CE"/>
@@ -23529,7 +23836,7 @@
       </w:rPr>
     </w:lvl>
   </w:abstractNum>
-  <w:abstractNum w:abstractNumId="22" w15:restartNumberingAfterBreak="0">
+  <w:abstractNum w:abstractNumId="22">
     <w:nsid w:val="65BA6F7B"/>
     <w:multiLevelType w:val="hybridMultilevel"/>
     <w:tmpl w:val="304C18FC"/>
@@ -23642,7 +23949,7 @@
       </w:rPr>
     </w:lvl>
   </w:abstractNum>
-  <w:abstractNum w:abstractNumId="23" w15:restartNumberingAfterBreak="0">
+  <w:abstractNum w:abstractNumId="23">
     <w:nsid w:val="67673A7A"/>
     <w:multiLevelType w:val="hybridMultilevel"/>
     <w:tmpl w:val="349E0BFC"/>
@@ -23755,7 +24062,7 @@
       </w:rPr>
     </w:lvl>
   </w:abstractNum>
-  <w:abstractNum w:abstractNumId="24" w15:restartNumberingAfterBreak="0">
+  <w:abstractNum w:abstractNumId="24">
     <w:nsid w:val="691B723C"/>
     <w:multiLevelType w:val="hybridMultilevel"/>
     <w:tmpl w:val="90F6BDC2"/>
@@ -23868,7 +24175,7 @@
       </w:rPr>
     </w:lvl>
   </w:abstractNum>
-  <w:abstractNum w:abstractNumId="25" w15:restartNumberingAfterBreak="0">
+  <w:abstractNum w:abstractNumId="25">
     <w:nsid w:val="6F0263F5"/>
     <w:multiLevelType w:val="hybridMultilevel"/>
     <w:tmpl w:val="E25A5BE6"/>
@@ -23981,7 +24288,7 @@
       </w:rPr>
     </w:lvl>
   </w:abstractNum>
-  <w:abstractNum w:abstractNumId="26" w15:restartNumberingAfterBreak="0">
+  <w:abstractNum w:abstractNumId="26">
     <w:nsid w:val="709F4C2F"/>
     <w:multiLevelType w:val="hybridMultilevel"/>
     <w:tmpl w:val="1F50C65E"/>
@@ -24094,7 +24401,7 @@
       </w:rPr>
     </w:lvl>
   </w:abstractNum>
-  <w:abstractNum w:abstractNumId="27" w15:restartNumberingAfterBreak="0">
+  <w:abstractNum w:abstractNumId="27">
     <w:nsid w:val="74855F01"/>
     <w:multiLevelType w:val="hybridMultilevel"/>
     <w:tmpl w:val="CE7CE054"/>
@@ -24207,7 +24514,7 @@
       </w:rPr>
     </w:lvl>
   </w:abstractNum>
-  <w:abstractNum w:abstractNumId="28" w15:restartNumberingAfterBreak="0">
+  <w:abstractNum w:abstractNumId="28">
     <w:nsid w:val="76097668"/>
     <w:multiLevelType w:val="hybridMultilevel"/>
     <w:tmpl w:val="A4527AA0"/>
@@ -24320,7 +24627,7 @@
       </w:rPr>
     </w:lvl>
   </w:abstractNum>
-  <w:abstractNum w:abstractNumId="29" w15:restartNumberingAfterBreak="0">
+  <w:abstractNum w:abstractNumId="29">
     <w:nsid w:val="766F63B4"/>
     <w:multiLevelType w:val="hybridMultilevel"/>
     <w:tmpl w:val="756AC64C"/>
@@ -24433,7 +24740,7 @@
       </w:rPr>
     </w:lvl>
   </w:abstractNum>
-  <w:abstractNum w:abstractNumId="30" w15:restartNumberingAfterBreak="0">
+  <w:abstractNum w:abstractNumId="30">
     <w:nsid w:val="7A6C435E"/>
     <w:multiLevelType w:val="hybridMultilevel"/>
     <w:tmpl w:val="D924FCE0"/>
@@ -24546,7 +24853,7 @@
       </w:rPr>
     </w:lvl>
   </w:abstractNum>
-  <w:abstractNum w:abstractNumId="31" w15:restartNumberingAfterBreak="0">
+  <w:abstractNum w:abstractNumId="31">
     <w:nsid w:val="7A8F222A"/>
     <w:multiLevelType w:val="hybridMultilevel"/>
     <w:tmpl w:val="A91C3220"/>
@@ -24759,7 +25066,7 @@
 </file>
 
 <file path=word/styles.xml><?xml version="1.0" encoding="utf-8"?>
-<w:styles xmlns:mc="http://schemas.openxmlformats.org/markup-compatibility/2006" xmlns:r="http://schemas.openxmlformats.org/officeDocument/2006/relationships" xmlns:w="http://schemas.openxmlformats.org/wordprocessingml/2006/main" xmlns:w14="http://schemas.microsoft.com/office/word/2010/wordml" xmlns:w15="http://schemas.microsoft.com/office/word/2012/wordml" xmlns:w16cid="http://schemas.microsoft.com/office/word/2016/wordml/cid" xmlns:w16se="http://schemas.microsoft.com/office/word/2015/wordml/symex" mc:Ignorable="w14 w15 w16se w16cid">
+<w:styles xmlns:mc="http://schemas.openxmlformats.org/markup-compatibility/2006" xmlns:r="http://schemas.openxmlformats.org/officeDocument/2006/relationships" xmlns:w="http://schemas.openxmlformats.org/wordprocessingml/2006/main" xmlns:w14="http://schemas.microsoft.com/office/word/2010/wordml" xmlns:w15="http://schemas.microsoft.com/office/word/2012/wordml" mc:Ignorable="w14 w15">
   <w:docDefaults>
     <w:rPrDefault>
       <w:rPr>
@@ -24775,7 +25082,7 @@
       </w:pPr>
     </w:pPrDefault>
   </w:docDefaults>
-  <w:latentStyles w:defLockedState="0" w:defUIPriority="99" w:defSemiHidden="0" w:defUnhideWhenUsed="0" w:defQFormat="0" w:count="375">
+  <w:latentStyles w:defLockedState="0" w:defUIPriority="99" w:defSemiHidden="0" w:defUnhideWhenUsed="0" w:defQFormat="0" w:count="371">
     <w:lsdException w:name="Normal" w:uiPriority="0" w:qFormat="1"/>
     <w:lsdException w:name="heading 1" w:uiPriority="9" w:qFormat="1"/>
     <w:lsdException w:name="heading 2" w:semiHidden="1" w:uiPriority="9" w:unhideWhenUsed="1" w:qFormat="1"/>
@@ -25147,10 +25454,6 @@
     <w:lsdException w:name="List Table 5 Dark Accent 6" w:uiPriority="50"/>
     <w:lsdException w:name="List Table 6 Colorful Accent 6" w:uiPriority="51"/>
     <w:lsdException w:name="List Table 7 Colorful Accent 6" w:uiPriority="52"/>
-    <w:lsdException w:name="Mention" w:semiHidden="1" w:unhideWhenUsed="1"/>
-    <w:lsdException w:name="Smart Hyperlink" w:semiHidden="1" w:unhideWhenUsed="1"/>
-    <w:lsdException w:name="Hashtag" w:semiHidden="1" w:unhideWhenUsed="1"/>
-    <w:lsdException w:name="Unresolved Mention" w:semiHidden="1" w:unhideWhenUsed="1"/>
   </w:latentStyles>
   <w:style w:type="paragraph" w:default="1" w:styleId="Normal">
     <w:name w:val="Normal"/>
@@ -25401,6 +25704,7 @@
       <w:spacing w:after="0" w:line="240" w:lineRule="auto"/>
     </w:pPr>
     <w:tblPr>
+      <w:tblInd w:w="0" w:type="dxa"/>
       <w:tblBorders>
         <w:top w:val="single" w:sz="4" w:space="0" w:color="auto"/>
         <w:left w:val="single" w:sz="4" w:space="0" w:color="auto"/>
@@ -25409,6 +25713,12 @@
         <w:insideH w:val="single" w:sz="4" w:space="0" w:color="auto"/>
         <w:insideV w:val="single" w:sz="4" w:space="0" w:color="auto"/>
       </w:tblBorders>
+      <w:tblCellMar>
+        <w:top w:w="0" w:type="dxa"/>
+        <w:left w:w="108" w:type="dxa"/>
+        <w:bottom w:w="0" w:type="dxa"/>
+        <w:right w:w="108" w:type="dxa"/>
+      </w:tblCellMar>
     </w:tblPr>
   </w:style>
   <w:style w:type="character" w:styleId="Hyperlink">
@@ -25422,7 +25732,7 @@
       <w:u w:val="single"/>
     </w:rPr>
   </w:style>
-  <w:style w:type="character" w:styleId="MenoPendente">
+  <w:style w:type="character" w:customStyle="1" w:styleId="UnresolvedMention">
     <w:name w:val="Unresolved Mention"/>
     <w:basedOn w:val="Fontepargpadro"/>
     <w:uiPriority w:val="99"/>
@@ -25445,6 +25755,7 @@
     <w:tblPr>
       <w:tblStyleRowBandSize w:val="1"/>
       <w:tblStyleColBandSize w:val="1"/>
+      <w:tblInd w:w="0" w:type="dxa"/>
       <w:tblBorders>
         <w:top w:val="single" w:sz="4" w:space="0" w:color="C5E0B3" w:themeColor="accent6" w:themeTint="66"/>
         <w:left w:val="single" w:sz="4" w:space="0" w:color="C5E0B3" w:themeColor="accent6" w:themeTint="66"/>
@@ -25453,6 +25764,12 @@
         <w:insideH w:val="single" w:sz="4" w:space="0" w:color="C5E0B3" w:themeColor="accent6" w:themeTint="66"/>
         <w:insideV w:val="single" w:sz="4" w:space="0" w:color="C5E0B3" w:themeColor="accent6" w:themeTint="66"/>
       </w:tblBorders>
+      <w:tblCellMar>
+        <w:top w:w="0" w:type="dxa"/>
+        <w:left w:w="108" w:type="dxa"/>
+        <w:bottom w:w="0" w:type="dxa"/>
+        <w:right w:w="108" w:type="dxa"/>
+      </w:tblCellMar>
     </w:tblPr>
     <w:tblStylePr w:type="firstRow">
       <w:rPr>
@@ -25502,6 +25819,7 @@
     <w:tblPr>
       <w:tblStyleRowBandSize w:val="1"/>
       <w:tblStyleColBandSize w:val="1"/>
+      <w:tblInd w:w="0" w:type="dxa"/>
       <w:tblBorders>
         <w:top w:val="single" w:sz="4" w:space="0" w:color="A8D08D" w:themeColor="accent6" w:themeTint="99"/>
         <w:left w:val="single" w:sz="4" w:space="0" w:color="A8D08D" w:themeColor="accent6" w:themeTint="99"/>
@@ -25510,6 +25828,12 @@
         <w:insideH w:val="single" w:sz="4" w:space="0" w:color="A8D08D" w:themeColor="accent6" w:themeTint="99"/>
         <w:insideV w:val="single" w:sz="4" w:space="0" w:color="A8D08D" w:themeColor="accent6" w:themeTint="99"/>
       </w:tblBorders>
+      <w:tblCellMar>
+        <w:top w:w="0" w:type="dxa"/>
+        <w:left w:w="108" w:type="dxa"/>
+        <w:bottom w:w="0" w:type="dxa"/>
+        <w:right w:w="108" w:type="dxa"/>
+      </w:tblCellMar>
     </w:tblPr>
     <w:tblStylePr w:type="firstRow">
       <w:rPr>
@@ -25589,12 +25913,19 @@
     <w:tblPr>
       <w:tblStyleRowBandSize w:val="1"/>
       <w:tblStyleColBandSize w:val="1"/>
+      <w:tblInd w:w="0" w:type="dxa"/>
       <w:tblBorders>
         <w:top w:val="single" w:sz="2" w:space="0" w:color="A8D08D" w:themeColor="accent6" w:themeTint="99"/>
         <w:bottom w:val="single" w:sz="2" w:space="0" w:color="A8D08D" w:themeColor="accent6" w:themeTint="99"/>
         <w:insideH w:val="single" w:sz="2" w:space="0" w:color="A8D08D" w:themeColor="accent6" w:themeTint="99"/>
         <w:insideV w:val="single" w:sz="2" w:space="0" w:color="A8D08D" w:themeColor="accent6" w:themeTint="99"/>
       </w:tblBorders>
+      <w:tblCellMar>
+        <w:top w:w="0" w:type="dxa"/>
+        <w:left w:w="108" w:type="dxa"/>
+        <w:bottom w:w="0" w:type="dxa"/>
+        <w:right w:w="108" w:type="dxa"/>
+      </w:tblCellMar>
     </w:tblPr>
     <w:tblStylePr w:type="firstRow">
       <w:rPr>
@@ -25680,6 +26011,7 @@
     <w:tblPr>
       <w:tblStyleRowBandSize w:val="1"/>
       <w:tblStyleColBandSize w:val="1"/>
+      <w:tblInd w:w="0" w:type="dxa"/>
       <w:tblBorders>
         <w:top w:val="single" w:sz="4" w:space="0" w:color="BFBFBF" w:themeColor="background1" w:themeShade="BF"/>
         <w:left w:val="single" w:sz="4" w:space="0" w:color="BFBFBF" w:themeColor="background1" w:themeShade="BF"/>
@@ -25688,6 +26020,12 @@
         <w:insideH w:val="single" w:sz="4" w:space="0" w:color="BFBFBF" w:themeColor="background1" w:themeShade="BF"/>
         <w:insideV w:val="single" w:sz="4" w:space="0" w:color="BFBFBF" w:themeColor="background1" w:themeShade="BF"/>
       </w:tblBorders>
+      <w:tblCellMar>
+        <w:top w:w="0" w:type="dxa"/>
+        <w:left w:w="108" w:type="dxa"/>
+        <w:bottom w:w="0" w:type="dxa"/>
+        <w:right w:w="108" w:type="dxa"/>
+      </w:tblCellMar>
     </w:tblPr>
     <w:tblStylePr w:type="firstRow">
       <w:rPr>
@@ -25743,6 +26081,7 @@
     <w:tblPr>
       <w:tblStyleRowBandSize w:val="1"/>
       <w:tblStyleColBandSize w:val="1"/>
+      <w:tblInd w:w="0" w:type="dxa"/>
       <w:tblBorders>
         <w:top w:val="single" w:sz="4" w:space="0" w:color="A8D08D" w:themeColor="accent6" w:themeTint="99"/>
         <w:left w:val="single" w:sz="4" w:space="0" w:color="A8D08D" w:themeColor="accent6" w:themeTint="99"/>
@@ -25751,6 +26090,12 @@
         <w:insideH w:val="single" w:sz="4" w:space="0" w:color="A8D08D" w:themeColor="accent6" w:themeTint="99"/>
         <w:insideV w:val="single" w:sz="4" w:space="0" w:color="A8D08D" w:themeColor="accent6" w:themeTint="99"/>
       </w:tblBorders>
+      <w:tblCellMar>
+        <w:top w:w="0" w:type="dxa"/>
+        <w:left w:w="108" w:type="dxa"/>
+        <w:bottom w:w="0" w:type="dxa"/>
+        <w:right w:w="108" w:type="dxa"/>
+      </w:tblCellMar>
     </w:tblPr>
     <w:tblStylePr w:type="firstRow">
       <w:rPr>
@@ -25990,6 +26335,7 @@
     <w:tblPr>
       <w:tblStyleRowBandSize w:val="1"/>
       <w:tblStyleColBandSize w:val="1"/>
+      <w:tblInd w:w="0" w:type="dxa"/>
       <w:tblBorders>
         <w:top w:val="single" w:sz="4" w:space="0" w:color="FFD966" w:themeColor="accent4" w:themeTint="99"/>
         <w:left w:val="single" w:sz="4" w:space="0" w:color="FFD966" w:themeColor="accent4" w:themeTint="99"/>
@@ -25998,6 +26344,12 @@
         <w:insideH w:val="single" w:sz="4" w:space="0" w:color="FFD966" w:themeColor="accent4" w:themeTint="99"/>
         <w:insideV w:val="single" w:sz="4" w:space="0" w:color="FFD966" w:themeColor="accent4" w:themeTint="99"/>
       </w:tblBorders>
+      <w:tblCellMar>
+        <w:top w:w="0" w:type="dxa"/>
+        <w:left w:w="108" w:type="dxa"/>
+        <w:bottom w:w="0" w:type="dxa"/>
+        <w:right w:w="108" w:type="dxa"/>
+      </w:tblCellMar>
     </w:tblPr>
     <w:tblStylePr w:type="firstRow">
       <w:rPr>
@@ -26066,6 +26418,7 @@
     <w:tblPr>
       <w:tblStyleRowBandSize w:val="1"/>
       <w:tblStyleColBandSize w:val="1"/>
+      <w:tblInd w:w="0" w:type="dxa"/>
       <w:tblBorders>
         <w:top w:val="single" w:sz="4" w:space="0" w:color="8EAADB" w:themeColor="accent1" w:themeTint="99"/>
         <w:left w:val="single" w:sz="4" w:space="0" w:color="8EAADB" w:themeColor="accent1" w:themeTint="99"/>
@@ -26074,6 +26427,12 @@
         <w:insideH w:val="single" w:sz="4" w:space="0" w:color="8EAADB" w:themeColor="accent1" w:themeTint="99"/>
         <w:insideV w:val="single" w:sz="4" w:space="0" w:color="8EAADB" w:themeColor="accent1" w:themeTint="99"/>
       </w:tblBorders>
+      <w:tblCellMar>
+        <w:top w:w="0" w:type="dxa"/>
+        <w:left w:w="108" w:type="dxa"/>
+        <w:bottom w:w="0" w:type="dxa"/>
+        <w:right w:w="108" w:type="dxa"/>
+      </w:tblCellMar>
     </w:tblPr>
     <w:tblStylePr w:type="firstRow">
       <w:rPr>
@@ -28041,7 +28400,7 @@
 </file>
 
 <file path=customXml/itemProps1.xml><?xml version="1.0" encoding="utf-8"?>
-<ds:datastoreItem xmlns:ds="http://schemas.openxmlformats.org/officeDocument/2006/customXml" ds:itemID="{44C79312-2FEC-4E79-8125-A4D2F4F3A617}">
+<ds:datastoreItem xmlns:ds="http://schemas.openxmlformats.org/officeDocument/2006/customXml" ds:itemID="{2F903582-C466-4B40-AC39-E13F2CB8F40F}">
   <ds:schemaRefs>
     <ds:schemaRef ds:uri="http://schemas.openxmlformats.org/officeDocument/2006/bibliography"/>
   </ds:schemaRefs>

</xml_diff>